<commit_message>
Agrego la carpeta con mis imagenes
</commit_message>
<xml_diff>
--- a/Base-de-Datos/Quimica-2/GC_PREGUNTAS_QUIMICA2_PARCIAL3.docx
+++ b/Base-de-Datos/Quimica-2/GC_PREGUNTAS_QUIMICA2_PARCIAL3.docx
@@ -1,6 +1,6 @@
 
 <file path=word/document.xml><?xml version="1.0" encoding="utf-8"?>
-<w:document xmlns:wpc="http://schemas.microsoft.com/office/word/2010/wordprocessingCanvas" xmlns:cx="http://schemas.microsoft.com/office/drawing/2014/chartex" xmlns:cx1="http://schemas.microsoft.com/office/drawing/2015/9/8/chartex" xmlns:cx2="http://schemas.microsoft.com/office/drawing/2015/10/21/chartex" xmlns:cx3="http://schemas.microsoft.com/office/drawing/2016/5/9/chartex" xmlns:cx4="http://schemas.microsoft.com/office/drawing/2016/5/10/chartex" xmlns:cx5="http://schemas.microsoft.com/office/drawing/2016/5/11/chartex" xmlns:cx6="http://schemas.microsoft.com/office/drawing/2016/5/12/chartex" xmlns:cx7="http://schemas.microsoft.com/office/drawing/2016/5/13/chartex" xmlns:cx8="http://schemas.microsoft.com/office/drawing/2016/5/14/chartex" xmlns:mc="http://schemas.openxmlformats.org/markup-compatibility/2006" xmlns:aink="http://schemas.microsoft.com/office/drawing/2016/ink" xmlns:am3d="http://schemas.microsoft.com/office/drawing/2017/model3d" xmlns:o="urn:schemas-microsoft-com:office:office" xmlns:r="http://schemas.openxmlformats.org/officeDocument/2006/relationships" xmlns:m="http://schemas.openxmlformats.org/officeDocument/2006/math" xmlns:v="urn:schemas-microsoft-com:vml" xmlns:wp14="http://schemas.microsoft.com/office/word/2010/wordprocessingDrawing" xmlns:wp="http://schemas.openxmlformats.org/drawingml/2006/wordprocessingDrawing" xmlns:w10="urn:schemas-microsoft-com:office:word" xmlns:w="http://schemas.openxmlformats.org/wordprocessingml/2006/main" xmlns:w14="http://schemas.microsoft.com/office/word/2010/wordml" xmlns:w15="http://schemas.microsoft.com/office/word/2012/wordml" xmlns:w16cid="http://schemas.microsoft.com/office/word/2016/wordml/cid" xmlns:w16se="http://schemas.microsoft.com/office/word/2015/wordml/symex" xmlns:wpg="http://schemas.microsoft.com/office/word/2010/wordprocessingGroup" xmlns:wpi="http://schemas.microsoft.com/office/word/2010/wordprocessingInk" xmlns:wne="http://schemas.microsoft.com/office/word/2006/wordml" xmlns:wps="http://schemas.microsoft.com/office/word/2010/wordprocessingShape" mc:Ignorable="w14 w15 w16se w16cid wp14">
+<w:document xmlns:wpc="http://schemas.microsoft.com/office/word/2010/wordprocessingCanvas" xmlns:cx="http://schemas.microsoft.com/office/drawing/2014/chartex" xmlns:cx1="http://schemas.microsoft.com/office/drawing/2015/9/8/chartex" xmlns:cx2="http://schemas.microsoft.com/office/drawing/2015/10/21/chartex" xmlns:cx3="http://schemas.microsoft.com/office/drawing/2016/5/9/chartex" xmlns:cx4="http://schemas.microsoft.com/office/drawing/2016/5/10/chartex" xmlns:cx5="http://schemas.microsoft.com/office/drawing/2016/5/11/chartex" xmlns:cx6="http://schemas.microsoft.com/office/drawing/2016/5/12/chartex" xmlns:cx7="http://schemas.microsoft.com/office/drawing/2016/5/13/chartex" xmlns:cx8="http://schemas.microsoft.com/office/drawing/2016/5/14/chartex" xmlns:mc="http://schemas.openxmlformats.org/markup-compatibility/2006" xmlns:aink="http://schemas.microsoft.com/office/drawing/2016/ink" xmlns:am3d="http://schemas.microsoft.com/office/drawing/2017/model3d" xmlns:o="urn:schemas-microsoft-com:office:office" xmlns:oel="http://schemas.microsoft.com/office/2019/extlst" xmlns:r="http://schemas.openxmlformats.org/officeDocument/2006/relationships" xmlns:m="http://schemas.openxmlformats.org/officeDocument/2006/math" xmlns:v="urn:schemas-microsoft-com:vml" xmlns:wp14="http://schemas.microsoft.com/office/word/2010/wordprocessingDrawing" xmlns:wp="http://schemas.openxmlformats.org/drawingml/2006/wordprocessingDrawing" xmlns:w10="urn:schemas-microsoft-com:office:word" xmlns:w="http://schemas.openxmlformats.org/wordprocessingml/2006/main" xmlns:w14="http://schemas.microsoft.com/office/word/2010/wordml" xmlns:w15="http://schemas.microsoft.com/office/word/2012/wordml" xmlns:w16cex="http://schemas.microsoft.com/office/word/2018/wordml/cex" xmlns:w16cid="http://schemas.microsoft.com/office/word/2016/wordml/cid" xmlns:w16="http://schemas.microsoft.com/office/word/2018/wordml" xmlns:w16sdtdh="http://schemas.microsoft.com/office/word/2020/wordml/sdtdatahash" xmlns:w16se="http://schemas.microsoft.com/office/word/2015/wordml/symex" xmlns:wpg="http://schemas.microsoft.com/office/word/2010/wordprocessingGroup" xmlns:wpi="http://schemas.microsoft.com/office/word/2010/wordprocessingInk" xmlns:wne="http://schemas.microsoft.com/office/word/2006/wordml" xmlns:wps="http://schemas.microsoft.com/office/word/2010/wordprocessingShape" mc:Ignorable="w14 w15 w16se w16cid w16 w16cex w16sdtdh wp14">
   <w:body>
     <w:p>
       <w:pPr>
@@ -222,9 +222,7 @@
       </w:pPr>
       <w:r>
         <w:rPr>
-          <w:rFonts w:ascii="Franklin Gothic Medium" w:hAnsi="Franklin Gothic Medium" w:cs="Arial"/>
           <w:noProof/>
-          <w:sz w:val="24"/>
         </w:rPr>
         <w:drawing>
           <wp:anchor distT="0" distB="0" distL="114300" distR="114300" simplePos="0" relativeHeight="251658240" behindDoc="0" locked="0" layoutInCell="1" allowOverlap="1" wp14:anchorId="64AEE28A" wp14:editId="67B93359">
@@ -4948,6 +4946,15 @@
           <w:sz w:val="24"/>
         </w:rPr>
       </w:pPr>
+    </w:p>
+    <w:p>
+      <w:pPr>
+        <w:pStyle w:val="Prrafodelista"/>
+        <w:rPr>
+          <w:rFonts w:ascii="Franklin Gothic Medium" w:hAnsi="Franklin Gothic Medium" w:cs="Arial"/>
+          <w:sz w:val="24"/>
+        </w:rPr>
+      </w:pPr>
       <w:r>
         <w:rPr>
           <w:rFonts w:ascii="Franklin Gothic Medium" w:hAnsi="Franklin Gothic Medium" w:cs="Arial"/>
@@ -6043,8 +6050,42 @@
           <w:rFonts w:ascii="Franklin Gothic Medium" w:hAnsi="Franklin Gothic Medium" w:cs="Arial"/>
           <w:sz w:val="24"/>
         </w:rPr>
-        <w:t>--hexeno</w:t>
-      </w:r>
+        <w:t>—</w:t>
+      </w:r>
+      <w:r>
+        <w:rPr>
+          <w:rFonts w:ascii="Franklin Gothic Medium" w:hAnsi="Franklin Gothic Medium" w:cs="Arial"/>
+          <w:sz w:val="24"/>
+        </w:rPr>
+        <w:t>hexeno</w:t>
+      </w:r>
+    </w:p>
+    <w:p>
+      <w:pPr>
+        <w:ind w:left="360"/>
+        <w:rPr>
+          <w:rFonts w:ascii="Franklin Gothic Medium" w:hAnsi="Franklin Gothic Medium" w:cs="Arial"/>
+          <w:sz w:val="24"/>
+        </w:rPr>
+      </w:pPr>
+    </w:p>
+    <w:p>
+      <w:pPr>
+        <w:ind w:left="360"/>
+        <w:rPr>
+          <w:rFonts w:ascii="Franklin Gothic Medium" w:hAnsi="Franklin Gothic Medium" w:cs="Arial"/>
+          <w:sz w:val="24"/>
+        </w:rPr>
+      </w:pPr>
+    </w:p>
+    <w:p>
+      <w:pPr>
+        <w:ind w:left="360"/>
+        <w:rPr>
+          <w:rFonts w:ascii="Franklin Gothic Medium" w:hAnsi="Franklin Gothic Medium" w:cs="Arial"/>
+          <w:sz w:val="24"/>
+        </w:rPr>
+      </w:pPr>
     </w:p>
     <w:p>
       <w:pPr>
@@ -6063,6 +6104,7 @@
           <w:rFonts w:ascii="Franklin Gothic Medium" w:hAnsi="Franklin Gothic Medium" w:cs="Arial"/>
           <w:sz w:val="24"/>
         </w:rPr>
+        <w:lastRenderedPageBreak/>
         <w:t xml:space="preserve">La </w:t>
       </w:r>
       <w:r>
@@ -6102,6 +6144,49 @@
           <w:sz w:val="24"/>
         </w:rPr>
       </w:pPr>
+    </w:p>
+    <w:p>
+      <w:pPr>
+        <w:ind w:left="360"/>
+        <w:rPr>
+          <w:rFonts w:ascii="Franklin Gothic Medium" w:hAnsi="Franklin Gothic Medium" w:cs="Arial"/>
+          <w:sz w:val="24"/>
+        </w:rPr>
+        <w:sectPr>
+          <w:headerReference w:type="default" r:id="rId36"/>
+          <w:pgSz w:w="12240" w:h="15840"/>
+          <w:pgMar w:top="720" w:right="720" w:bottom="720" w:left="720" w:header="708" w:footer="708" w:gutter="0"/>
+          <w:cols w:space="708"/>
+          <w:docGrid w:linePitch="360"/>
+        </w:sectPr>
+      </w:pPr>
+    </w:p>
+    <w:p>
+      <w:pPr>
+        <w:ind w:left="360"/>
+        <w:rPr>
+          <w:rFonts w:ascii="Franklin Gothic Medium" w:hAnsi="Franklin Gothic Medium" w:cs="Arial"/>
+          <w:sz w:val="24"/>
+        </w:rPr>
+      </w:pPr>
+    </w:p>
+    <w:p>
+      <w:pPr>
+        <w:ind w:left="360"/>
+        <w:rPr>
+          <w:rFonts w:ascii="Franklin Gothic Medium" w:hAnsi="Franklin Gothic Medium" w:cs="Arial"/>
+          <w:sz w:val="24"/>
+        </w:rPr>
+      </w:pPr>
+    </w:p>
+    <w:p>
+      <w:pPr>
+        <w:ind w:left="360"/>
+        <w:rPr>
+          <w:rFonts w:ascii="Franklin Gothic Medium" w:hAnsi="Franklin Gothic Medium" w:cs="Arial"/>
+          <w:sz w:val="24"/>
+        </w:rPr>
+      </w:pPr>
       <w:r>
         <w:rPr>
           <w:rFonts w:ascii="Franklin Gothic Medium" w:hAnsi="Franklin Gothic Medium" w:cs="Arial"/>
@@ -6130,7 +6215,6 @@
           <w:noProof/>
           <w:sz w:val="24"/>
         </w:rPr>
-        <w:lastRenderedPageBreak/>
         <w:drawing>
           <wp:inline distT="0" distB="0" distL="0" distR="0" wp14:anchorId="39ACE368" wp14:editId="0088F766">
             <wp:extent cx="2280602" cy="701749"/>
@@ -6147,7 +6231,7 @@
                     <pic:cNvPicPr/>
                   </pic:nvPicPr>
                   <pic:blipFill rotWithShape="1">
-                    <a:blip r:embed="rId36"/>
+                    <a:blip r:embed="rId37"/>
                     <a:srcRect t="19380" r="53213" b="41847"/>
                     <a:stretch/>
                   </pic:blipFill>
@@ -6190,21 +6274,21 @@
         </w:rPr>
         <w:t>b)</w:t>
       </w:r>
+    </w:p>
+    <w:p>
+      <w:pPr>
+        <w:ind w:left="360"/>
+        <w:rPr>
+          <w:rFonts w:ascii="Franklin Gothic Medium" w:hAnsi="Franklin Gothic Medium" w:cs="Arial"/>
+          <w:sz w:val="24"/>
+        </w:rPr>
+      </w:pPr>
       <w:r>
         <w:rPr>
           <w:noProof/>
         </w:rPr>
         <w:t xml:space="preserve"> </w:t>
       </w:r>
-    </w:p>
-    <w:p>
-      <w:pPr>
-        <w:ind w:left="360"/>
-        <w:rPr>
-          <w:rFonts w:ascii="Franklin Gothic Medium" w:hAnsi="Franklin Gothic Medium" w:cs="Arial"/>
-          <w:sz w:val="24"/>
-        </w:rPr>
-      </w:pPr>
       <w:r>
         <w:rPr>
           <w:rFonts w:ascii="Franklin Gothic Medium" w:hAnsi="Franklin Gothic Medium" w:cs="Arial"/>
@@ -6212,7 +6296,7 @@
           <w:sz w:val="24"/>
         </w:rPr>
         <w:drawing>
-          <wp:inline distT="0" distB="0" distL="0" distR="0" wp14:anchorId="7C7762A7" wp14:editId="687B2233">
+          <wp:inline distT="0" distB="0" distL="0" distR="0" wp14:anchorId="1C295A1D" wp14:editId="7972C593">
             <wp:extent cx="2280285" cy="729700"/>
             <wp:effectExtent l="19050" t="57150" r="24765" b="70485"/>
             <wp:docPr id="1697505859" name="Imagen 1" descr="Diagrama, Texto, Carta&#10;&#10;Descripción generada automáticamente"/>
@@ -6227,7 +6311,7 @@
                     <pic:cNvPicPr/>
                   </pic:nvPicPr>
                   <pic:blipFill rotWithShape="1">
-                    <a:blip r:embed="rId36"/>
+                    <a:blip r:embed="rId37"/>
                     <a:srcRect t="57624" r="61233" b="8965"/>
                     <a:stretch/>
                   </pic:blipFill>
@@ -6263,6 +6347,51 @@
           <w:sz w:val="24"/>
         </w:rPr>
       </w:pPr>
+    </w:p>
+    <w:p>
+      <w:pPr>
+        <w:ind w:left="360"/>
+        <w:rPr>
+          <w:rFonts w:ascii="Franklin Gothic Medium" w:hAnsi="Franklin Gothic Medium" w:cs="Arial"/>
+          <w:sz w:val="24"/>
+        </w:rPr>
+      </w:pPr>
+    </w:p>
+    <w:p>
+      <w:pPr>
+        <w:ind w:left="360"/>
+        <w:rPr>
+          <w:rFonts w:ascii="Franklin Gothic Medium" w:hAnsi="Franklin Gothic Medium" w:cs="Arial"/>
+          <w:sz w:val="24"/>
+        </w:rPr>
+      </w:pPr>
+    </w:p>
+    <w:p>
+      <w:pPr>
+        <w:ind w:left="360"/>
+        <w:rPr>
+          <w:rFonts w:ascii="Franklin Gothic Medium" w:hAnsi="Franklin Gothic Medium" w:cs="Arial"/>
+          <w:sz w:val="24"/>
+        </w:rPr>
+      </w:pPr>
+    </w:p>
+    <w:p>
+      <w:pPr>
+        <w:ind w:left="360"/>
+        <w:rPr>
+          <w:rFonts w:ascii="Franklin Gothic Medium" w:hAnsi="Franklin Gothic Medium" w:cs="Arial"/>
+          <w:sz w:val="24"/>
+        </w:rPr>
+      </w:pPr>
+    </w:p>
+    <w:p>
+      <w:pPr>
+        <w:ind w:left="360"/>
+        <w:rPr>
+          <w:rFonts w:ascii="Franklin Gothic Medium" w:hAnsi="Franklin Gothic Medium" w:cs="Arial"/>
+          <w:sz w:val="24"/>
+        </w:rPr>
+      </w:pPr>
       <w:r>
         <w:rPr>
           <w:rFonts w:ascii="Franklin Gothic Medium" w:hAnsi="Franklin Gothic Medium" w:cs="Arial"/>
@@ -6307,7 +6436,7 @@
                     <pic:cNvPicPr/>
                   </pic:nvPicPr>
                   <pic:blipFill rotWithShape="1">
-                    <a:blip r:embed="rId36"/>
+                    <a:blip r:embed="rId37"/>
                     <a:srcRect l="57364" t="25475" r="2773" b="45709"/>
                     <a:stretch/>
                   </pic:blipFill>
@@ -6387,7 +6516,7 @@
                     <pic:cNvPicPr/>
                   </pic:nvPicPr>
                   <pic:blipFill rotWithShape="1">
-                    <a:blip r:embed="rId36"/>
+                    <a:blip r:embed="rId37"/>
                     <a:srcRect l="58139" t="57219" r="1513" b="9783"/>
                     <a:stretch/>
                   </pic:blipFill>
@@ -6417,6 +6546,21 @@
     </w:p>
     <w:p>
       <w:pPr>
+        <w:rPr>
+          <w:rFonts w:ascii="Franklin Gothic Medium" w:hAnsi="Franklin Gothic Medium" w:cs="Arial"/>
+          <w:sz w:val="24"/>
+        </w:rPr>
+        <w:sectPr>
+          <w:type w:val="continuous"/>
+          <w:pgSz w:w="12240" w:h="15840"/>
+          <w:pgMar w:top="720" w:right="720" w:bottom="720" w:left="720" w:header="708" w:footer="708" w:gutter="0"/>
+          <w:cols w:num="2" w:space="708"/>
+          <w:docGrid w:linePitch="360"/>
+        </w:sectPr>
+      </w:pPr>
+    </w:p>
+    <w:p>
+      <w:pPr>
         <w:pStyle w:val="Prrafodelista"/>
         <w:numPr>
           <w:ilvl w:val="0"/>
@@ -6432,17 +6576,17 @@
           <w:noProof/>
         </w:rPr>
         <w:drawing>
-          <wp:anchor distT="0" distB="0" distL="114300" distR="114300" simplePos="0" relativeHeight="251676672" behindDoc="0" locked="0" layoutInCell="1" allowOverlap="1" wp14:anchorId="2BE2AA08" wp14:editId="5A156D4A">
+          <wp:anchor distT="0" distB="0" distL="114300" distR="114300" simplePos="0" relativeHeight="251676672" behindDoc="0" locked="0" layoutInCell="1" allowOverlap="1" wp14:anchorId="2BE2AA08" wp14:editId="1A2DEC59">
             <wp:simplePos x="0" y="0"/>
             <wp:positionH relativeFrom="column">
-              <wp:posOffset>488950</wp:posOffset>
+              <wp:posOffset>3500651</wp:posOffset>
             </wp:positionH>
             <wp:positionV relativeFrom="paragraph">
-              <wp:posOffset>210185</wp:posOffset>
+              <wp:posOffset>56998</wp:posOffset>
             </wp:positionV>
-            <wp:extent cx="2125345" cy="977900"/>
-            <wp:effectExtent l="0" t="0" r="8255" b="0"/>
-            <wp:wrapTopAndBottom/>
+            <wp:extent cx="1508078" cy="693464"/>
+            <wp:effectExtent l="0" t="0" r="0" b="0"/>
+            <wp:wrapNone/>
             <wp:docPr id="906998745" name="Imagen 1" descr="Texto&#10;&#10;Descripción generada automáticamente"/>
             <wp:cNvGraphicFramePr>
               <a:graphicFrameLocks xmlns:a="http://schemas.openxmlformats.org/drawingml/2006/main" noChangeAspect="1"/>
@@ -6455,7 +6599,7 @@
                     <pic:cNvPicPr/>
                   </pic:nvPicPr>
                   <pic:blipFill rotWithShape="1">
-                    <a:blip r:embed="rId37">
+                    <a:blip r:embed="rId38">
                       <a:extLst>
                         <a:ext uri="{28A0092B-C50C-407E-A947-70E740481C1C}">
                           <a14:useLocalDpi xmlns:a14="http://schemas.microsoft.com/office/drawing/2010/main" val="0"/>
@@ -6468,7 +6612,7 @@
                   <pic:spPr bwMode="auto">
                     <a:xfrm>
                       <a:off x="0" y="0"/>
-                      <a:ext cx="2125345" cy="977900"/>
+                      <a:ext cx="1508078" cy="693464"/>
                     </a:xfrm>
                     <a:prstGeom prst="rect">
                       <a:avLst/>
@@ -6494,6 +6638,15 @@
           </wp:anchor>
         </w:drawing>
       </w:r>
+    </w:p>
+    <w:p>
+      <w:pPr>
+        <w:ind w:left="360"/>
+        <w:rPr>
+          <w:rFonts w:ascii="Franklin Gothic Medium" w:hAnsi="Franklin Gothic Medium" w:cs="Arial"/>
+          <w:sz w:val="24"/>
+        </w:rPr>
+      </w:pPr>
       <w:r>
         <w:rPr>
           <w:rFonts w:ascii="Franklin Gothic Medium" w:hAnsi="Franklin Gothic Medium" w:cs="Arial"/>
@@ -6507,6 +6660,22 @@
         </w:rPr>
         <w:t xml:space="preserve"> </w:t>
       </w:r>
+    </w:p>
+    <w:p>
+      <w:pPr>
+        <w:ind w:left="360"/>
+        <w:rPr>
+          <w:rFonts w:ascii="Franklin Gothic Medium" w:hAnsi="Franklin Gothic Medium" w:cs="Arial"/>
+          <w:sz w:val="24"/>
+        </w:rPr>
+        <w:sectPr>
+          <w:type w:val="continuous"/>
+          <w:pgSz w:w="12240" w:h="15840"/>
+          <w:pgMar w:top="720" w:right="720" w:bottom="720" w:left="720" w:header="708" w:footer="708" w:gutter="0"/>
+          <w:cols w:space="708"/>
+          <w:docGrid w:linePitch="360"/>
+        </w:sectPr>
+      </w:pPr>
     </w:p>
     <w:p>
       <w:pPr>
@@ -6560,7 +6729,7 @@
                     <pic:cNvPicPr/>
                   </pic:nvPicPr>
                   <pic:blipFill rotWithShape="1">
-                    <a:blip r:embed="rId38"/>
+                    <a:blip r:embed="rId39"/>
                     <a:srcRect r="70697" b="51068"/>
                     <a:stretch/>
                   </pic:blipFill>
@@ -6625,7 +6794,7 @@
           <w:sz w:val="24"/>
         </w:rPr>
         <w:drawing>
-          <wp:inline distT="0" distB="0" distL="0" distR="0" wp14:anchorId="1FD10AA7" wp14:editId="44CAB58A">
+          <wp:inline distT="0" distB="0" distL="0" distR="0" wp14:anchorId="1FD10AA7" wp14:editId="41EB539D">
             <wp:extent cx="1435396" cy="674498"/>
             <wp:effectExtent l="0" t="0" r="0" b="0"/>
             <wp:docPr id="1631950599" name="Imagen 1" descr="Imagen en blanco y negro&#10;&#10;Descripción generada automáticamente con confianza baja"/>
@@ -6640,14 +6809,14 @@
                     <pic:cNvPicPr/>
                   </pic:nvPicPr>
                   <pic:blipFill rotWithShape="1">
-                    <a:blip r:embed="rId38"/>
+                    <a:blip r:embed="rId39"/>
                     <a:srcRect l="2016" t="48932" r="69747"/>
                     <a:stretch/>
                   </pic:blipFill>
                   <pic:spPr bwMode="auto">
                     <a:xfrm>
                       <a:off x="0" y="0"/>
-                      <a:ext cx="1444582" cy="678814"/>
+                      <a:ext cx="1435396" cy="674498"/>
                     </a:xfrm>
                     <a:prstGeom prst="rect">
                       <a:avLst/>
@@ -6720,7 +6889,7 @@
                     <pic:cNvPicPr/>
                   </pic:nvPicPr>
                   <pic:blipFill rotWithShape="1">
-                    <a:blip r:embed="rId38"/>
+                    <a:blip r:embed="rId39"/>
                     <a:srcRect l="67597" b="51658"/>
                     <a:stretch/>
                   </pic:blipFill>
@@ -6761,7 +6930,6 @@
           <w:rFonts w:ascii="Franklin Gothic Medium" w:hAnsi="Franklin Gothic Medium" w:cs="Arial"/>
           <w:sz w:val="24"/>
         </w:rPr>
-        <w:lastRenderedPageBreak/>
         <w:t>d)</w:t>
       </w:r>
       <w:r>
@@ -6801,7 +6969,7 @@
                     <pic:cNvPicPr/>
                   </pic:nvPicPr>
                   <pic:blipFill rotWithShape="1">
-                    <a:blip r:embed="rId38"/>
+                    <a:blip r:embed="rId39"/>
                     <a:srcRect l="68884" t="48932"/>
                     <a:stretch/>
                   </pic:blipFill>
@@ -6831,6 +6999,21 @@
     </w:p>
     <w:p>
       <w:pPr>
+        <w:rPr>
+          <w:rFonts w:ascii="Franklin Gothic Medium" w:hAnsi="Franklin Gothic Medium" w:cs="Arial"/>
+          <w:sz w:val="24"/>
+        </w:rPr>
+        <w:sectPr>
+          <w:type w:val="continuous"/>
+          <w:pgSz w:w="12240" w:h="15840"/>
+          <w:pgMar w:top="720" w:right="720" w:bottom="720" w:left="720" w:header="708" w:footer="708" w:gutter="0"/>
+          <w:cols w:num="2" w:space="708"/>
+          <w:docGrid w:linePitch="360"/>
+        </w:sectPr>
+      </w:pPr>
+    </w:p>
+    <w:p>
+      <w:pPr>
         <w:pStyle w:val="Prrafodelista"/>
         <w:numPr>
           <w:ilvl w:val="0"/>
@@ -6871,7 +7054,7 @@
                     <pic:cNvPicPr/>
                   </pic:nvPicPr>
                   <pic:blipFill>
-                    <a:blip r:embed="rId39">
+                    <a:blip r:embed="rId40">
                       <a:extLst>
                         <a:ext uri="{28A0092B-C50C-407E-A947-70E740481C1C}">
                           <a14:useLocalDpi xmlns:a14="http://schemas.microsoft.com/office/drawing/2010/main" val="0"/>
@@ -7172,6 +7355,7 @@
           <w:rFonts w:ascii="Franklin Gothic Medium" w:hAnsi="Franklin Gothic Medium" w:cs="Arial"/>
           <w:sz w:val="24"/>
         </w:rPr>
+        <w:lastRenderedPageBreak/>
         <w:t>La f</w:t>
       </w:r>
       <w:r>
@@ -7195,6 +7379,49 @@
         </w:rPr>
         <w:t>sectbutil-5etil-1-héptino, es:</w:t>
       </w:r>
+    </w:p>
+    <w:p>
+      <w:pPr>
+        <w:ind w:left="360"/>
+        <w:rPr>
+          <w:rFonts w:ascii="Franklin Gothic Medium" w:hAnsi="Franklin Gothic Medium" w:cs="Arial"/>
+          <w:sz w:val="24"/>
+        </w:rPr>
+      </w:pPr>
+    </w:p>
+    <w:p>
+      <w:pPr>
+        <w:ind w:left="360"/>
+        <w:rPr>
+          <w:rFonts w:ascii="Franklin Gothic Medium" w:hAnsi="Franklin Gothic Medium" w:cs="Arial"/>
+          <w:sz w:val="24"/>
+        </w:rPr>
+      </w:pPr>
+    </w:p>
+    <w:p>
+      <w:pPr>
+        <w:ind w:left="360"/>
+        <w:rPr>
+          <w:rFonts w:ascii="Franklin Gothic Medium" w:hAnsi="Franklin Gothic Medium" w:cs="Arial"/>
+          <w:sz w:val="24"/>
+        </w:rPr>
+      </w:pPr>
+    </w:p>
+    <w:p>
+      <w:pPr>
+        <w:ind w:left="360"/>
+        <w:rPr>
+          <w:rFonts w:ascii="Franklin Gothic Medium" w:hAnsi="Franklin Gothic Medium" w:cs="Arial"/>
+          <w:sz w:val="24"/>
+        </w:rPr>
+        <w:sectPr>
+          <w:type w:val="continuous"/>
+          <w:pgSz w:w="12240" w:h="15840"/>
+          <w:pgMar w:top="720" w:right="720" w:bottom="720" w:left="720" w:header="708" w:footer="708" w:gutter="0"/>
+          <w:cols w:space="708"/>
+          <w:docGrid w:linePitch="360"/>
+        </w:sectPr>
+      </w:pPr>
     </w:p>
     <w:p>
       <w:pPr>
@@ -7239,11 +7466,11 @@
                     <pic:cNvPicPr/>
                   </pic:nvPicPr>
                   <pic:blipFill rotWithShape="1">
-                    <a:blip r:embed="rId40">
+                    <a:blip r:embed="rId41">
                       <a:extLst>
                         <a:ext uri="{BEBA8EAE-BF5A-486C-A8C5-ECC9F3942E4B}">
                           <a14:imgProps xmlns:a14="http://schemas.microsoft.com/office/drawing/2010/main">
-                            <a14:imgLayer r:embed="rId41">
+                            <a14:imgLayer r:embed="rId42">
                               <a14:imgEffect>
                                 <a14:backgroundRemoval t="16016" b="58727" l="5021" r="54289">
                                   <a14:foregroundMark x1="54289" y1="55852" x2="46234" y2="32444"/>
@@ -7379,11 +7606,11 @@
                     <pic:cNvPicPr/>
                   </pic:nvPicPr>
                   <pic:blipFill rotWithShape="1">
-                    <a:blip r:embed="rId42">
+                    <a:blip r:embed="rId43">
                       <a:extLst>
                         <a:ext uri="{BEBA8EAE-BF5A-486C-A8C5-ECC9F3942E4B}">
                           <a14:imgProps xmlns:a14="http://schemas.microsoft.com/office/drawing/2010/main">
-                            <a14:imgLayer r:embed="rId41">
+                            <a14:imgLayer r:embed="rId42">
                               <a14:imgEffect>
                                 <a14:backgroundRemoval t="41684" b="79877" l="1674" r="45084">
                                   <a14:foregroundMark x1="40272" y1="77413" x2="27720" y2="67146"/>
@@ -7517,7 +7744,7 @@
                     <pic:cNvPicPr/>
                   </pic:nvPicPr>
                   <pic:blipFill rotWithShape="1">
-                    <a:blip r:embed="rId43"/>
+                    <a:blip r:embed="rId44"/>
                     <a:srcRect l="60465" t="41396" b="36074"/>
                     <a:stretch/>
                   </pic:blipFill>
@@ -7568,7 +7795,6 @@
           <w:rFonts w:ascii="Franklin Gothic Medium" w:hAnsi="Franklin Gothic Medium" w:cs="Arial"/>
           <w:sz w:val="24"/>
         </w:rPr>
-        <w:lastRenderedPageBreak/>
         <w:t>d)</w:t>
       </w:r>
       <w:r>
@@ -7599,7 +7825,7 @@
                     <pic:cNvPicPr/>
                   </pic:nvPicPr>
                   <pic:blipFill rotWithShape="1">
-                    <a:blip r:embed="rId43"/>
+                    <a:blip r:embed="rId44"/>
                     <a:srcRect l="62812" t="61474" r="3050" b="7473"/>
                     <a:stretch/>
                   </pic:blipFill>
@@ -7634,6 +7860,22 @@
           <w:rFonts w:ascii="Franklin Gothic Medium" w:hAnsi="Franklin Gothic Medium" w:cs="Arial"/>
           <w:sz w:val="24"/>
         </w:rPr>
+        <w:sectPr>
+          <w:type w:val="continuous"/>
+          <w:pgSz w:w="12240" w:h="15840"/>
+          <w:pgMar w:top="720" w:right="720" w:bottom="720" w:left="720" w:header="708" w:footer="708" w:gutter="0"/>
+          <w:cols w:num="2" w:space="708"/>
+          <w:docGrid w:linePitch="360"/>
+        </w:sectPr>
+      </w:pPr>
+    </w:p>
+    <w:p>
+      <w:pPr>
+        <w:ind w:left="360"/>
+        <w:rPr>
+          <w:rFonts w:ascii="Franklin Gothic Medium" w:hAnsi="Franklin Gothic Medium" w:cs="Arial"/>
+          <w:sz w:val="24"/>
+        </w:rPr>
       </w:pPr>
     </w:p>
     <w:p>
@@ -7678,6 +7920,22 @@
         </w:rPr>
         <w:t xml:space="preserve"> 2,3,4-trimetil-2-etoxi-hexano es:</w:t>
       </w:r>
+    </w:p>
+    <w:p>
+      <w:pPr>
+        <w:ind w:left="360"/>
+        <w:rPr>
+          <w:rFonts w:ascii="Franklin Gothic Medium" w:hAnsi="Franklin Gothic Medium" w:cs="Arial"/>
+          <w:sz w:val="24"/>
+        </w:rPr>
+        <w:sectPr>
+          <w:type w:val="continuous"/>
+          <w:pgSz w:w="12240" w:h="15840"/>
+          <w:pgMar w:top="720" w:right="720" w:bottom="720" w:left="720" w:header="708" w:footer="708" w:gutter="0"/>
+          <w:cols w:space="708"/>
+          <w:docGrid w:linePitch="360"/>
+        </w:sectPr>
+      </w:pPr>
     </w:p>
     <w:p>
       <w:pPr>
@@ -7716,7 +7974,7 @@
                     <pic:cNvPicPr/>
                   </pic:nvPicPr>
                   <pic:blipFill>
-                    <a:blip r:embed="rId44"/>
+                    <a:blip r:embed="rId45"/>
                     <a:stretch>
                       <a:fillRect/>
                     </a:stretch>
@@ -7780,7 +8038,7 @@
                     <pic:cNvPicPr/>
                   </pic:nvPicPr>
                   <pic:blipFill>
-                    <a:blip r:embed="rId45"/>
+                    <a:blip r:embed="rId46"/>
                     <a:stretch>
                       <a:fillRect/>
                     </a:stretch>
@@ -7844,7 +8102,7 @@
                     <pic:cNvPicPr/>
                   </pic:nvPicPr>
                   <pic:blipFill>
-                    <a:blip r:embed="rId46"/>
+                    <a:blip r:embed="rId47"/>
                     <a:stretch>
                       <a:fillRect/>
                     </a:stretch>
@@ -7908,7 +8166,7 @@
                     <pic:cNvPicPr/>
                   </pic:nvPicPr>
                   <pic:blipFill>
-                    <a:blip r:embed="rId47"/>
+                    <a:blip r:embed="rId48"/>
                     <a:stretch>
                       <a:fillRect/>
                     </a:stretch>
@@ -7928,6 +8186,26 @@
           </wp:inline>
         </w:drawing>
       </w:r>
+    </w:p>
+    <w:p>
+      <w:pPr>
+        <w:pStyle w:val="Prrafodelista"/>
+        <w:numPr>
+          <w:ilvl w:val="0"/>
+          <w:numId w:val="6"/>
+        </w:numPr>
+        <w:rPr>
+          <w:rFonts w:ascii="Franklin Gothic Medium" w:hAnsi="Franklin Gothic Medium" w:cs="Arial"/>
+          <w:sz w:val="24"/>
+        </w:rPr>
+        <w:sectPr>
+          <w:type w:val="continuous"/>
+          <w:pgSz w:w="12240" w:h="15840"/>
+          <w:pgMar w:top="720" w:right="720" w:bottom="720" w:left="720" w:header="708" w:footer="708" w:gutter="0"/>
+          <w:cols w:num="2" w:space="708"/>
+          <w:docGrid w:linePitch="360"/>
+        </w:sectPr>
+      </w:pPr>
     </w:p>
     <w:p>
       <w:pPr>
@@ -7972,11 +8250,11 @@
                     <pic:cNvPicPr/>
                   </pic:nvPicPr>
                   <pic:blipFill>
-                    <a:blip r:embed="rId48">
+                    <a:blip r:embed="rId49">
                       <a:extLst>
                         <a:ext uri="{BEBA8EAE-BF5A-486C-A8C5-ECC9F3942E4B}">
                           <a14:imgProps xmlns:a14="http://schemas.microsoft.com/office/drawing/2010/main">
-                            <a14:imgLayer r:embed="rId49">
+                            <a14:imgLayer r:embed="rId50">
                               <a14:imgEffect>
                                 <a14:backgroundRemoval t="9091" b="96023" l="524" r="89791">
                                   <a14:foregroundMark x1="86387" y1="60227" x2="62042" y2="52841"/>
@@ -8372,7 +8650,7 @@
                     <pic:cNvPicPr/>
                   </pic:nvPicPr>
                   <pic:blipFill rotWithShape="1">
-                    <a:blip r:embed="rId50">
+                    <a:blip r:embed="rId51">
                       <a:extLst>
                         <a:ext uri="{28A0092B-C50C-407E-A947-70E740481C1C}">
                           <a14:useLocalDpi xmlns:a14="http://schemas.microsoft.com/office/drawing/2010/main" val="0"/>
@@ -8862,6 +9140,22 @@
           <w:rFonts w:ascii="Franklin Gothic Medium" w:hAnsi="Franklin Gothic Medium" w:cs="Arial"/>
           <w:sz w:val="24"/>
         </w:rPr>
+        <w:sectPr>
+          <w:type w:val="continuous"/>
+          <w:pgSz w:w="12240" w:h="15840"/>
+          <w:pgMar w:top="720" w:right="720" w:bottom="720" w:left="720" w:header="708" w:footer="708" w:gutter="0"/>
+          <w:cols w:space="708"/>
+          <w:docGrid w:linePitch="360"/>
+        </w:sectPr>
+      </w:pPr>
+    </w:p>
+    <w:p>
+      <w:pPr>
+        <w:ind w:left="360"/>
+        <w:rPr>
+          <w:rFonts w:ascii="Franklin Gothic Medium" w:hAnsi="Franklin Gothic Medium" w:cs="Arial"/>
+          <w:sz w:val="24"/>
+        </w:rPr>
       </w:pPr>
       <w:r>
         <w:rPr>
@@ -8898,7 +9192,7 @@
                     <pic:cNvPicPr/>
                   </pic:nvPicPr>
                   <pic:blipFill>
-                    <a:blip r:embed="rId51"/>
+                    <a:blip r:embed="rId52"/>
                     <a:stretch>
                       <a:fillRect/>
                     </a:stretch>
@@ -8930,27 +9224,21 @@
       <w:r>
         <w:rPr>
           <w:rFonts w:ascii="Franklin Gothic Medium" w:hAnsi="Franklin Gothic Medium" w:cs="Arial"/>
-          <w:sz w:val="24"/>
-        </w:rPr>
-        <w:t>b)</w:t>
-      </w:r>
-      <w:r>
-        <w:rPr>
-          <w:rFonts w:ascii="Franklin Gothic Medium" w:hAnsi="Franklin Gothic Medium" w:cs="Arial"/>
-          <w:sz w:val="24"/>
-        </w:rPr>
-        <w:t xml:space="preserve"> </w:t>
-      </w:r>
-      <w:r>
-        <w:rPr>
-          <w:rFonts w:ascii="Franklin Gothic Medium" w:hAnsi="Franklin Gothic Medium" w:cs="Arial"/>
           <w:noProof/>
           <w:sz w:val="24"/>
         </w:rPr>
         <w:drawing>
-          <wp:inline distT="0" distB="0" distL="0" distR="0" wp14:anchorId="20036EC5" wp14:editId="3EBD3842">
-            <wp:extent cx="2770018" cy="1084521"/>
+          <wp:anchor distT="0" distB="0" distL="114300" distR="114300" simplePos="0" relativeHeight="251683840" behindDoc="0" locked="0" layoutInCell="1" allowOverlap="1" wp14:anchorId="20036EC5" wp14:editId="29191366">
+            <wp:simplePos x="0" y="0"/>
+            <wp:positionH relativeFrom="column">
+              <wp:posOffset>456565</wp:posOffset>
+            </wp:positionH>
+            <wp:positionV relativeFrom="paragraph">
+              <wp:posOffset>10795</wp:posOffset>
+            </wp:positionV>
+            <wp:extent cx="2769870" cy="1083945"/>
             <wp:effectExtent l="0" t="0" r="0" b="1905"/>
+            <wp:wrapNone/>
             <wp:docPr id="1751386230" name="Imagen 1" descr="Gráfico, Gráfico de cajas y bigotes&#10;&#10;Descripción generada automáticamente"/>
             <wp:cNvGraphicFramePr>
               <a:graphicFrameLocks xmlns:a="http://schemas.openxmlformats.org/drawingml/2006/main" noChangeAspect="1"/>
@@ -8963,7 +9251,13 @@
                     <pic:cNvPicPr/>
                   </pic:nvPicPr>
                   <pic:blipFill>
-                    <a:blip r:embed="rId52"/>
+                    <a:blip r:embed="rId53">
+                      <a:extLst>
+                        <a:ext uri="{28A0092B-C50C-407E-A947-70E740481C1C}">
+                          <a14:useLocalDpi xmlns:a14="http://schemas.microsoft.com/office/drawing/2010/main" val="0"/>
+                        </a:ext>
+                      </a:extLst>
+                    </a:blip>
                     <a:stretch>
                       <a:fillRect/>
                     </a:stretch>
@@ -8971,7 +9265,7 @@
                   <pic:spPr>
                     <a:xfrm>
                       <a:off x="0" y="0"/>
-                      <a:ext cx="2784937" cy="1090362"/>
+                      <a:ext cx="2769870" cy="1083945"/>
                     </a:xfrm>
                     <a:prstGeom prst="rect">
                       <a:avLst/>
@@ -8980,8 +9274,22 @@
                 </pic:pic>
               </a:graphicData>
             </a:graphic>
-          </wp:inline>
+          </wp:anchor>
         </w:drawing>
+      </w:r>
+      <w:r>
+        <w:rPr>
+          <w:rFonts w:ascii="Franklin Gothic Medium" w:hAnsi="Franklin Gothic Medium" w:cs="Arial"/>
+          <w:sz w:val="24"/>
+        </w:rPr>
+        <w:t>b)</w:t>
+      </w:r>
+      <w:r>
+        <w:rPr>
+          <w:rFonts w:ascii="Franklin Gothic Medium" w:hAnsi="Franklin Gothic Medium" w:cs="Arial"/>
+          <w:sz w:val="24"/>
+        </w:rPr>
+        <w:t xml:space="preserve"> </w:t>
       </w:r>
       <w:r>
         <w:rPr>
@@ -9033,7 +9341,7 @@
                     <pic:cNvPicPr/>
                   </pic:nvPicPr>
                   <pic:blipFill>
-                    <a:blip r:embed="rId53"/>
+                    <a:blip r:embed="rId54"/>
                     <a:stretch>
                       <a:fillRect/>
                     </a:stretch>
@@ -9065,27 +9373,21 @@
       <w:r>
         <w:rPr>
           <w:rFonts w:ascii="Franklin Gothic Medium" w:hAnsi="Franklin Gothic Medium" w:cs="Arial"/>
-          <w:sz w:val="24"/>
-        </w:rPr>
-        <w:lastRenderedPageBreak/>
-        <w:t>d)</w:t>
-      </w:r>
-      <w:r>
-        <w:rPr>
           <w:noProof/>
-        </w:rPr>
-        <w:t xml:space="preserve"> </w:t>
-      </w:r>
-      <w:r>
-        <w:rPr>
-          <w:rFonts w:ascii="Franklin Gothic Medium" w:hAnsi="Franklin Gothic Medium" w:cs="Arial"/>
-          <w:noProof/>
           <w:sz w:val="24"/>
         </w:rPr>
         <w:drawing>
-          <wp:inline distT="0" distB="0" distL="0" distR="0" wp14:anchorId="436A8C81" wp14:editId="74B0419E">
-            <wp:extent cx="1818168" cy="1603041"/>
+          <wp:anchor distT="0" distB="0" distL="114300" distR="114300" simplePos="0" relativeHeight="251682816" behindDoc="0" locked="0" layoutInCell="1" allowOverlap="1" wp14:anchorId="5299E19D" wp14:editId="0C32CC99">
+            <wp:simplePos x="0" y="0"/>
+            <wp:positionH relativeFrom="column">
+              <wp:posOffset>560186</wp:posOffset>
+            </wp:positionH>
+            <wp:positionV relativeFrom="paragraph">
+              <wp:posOffset>228526</wp:posOffset>
+            </wp:positionV>
+            <wp:extent cx="1818005" cy="1602740"/>
             <wp:effectExtent l="0" t="0" r="0" b="0"/>
+            <wp:wrapNone/>
             <wp:docPr id="1276338220" name="Imagen 1" descr="Gráfico&#10;&#10;Descripción generada automáticamente"/>
             <wp:cNvGraphicFramePr>
               <a:graphicFrameLocks xmlns:a="http://schemas.openxmlformats.org/drawingml/2006/main" noChangeAspect="1"/>
@@ -9098,7 +9400,13 @@
                     <pic:cNvPicPr/>
                   </pic:nvPicPr>
                   <pic:blipFill>
-                    <a:blip r:embed="rId54"/>
+                    <a:blip r:embed="rId55">
+                      <a:extLst>
+                        <a:ext uri="{28A0092B-C50C-407E-A947-70E740481C1C}">
+                          <a14:useLocalDpi xmlns:a14="http://schemas.microsoft.com/office/drawing/2010/main" val="0"/>
+                        </a:ext>
+                      </a:extLst>
+                    </a:blip>
                     <a:stretch>
                       <a:fillRect/>
                     </a:stretch>
@@ -9106,7 +9414,7 @@
                   <pic:spPr>
                     <a:xfrm>
                       <a:off x="0" y="0"/>
-                      <a:ext cx="1826776" cy="1610630"/>
+                      <a:ext cx="1818005" cy="1602740"/>
                     </a:xfrm>
                     <a:prstGeom prst="rect">
                       <a:avLst/>
@@ -9115,9 +9423,82 @@
                 </pic:pic>
               </a:graphicData>
             </a:graphic>
-          </wp:inline>
+          </wp:anchor>
         </w:drawing>
       </w:r>
+    </w:p>
+    <w:p>
+      <w:pPr>
+        <w:ind w:left="360"/>
+        <w:rPr>
+          <w:noProof/>
+        </w:rPr>
+        <w:sectPr>
+          <w:type w:val="continuous"/>
+          <w:pgSz w:w="12240" w:h="15840"/>
+          <w:pgMar w:top="720" w:right="720" w:bottom="720" w:left="720" w:header="708" w:footer="708" w:gutter="0"/>
+          <w:cols w:num="2" w:space="708"/>
+          <w:docGrid w:linePitch="360"/>
+        </w:sectPr>
+      </w:pPr>
+      <w:r>
+        <w:rPr>
+          <w:rFonts w:ascii="Franklin Gothic Medium" w:hAnsi="Franklin Gothic Medium" w:cs="Arial"/>
+          <w:sz w:val="24"/>
+        </w:rPr>
+        <w:t>d)</w:t>
+      </w:r>
+      <w:r>
+        <w:rPr>
+          <w:noProof/>
+        </w:rPr>
+        <w:t xml:space="preserve"> </w:t>
+      </w:r>
+    </w:p>
+    <w:p>
+      <w:pPr>
+        <w:ind w:left="360"/>
+        <w:rPr>
+          <w:rFonts w:ascii="Franklin Gothic Medium" w:hAnsi="Franklin Gothic Medium" w:cs="Arial"/>
+          <w:sz w:val="24"/>
+        </w:rPr>
+      </w:pPr>
+    </w:p>
+    <w:p>
+      <w:pPr>
+        <w:ind w:left="360"/>
+        <w:rPr>
+          <w:rFonts w:ascii="Franklin Gothic Medium" w:hAnsi="Franklin Gothic Medium" w:cs="Arial"/>
+          <w:sz w:val="24"/>
+        </w:rPr>
+      </w:pPr>
+    </w:p>
+    <w:p>
+      <w:pPr>
+        <w:ind w:left="360"/>
+        <w:rPr>
+          <w:rFonts w:ascii="Franklin Gothic Medium" w:hAnsi="Franklin Gothic Medium" w:cs="Arial"/>
+          <w:sz w:val="24"/>
+        </w:rPr>
+      </w:pPr>
+    </w:p>
+    <w:p>
+      <w:pPr>
+        <w:ind w:left="360"/>
+        <w:rPr>
+          <w:rFonts w:ascii="Franklin Gothic Medium" w:hAnsi="Franklin Gothic Medium" w:cs="Arial"/>
+          <w:sz w:val="24"/>
+        </w:rPr>
+      </w:pPr>
+    </w:p>
+    <w:p>
+      <w:pPr>
+        <w:ind w:left="360"/>
+        <w:rPr>
+          <w:rFonts w:ascii="Franklin Gothic Medium" w:hAnsi="Franklin Gothic Medium" w:cs="Arial"/>
+          <w:sz w:val="24"/>
+        </w:rPr>
+      </w:pPr>
     </w:p>
     <w:p>
       <w:pPr>
@@ -9136,6 +9517,7 @@
           <w:rFonts w:ascii="Franklin Gothic Medium" w:hAnsi="Franklin Gothic Medium" w:cs="Arial"/>
           <w:sz w:val="24"/>
         </w:rPr>
+        <w:lastRenderedPageBreak/>
         <w:t xml:space="preserve">Cuál es la fórmula semidesarrollada del </w:t>
       </w:r>
       <w:r>
@@ -9319,7 +9701,7 @@
                     <pic:cNvPicPr/>
                   </pic:nvPicPr>
                   <pic:blipFill>
-                    <a:blip r:embed="rId55">
+                    <a:blip r:embed="rId56">
                       <a:extLst>
                         <a:ext uri="{28A0092B-C50C-407E-A947-70E740481C1C}">
                           <a14:useLocalDpi xmlns:a14="http://schemas.microsoft.com/office/drawing/2010/main" val="0"/>
@@ -9744,7 +10126,6 @@
           <w:rFonts w:ascii="Franklin Gothic Medium" w:hAnsi="Franklin Gothic Medium" w:cs="Arial"/>
           <w:sz w:val="24"/>
         </w:rPr>
-        <w:lastRenderedPageBreak/>
         <w:t>c) Cetona</w:t>
       </w:r>
     </w:p>
@@ -9840,6 +10221,7 @@
           <w:rFonts w:ascii="Franklin Gothic Medium" w:hAnsi="Franklin Gothic Medium" w:cs="Arial"/>
           <w:sz w:val="24"/>
         </w:rPr>
+        <w:lastRenderedPageBreak/>
         <w:t>d) 2,3-Dimetilpentano</w:t>
       </w:r>
     </w:p>
@@ -10258,7 +10640,6 @@
           <w:rFonts w:ascii="Franklin Gothic Medium" w:hAnsi="Franklin Gothic Medium" w:cs="Arial"/>
           <w:sz w:val="24"/>
         </w:rPr>
-        <w:lastRenderedPageBreak/>
         <w:t>d) CH3CHO</w:t>
       </w:r>
     </w:p>
@@ -10359,6 +10740,7 @@
           <w:rFonts w:ascii="Franklin Gothic Medium" w:hAnsi="Franklin Gothic Medium" w:cs="Arial"/>
           <w:sz w:val="24"/>
         </w:rPr>
+        <w:lastRenderedPageBreak/>
         <w:t>¿Qué tipo de compuesto orgánico es CH3COOH?</w:t>
       </w:r>
     </w:p>
@@ -10773,7 +11155,6 @@
           <w:rFonts w:ascii="Franklin Gothic Medium" w:hAnsi="Franklin Gothic Medium" w:cs="Arial"/>
           <w:sz w:val="24"/>
         </w:rPr>
-        <w:lastRenderedPageBreak/>
         <w:t>¿Qué tipo de compuesto orgánico es CH3OCH3?</w:t>
       </w:r>
     </w:p>
@@ -10871,6 +11252,7 @@
           <w:sz w:val="24"/>
           <w:lang w:val="en-US"/>
         </w:rPr>
+        <w:lastRenderedPageBreak/>
         <w:t>a) CnH2n</w:t>
       </w:r>
     </w:p>
@@ -11299,7 +11681,6 @@
           <w:rFonts w:ascii="Franklin Gothic Medium" w:hAnsi="Franklin Gothic Medium" w:cs="Arial"/>
           <w:sz w:val="24"/>
         </w:rPr>
-        <w:lastRenderedPageBreak/>
         <w:t>a) Butanol</w:t>
       </w:r>
     </w:p>
@@ -11408,6 +11789,7 @@
           <w:sz w:val="24"/>
           <w:lang w:val="en-US"/>
         </w:rPr>
+        <w:lastRenderedPageBreak/>
         <w:t>b) C3H8</w:t>
       </w:r>
     </w:p>
@@ -11822,7 +12204,6 @@
           <w:sz w:val="24"/>
           <w:lang w:val="en-US"/>
         </w:rPr>
-        <w:lastRenderedPageBreak/>
         <w:t>a) CH3COCH3</w:t>
       </w:r>
     </w:p>
@@ -11926,6 +12307,7 @@
           <w:sz w:val="24"/>
           <w:lang w:val="en-US"/>
         </w:rPr>
+        <w:lastRenderedPageBreak/>
         <w:t>b) CH3OH</w:t>
       </w:r>
     </w:p>
@@ -12329,7 +12711,6 @@
           <w:rFonts w:ascii="Franklin Gothic Medium" w:hAnsi="Franklin Gothic Medium" w:cs="Arial"/>
           <w:sz w:val="24"/>
         </w:rPr>
-        <w:lastRenderedPageBreak/>
         <w:t>d) CH3COOH</w:t>
       </w:r>
     </w:p>
@@ -12430,6 +12811,7 @@
           <w:rFonts w:ascii="Franklin Gothic Medium" w:hAnsi="Franklin Gothic Medium" w:cs="Arial"/>
           <w:sz w:val="24"/>
         </w:rPr>
+        <w:lastRenderedPageBreak/>
         <w:t>¿Qué tipo de compuesto orgánico es CH3COCH3?</w:t>
       </w:r>
     </w:p>
@@ -12842,7 +13224,6 @@
           <w:rFonts w:ascii="Franklin Gothic Medium" w:hAnsi="Franklin Gothic Medium" w:cs="Arial"/>
           <w:sz w:val="24"/>
         </w:rPr>
-        <w:lastRenderedPageBreak/>
         <w:t>¿Cuál es el nombre IUPAC del siguiente compuesto: CH3CH2COOCH2CH3?</w:t>
       </w:r>
     </w:p>
@@ -13038,6 +13419,7 @@
           <w:sz w:val="24"/>
           <w:lang w:val="en-US"/>
         </w:rPr>
+        <w:lastRenderedPageBreak/>
         <w:t>a) C3H7COOH</w:t>
       </w:r>
     </w:p>
@@ -13441,7 +13823,6 @@
           <w:rFonts w:ascii="Franklin Gothic Medium" w:hAnsi="Franklin Gothic Medium" w:cs="Arial"/>
           <w:sz w:val="24"/>
         </w:rPr>
-        <w:lastRenderedPageBreak/>
         <w:t>¿Cuál de las siguientes moléculas es un alquino?</w:t>
       </w:r>
     </w:p>
@@ -13545,6 +13926,7 @@
           <w:sz w:val="24"/>
           <w:lang w:val="en-US"/>
         </w:rPr>
+        <w:lastRenderedPageBreak/>
         <w:t>a) HCOOH</w:t>
       </w:r>
     </w:p>
@@ -14000,7 +14382,6 @@
           <w:rFonts w:ascii="Franklin Gothic Medium" w:hAnsi="Franklin Gothic Medium" w:cs="Arial"/>
           <w:sz w:val="24"/>
         </w:rPr>
-        <w:lastRenderedPageBreak/>
         <w:t>a) Metanol</w:t>
       </w:r>
     </w:p>
@@ -14100,6 +14481,7 @@
           <w:sz w:val="24"/>
           <w:lang w:val="en-US"/>
         </w:rPr>
+        <w:lastRenderedPageBreak/>
         <w:t>b) C3H6</w:t>
       </w:r>
     </w:p>
@@ -14525,7 +14907,6 @@
           <w:rFonts w:ascii="Franklin Gothic Medium" w:hAnsi="Franklin Gothic Medium" w:cs="Arial"/>
           <w:sz w:val="24"/>
         </w:rPr>
-        <w:lastRenderedPageBreak/>
         <w:t>a) Enlace covalente polar</w:t>
       </w:r>
     </w:p>
@@ -14630,6 +15011,7 @@
           <w:rFonts w:ascii="Franklin Gothic Medium" w:hAnsi="Franklin Gothic Medium" w:cs="Arial"/>
           <w:sz w:val="24"/>
         </w:rPr>
+        <w:lastRenderedPageBreak/>
         <w:t xml:space="preserve">b) </w:t>
       </w:r>
       <w:proofErr w:type="spellStart"/>
@@ -15065,7 +15447,6 @@
           <w:rFonts w:ascii="Franklin Gothic Medium" w:hAnsi="Franklin Gothic Medium" w:cs="Arial"/>
           <w:sz w:val="24"/>
         </w:rPr>
-        <w:lastRenderedPageBreak/>
         <w:t>a) CH2O</w:t>
       </w:r>
     </w:p>
@@ -15165,6 +15546,7 @@
           <w:sz w:val="24"/>
           <w:lang w:val="en-US"/>
         </w:rPr>
+        <w:lastRenderedPageBreak/>
         <w:t>b) CH3CHO</w:t>
       </w:r>
     </w:p>
@@ -15631,7 +16013,6 @@
           <w:rFonts w:ascii="Franklin Gothic Medium" w:hAnsi="Franklin Gothic Medium" w:cs="Arial"/>
           <w:sz w:val="24"/>
         </w:rPr>
-        <w:lastRenderedPageBreak/>
         <w:t>a) Heptano</w:t>
       </w:r>
     </w:p>
@@ -15743,6 +16124,7 @@
           <w:rFonts w:ascii="Franklin Gothic Medium" w:hAnsi="Franklin Gothic Medium" w:cs="Arial"/>
           <w:sz w:val="24"/>
         </w:rPr>
+        <w:lastRenderedPageBreak/>
         <w:t>b) C3H6O2</w:t>
       </w:r>
     </w:p>
@@ -16153,7 +16535,6 @@
           <w:sz w:val="24"/>
           <w:lang w:val="en-US"/>
         </w:rPr>
-        <w:lastRenderedPageBreak/>
         <w:t>a) CH3CH2OH</w:t>
       </w:r>
     </w:p>
@@ -16257,6 +16638,7 @@
           <w:sz w:val="24"/>
           <w:lang w:val="en-US"/>
         </w:rPr>
+        <w:lastRenderedPageBreak/>
         <w:t>b) CH3CHO</w:t>
       </w:r>
     </w:p>
@@ -16720,7 +17102,6 @@
           <w:rFonts w:ascii="Franklin Gothic Medium" w:hAnsi="Franklin Gothic Medium" w:cs="Arial"/>
           <w:sz w:val="24"/>
         </w:rPr>
-        <w:lastRenderedPageBreak/>
         <w:t>a) C3H8O</w:t>
       </w:r>
     </w:p>
@@ -16816,6 +17197,7 @@
           <w:rFonts w:ascii="Franklin Gothic Medium" w:hAnsi="Franklin Gothic Medium" w:cs="Arial"/>
           <w:sz w:val="24"/>
         </w:rPr>
+        <w:lastRenderedPageBreak/>
         <w:t>b) Aldehído</w:t>
       </w:r>
     </w:p>
@@ -17221,7 +17603,6 @@
           <w:rFonts w:ascii="Franklin Gothic Medium" w:hAnsi="Franklin Gothic Medium" w:cs="Arial"/>
           <w:sz w:val="24"/>
         </w:rPr>
-        <w:lastRenderedPageBreak/>
         <w:t xml:space="preserve">a) </w:t>
       </w:r>
       <w:proofErr w:type="spellStart"/>
@@ -17396,6 +17777,7 @@
           <w:sz w:val="24"/>
           <w:lang w:val="en-US"/>
         </w:rPr>
+        <w:lastRenderedPageBreak/>
         <w:t>b) C4H9COOH</w:t>
       </w:r>
     </w:p>
@@ -17831,7 +18213,6 @@
           <w:rFonts w:ascii="Franklin Gothic Medium" w:hAnsi="Franklin Gothic Medium" w:cs="Arial"/>
           <w:sz w:val="24"/>
         </w:rPr>
-        <w:lastRenderedPageBreak/>
         <w:t>a) Éster</w:t>
       </w:r>
     </w:p>
@@ -17945,6 +18326,7 @@
           <w:sz w:val="24"/>
           <w:lang w:val="en-US"/>
         </w:rPr>
+        <w:lastRenderedPageBreak/>
         <w:t>b) CH3COOH</w:t>
       </w:r>
     </w:p>
@@ -18380,16 +18762,7 @@
           <w:rFonts w:ascii="Franklin Gothic Medium" w:hAnsi="Franklin Gothic Medium" w:cs="Arial"/>
           <w:sz w:val="24"/>
         </w:rPr>
-        <w:t>¿Cuál es la fórm</w:t>
-      </w:r>
-      <w:bookmarkStart w:id="1" w:name="_GoBack"/>
-      <w:bookmarkEnd w:id="1"/>
-      <w:r>
-        <w:rPr>
-          <w:rFonts w:ascii="Franklin Gothic Medium" w:hAnsi="Franklin Gothic Medium" w:cs="Arial"/>
-          <w:sz w:val="24"/>
-        </w:rPr>
-        <w:t xml:space="preserve">ula molecular del ácido </w:t>
+        <w:t xml:space="preserve">¿Cuál es la fórmula molecular del ácido </w:t>
       </w:r>
       <w:proofErr w:type="spellStart"/>
       <w:r>
@@ -18420,7 +18793,6 @@
           <w:rFonts w:ascii="Franklin Gothic Medium" w:hAnsi="Franklin Gothic Medium" w:cs="Arial"/>
           <w:sz w:val="24"/>
         </w:rPr>
-        <w:lastRenderedPageBreak/>
         <w:t>a) C3H6O2</w:t>
       </w:r>
     </w:p>
@@ -18516,6 +18888,7 @@
           <w:rFonts w:ascii="Franklin Gothic Medium" w:hAnsi="Franklin Gothic Medium" w:cs="Arial"/>
           <w:sz w:val="24"/>
         </w:rPr>
+        <w:lastRenderedPageBreak/>
         <w:t>b) Butanona</w:t>
       </w:r>
     </w:p>
@@ -18576,7 +18949,7 @@
       </w:pPr>
     </w:p>
     <w:sectPr>
-      <w:headerReference w:type="default" r:id="rId56"/>
+      <w:type w:val="continuous"/>
       <w:pgSz w:w="12240" w:h="15840"/>
       <w:pgMar w:top="720" w:right="720" w:bottom="720" w:left="720" w:header="708" w:footer="708" w:gutter="0"/>
       <w:cols w:space="708"/>
@@ -18587,7 +18960,7 @@
 </file>
 
 <file path=word/endnotes.xml><?xml version="1.0" encoding="utf-8"?>
-<w:endnotes xmlns:wpc="http://schemas.microsoft.com/office/word/2010/wordprocessingCanvas" xmlns:cx="http://schemas.microsoft.com/office/drawing/2014/chartex" xmlns:cx1="http://schemas.microsoft.com/office/drawing/2015/9/8/chartex" xmlns:cx2="http://schemas.microsoft.com/office/drawing/2015/10/21/chartex" xmlns:cx3="http://schemas.microsoft.com/office/drawing/2016/5/9/chartex" xmlns:cx4="http://schemas.microsoft.com/office/drawing/2016/5/10/chartex" xmlns:cx5="http://schemas.microsoft.com/office/drawing/2016/5/11/chartex" xmlns:cx6="http://schemas.microsoft.com/office/drawing/2016/5/12/chartex" xmlns:cx7="http://schemas.microsoft.com/office/drawing/2016/5/13/chartex" xmlns:cx8="http://schemas.microsoft.com/office/drawing/2016/5/14/chartex" xmlns:mc="http://schemas.openxmlformats.org/markup-compatibility/2006" xmlns:aink="http://schemas.microsoft.com/office/drawing/2016/ink" xmlns:am3d="http://schemas.microsoft.com/office/drawing/2017/model3d" xmlns:o="urn:schemas-microsoft-com:office:office" xmlns:r="http://schemas.openxmlformats.org/officeDocument/2006/relationships" xmlns:m="http://schemas.openxmlformats.org/officeDocument/2006/math" xmlns:v="urn:schemas-microsoft-com:vml" xmlns:wp14="http://schemas.microsoft.com/office/word/2010/wordprocessingDrawing" xmlns:wp="http://schemas.openxmlformats.org/drawingml/2006/wordprocessingDrawing" xmlns:w10="urn:schemas-microsoft-com:office:word" xmlns:w="http://schemas.openxmlformats.org/wordprocessingml/2006/main" xmlns:w14="http://schemas.microsoft.com/office/word/2010/wordml" xmlns:w15="http://schemas.microsoft.com/office/word/2012/wordml" xmlns:w16cid="http://schemas.microsoft.com/office/word/2016/wordml/cid" xmlns:w16se="http://schemas.microsoft.com/office/word/2015/wordml/symex" xmlns:wpg="http://schemas.microsoft.com/office/word/2010/wordprocessingGroup" xmlns:wpi="http://schemas.microsoft.com/office/word/2010/wordprocessingInk" xmlns:wne="http://schemas.microsoft.com/office/word/2006/wordml" xmlns:wps="http://schemas.microsoft.com/office/word/2010/wordprocessingShape" mc:Ignorable="w14 w15 w16se w16cid wp14">
+<w:endnotes xmlns:wpc="http://schemas.microsoft.com/office/word/2010/wordprocessingCanvas" xmlns:cx="http://schemas.microsoft.com/office/drawing/2014/chartex" xmlns:cx1="http://schemas.microsoft.com/office/drawing/2015/9/8/chartex" xmlns:cx2="http://schemas.microsoft.com/office/drawing/2015/10/21/chartex" xmlns:cx3="http://schemas.microsoft.com/office/drawing/2016/5/9/chartex" xmlns:cx4="http://schemas.microsoft.com/office/drawing/2016/5/10/chartex" xmlns:cx5="http://schemas.microsoft.com/office/drawing/2016/5/11/chartex" xmlns:cx6="http://schemas.microsoft.com/office/drawing/2016/5/12/chartex" xmlns:cx7="http://schemas.microsoft.com/office/drawing/2016/5/13/chartex" xmlns:cx8="http://schemas.microsoft.com/office/drawing/2016/5/14/chartex" xmlns:mc="http://schemas.openxmlformats.org/markup-compatibility/2006" xmlns:aink="http://schemas.microsoft.com/office/drawing/2016/ink" xmlns:am3d="http://schemas.microsoft.com/office/drawing/2017/model3d" xmlns:o="urn:schemas-microsoft-com:office:office" xmlns:oel="http://schemas.microsoft.com/office/2019/extlst" xmlns:r="http://schemas.openxmlformats.org/officeDocument/2006/relationships" xmlns:m="http://schemas.openxmlformats.org/officeDocument/2006/math" xmlns:v="urn:schemas-microsoft-com:vml" xmlns:wp14="http://schemas.microsoft.com/office/word/2010/wordprocessingDrawing" xmlns:wp="http://schemas.openxmlformats.org/drawingml/2006/wordprocessingDrawing" xmlns:w10="urn:schemas-microsoft-com:office:word" xmlns:w="http://schemas.openxmlformats.org/wordprocessingml/2006/main" xmlns:w14="http://schemas.microsoft.com/office/word/2010/wordml" xmlns:w15="http://schemas.microsoft.com/office/word/2012/wordml" xmlns:w16cex="http://schemas.microsoft.com/office/word/2018/wordml/cex" xmlns:w16cid="http://schemas.microsoft.com/office/word/2016/wordml/cid" xmlns:w16="http://schemas.microsoft.com/office/word/2018/wordml" xmlns:w16sdtdh="http://schemas.microsoft.com/office/word/2020/wordml/sdtdatahash" xmlns:w16se="http://schemas.microsoft.com/office/word/2015/wordml/symex" xmlns:wpg="http://schemas.microsoft.com/office/word/2010/wordprocessingGroup" xmlns:wpi="http://schemas.microsoft.com/office/word/2010/wordprocessingInk" xmlns:wne="http://schemas.microsoft.com/office/word/2006/wordml" xmlns:wps="http://schemas.microsoft.com/office/word/2010/wordprocessingShape" mc:Ignorable="w14 w15 w16se w16cid w16 w16cex w16sdtdh wp14">
   <w:endnote w:type="separator" w:id="-1">
     <w:p>
       <w:pPr>
@@ -18612,7 +18985,7 @@
 </file>
 
 <file path=word/footnotes.xml><?xml version="1.0" encoding="utf-8"?>
-<w:footnotes xmlns:wpc="http://schemas.microsoft.com/office/word/2010/wordprocessingCanvas" xmlns:cx="http://schemas.microsoft.com/office/drawing/2014/chartex" xmlns:cx1="http://schemas.microsoft.com/office/drawing/2015/9/8/chartex" xmlns:cx2="http://schemas.microsoft.com/office/drawing/2015/10/21/chartex" xmlns:cx3="http://schemas.microsoft.com/office/drawing/2016/5/9/chartex" xmlns:cx4="http://schemas.microsoft.com/office/drawing/2016/5/10/chartex" xmlns:cx5="http://schemas.microsoft.com/office/drawing/2016/5/11/chartex" xmlns:cx6="http://schemas.microsoft.com/office/drawing/2016/5/12/chartex" xmlns:cx7="http://schemas.microsoft.com/office/drawing/2016/5/13/chartex" xmlns:cx8="http://schemas.microsoft.com/office/drawing/2016/5/14/chartex" xmlns:mc="http://schemas.openxmlformats.org/markup-compatibility/2006" xmlns:aink="http://schemas.microsoft.com/office/drawing/2016/ink" xmlns:am3d="http://schemas.microsoft.com/office/drawing/2017/model3d" xmlns:o="urn:schemas-microsoft-com:office:office" xmlns:r="http://schemas.openxmlformats.org/officeDocument/2006/relationships" xmlns:m="http://schemas.openxmlformats.org/officeDocument/2006/math" xmlns:v="urn:schemas-microsoft-com:vml" xmlns:wp14="http://schemas.microsoft.com/office/word/2010/wordprocessingDrawing" xmlns:wp="http://schemas.openxmlformats.org/drawingml/2006/wordprocessingDrawing" xmlns:w10="urn:schemas-microsoft-com:office:word" xmlns:w="http://schemas.openxmlformats.org/wordprocessingml/2006/main" xmlns:w14="http://schemas.microsoft.com/office/word/2010/wordml" xmlns:w15="http://schemas.microsoft.com/office/word/2012/wordml" xmlns:w16cid="http://schemas.microsoft.com/office/word/2016/wordml/cid" xmlns:w16se="http://schemas.microsoft.com/office/word/2015/wordml/symex" xmlns:wpg="http://schemas.microsoft.com/office/word/2010/wordprocessingGroup" xmlns:wpi="http://schemas.microsoft.com/office/word/2010/wordprocessingInk" xmlns:wne="http://schemas.microsoft.com/office/word/2006/wordml" xmlns:wps="http://schemas.microsoft.com/office/word/2010/wordprocessingShape" mc:Ignorable="w14 w15 w16se w16cid wp14">
+<w:footnotes xmlns:wpc="http://schemas.microsoft.com/office/word/2010/wordprocessingCanvas" xmlns:cx="http://schemas.microsoft.com/office/drawing/2014/chartex" xmlns:cx1="http://schemas.microsoft.com/office/drawing/2015/9/8/chartex" xmlns:cx2="http://schemas.microsoft.com/office/drawing/2015/10/21/chartex" xmlns:cx3="http://schemas.microsoft.com/office/drawing/2016/5/9/chartex" xmlns:cx4="http://schemas.microsoft.com/office/drawing/2016/5/10/chartex" xmlns:cx5="http://schemas.microsoft.com/office/drawing/2016/5/11/chartex" xmlns:cx6="http://schemas.microsoft.com/office/drawing/2016/5/12/chartex" xmlns:cx7="http://schemas.microsoft.com/office/drawing/2016/5/13/chartex" xmlns:cx8="http://schemas.microsoft.com/office/drawing/2016/5/14/chartex" xmlns:mc="http://schemas.openxmlformats.org/markup-compatibility/2006" xmlns:aink="http://schemas.microsoft.com/office/drawing/2016/ink" xmlns:am3d="http://schemas.microsoft.com/office/drawing/2017/model3d" xmlns:o="urn:schemas-microsoft-com:office:office" xmlns:oel="http://schemas.microsoft.com/office/2019/extlst" xmlns:r="http://schemas.openxmlformats.org/officeDocument/2006/relationships" xmlns:m="http://schemas.openxmlformats.org/officeDocument/2006/math" xmlns:v="urn:schemas-microsoft-com:vml" xmlns:wp14="http://schemas.microsoft.com/office/word/2010/wordprocessingDrawing" xmlns:wp="http://schemas.openxmlformats.org/drawingml/2006/wordprocessingDrawing" xmlns:w10="urn:schemas-microsoft-com:office:word" xmlns:w="http://schemas.openxmlformats.org/wordprocessingml/2006/main" xmlns:w14="http://schemas.microsoft.com/office/word/2010/wordml" xmlns:w15="http://schemas.microsoft.com/office/word/2012/wordml" xmlns:w16cex="http://schemas.microsoft.com/office/word/2018/wordml/cex" xmlns:w16cid="http://schemas.microsoft.com/office/word/2016/wordml/cid" xmlns:w16="http://schemas.microsoft.com/office/word/2018/wordml" xmlns:w16sdtdh="http://schemas.microsoft.com/office/word/2020/wordml/sdtdatahash" xmlns:w16se="http://schemas.microsoft.com/office/word/2015/wordml/symex" xmlns:wpg="http://schemas.microsoft.com/office/word/2010/wordprocessingGroup" xmlns:wpi="http://schemas.microsoft.com/office/word/2010/wordprocessingInk" xmlns:wne="http://schemas.microsoft.com/office/word/2006/wordml" xmlns:wps="http://schemas.microsoft.com/office/word/2010/wordprocessingShape" mc:Ignorable="w14 w15 w16se w16cid w16 w16cex w16sdtdh wp14">
   <w:footnote w:type="separator" w:id="-1">
     <w:p>
       <w:pPr>
@@ -18637,7 +19010,7 @@
 </file>
 
 <file path=word/header1.xml><?xml version="1.0" encoding="utf-8"?>
-<w:hdr xmlns:wpc="http://schemas.microsoft.com/office/word/2010/wordprocessingCanvas" xmlns:cx="http://schemas.microsoft.com/office/drawing/2014/chartex" xmlns:cx1="http://schemas.microsoft.com/office/drawing/2015/9/8/chartex" xmlns:cx2="http://schemas.microsoft.com/office/drawing/2015/10/21/chartex" xmlns:cx3="http://schemas.microsoft.com/office/drawing/2016/5/9/chartex" xmlns:cx4="http://schemas.microsoft.com/office/drawing/2016/5/10/chartex" xmlns:cx5="http://schemas.microsoft.com/office/drawing/2016/5/11/chartex" xmlns:cx6="http://schemas.microsoft.com/office/drawing/2016/5/12/chartex" xmlns:cx7="http://schemas.microsoft.com/office/drawing/2016/5/13/chartex" xmlns:cx8="http://schemas.microsoft.com/office/drawing/2016/5/14/chartex" xmlns:mc="http://schemas.openxmlformats.org/markup-compatibility/2006" xmlns:aink="http://schemas.microsoft.com/office/drawing/2016/ink" xmlns:am3d="http://schemas.microsoft.com/office/drawing/2017/model3d" xmlns:o="urn:schemas-microsoft-com:office:office" xmlns:r="http://schemas.openxmlformats.org/officeDocument/2006/relationships" xmlns:m="http://schemas.openxmlformats.org/officeDocument/2006/math" xmlns:v="urn:schemas-microsoft-com:vml" xmlns:wp14="http://schemas.microsoft.com/office/word/2010/wordprocessingDrawing" xmlns:wp="http://schemas.openxmlformats.org/drawingml/2006/wordprocessingDrawing" xmlns:w10="urn:schemas-microsoft-com:office:word" xmlns:w="http://schemas.openxmlformats.org/wordprocessingml/2006/main" xmlns:w14="http://schemas.microsoft.com/office/word/2010/wordml" xmlns:w15="http://schemas.microsoft.com/office/word/2012/wordml" xmlns:w16cid="http://schemas.microsoft.com/office/word/2016/wordml/cid" xmlns:w16se="http://schemas.microsoft.com/office/word/2015/wordml/symex" xmlns:wpg="http://schemas.microsoft.com/office/word/2010/wordprocessingGroup" xmlns:wpi="http://schemas.microsoft.com/office/word/2010/wordprocessingInk" xmlns:wne="http://schemas.microsoft.com/office/word/2006/wordml" xmlns:wps="http://schemas.microsoft.com/office/word/2010/wordprocessingShape" mc:Ignorable="w14 w15 w16se w16cid wp14">
+<w:hdr xmlns:wpc="http://schemas.microsoft.com/office/word/2010/wordprocessingCanvas" xmlns:cx="http://schemas.microsoft.com/office/drawing/2014/chartex" xmlns:cx1="http://schemas.microsoft.com/office/drawing/2015/9/8/chartex" xmlns:cx2="http://schemas.microsoft.com/office/drawing/2015/10/21/chartex" xmlns:cx3="http://schemas.microsoft.com/office/drawing/2016/5/9/chartex" xmlns:cx4="http://schemas.microsoft.com/office/drawing/2016/5/10/chartex" xmlns:cx5="http://schemas.microsoft.com/office/drawing/2016/5/11/chartex" xmlns:cx6="http://schemas.microsoft.com/office/drawing/2016/5/12/chartex" xmlns:cx7="http://schemas.microsoft.com/office/drawing/2016/5/13/chartex" xmlns:cx8="http://schemas.microsoft.com/office/drawing/2016/5/14/chartex" xmlns:mc="http://schemas.openxmlformats.org/markup-compatibility/2006" xmlns:aink="http://schemas.microsoft.com/office/drawing/2016/ink" xmlns:am3d="http://schemas.microsoft.com/office/drawing/2017/model3d" xmlns:o="urn:schemas-microsoft-com:office:office" xmlns:oel="http://schemas.microsoft.com/office/2019/extlst" xmlns:r="http://schemas.openxmlformats.org/officeDocument/2006/relationships" xmlns:m="http://schemas.openxmlformats.org/officeDocument/2006/math" xmlns:v="urn:schemas-microsoft-com:vml" xmlns:wp14="http://schemas.microsoft.com/office/word/2010/wordprocessingDrawing" xmlns:wp="http://schemas.openxmlformats.org/drawingml/2006/wordprocessingDrawing" xmlns:w10="urn:schemas-microsoft-com:office:word" xmlns:w="http://schemas.openxmlformats.org/wordprocessingml/2006/main" xmlns:w14="http://schemas.microsoft.com/office/word/2010/wordml" xmlns:w15="http://schemas.microsoft.com/office/word/2012/wordml" xmlns:w16cex="http://schemas.microsoft.com/office/word/2018/wordml/cex" xmlns:w16cid="http://schemas.microsoft.com/office/word/2016/wordml/cid" xmlns:w16="http://schemas.microsoft.com/office/word/2018/wordml" xmlns:w16sdtdh="http://schemas.microsoft.com/office/word/2020/wordml/sdtdatahash" xmlns:w16se="http://schemas.microsoft.com/office/word/2015/wordml/symex" xmlns:wpg="http://schemas.microsoft.com/office/word/2010/wordprocessingGroup" xmlns:wpi="http://schemas.microsoft.com/office/word/2010/wordprocessingInk" xmlns:wne="http://schemas.microsoft.com/office/word/2006/wordml" xmlns:wps="http://schemas.microsoft.com/office/word/2010/wordprocessingShape" mc:Ignorable="w14 w15 w16se w16cid w16 w16cex w16sdtdh wp14">
   <w:p>
     <w:pPr>
       <w:pStyle w:val="Encabezado"/>
@@ -18726,7 +19099,7 @@
 </file>
 
 <file path=word/numbering.xml><?xml version="1.0" encoding="utf-8"?>
-<w:numbering xmlns:wpc="http://schemas.microsoft.com/office/word/2010/wordprocessingCanvas" xmlns:cx="http://schemas.microsoft.com/office/drawing/2014/chartex" xmlns:cx1="http://schemas.microsoft.com/office/drawing/2015/9/8/chartex" xmlns:cx2="http://schemas.microsoft.com/office/drawing/2015/10/21/chartex" xmlns:cx3="http://schemas.microsoft.com/office/drawing/2016/5/9/chartex" xmlns:cx4="http://schemas.microsoft.com/office/drawing/2016/5/10/chartex" xmlns:cx5="http://schemas.microsoft.com/office/drawing/2016/5/11/chartex" xmlns:cx6="http://schemas.microsoft.com/office/drawing/2016/5/12/chartex" xmlns:cx7="http://schemas.microsoft.com/office/drawing/2016/5/13/chartex" xmlns:cx8="http://schemas.microsoft.com/office/drawing/2016/5/14/chartex" xmlns:mc="http://schemas.openxmlformats.org/markup-compatibility/2006" xmlns:aink="http://schemas.microsoft.com/office/drawing/2016/ink" xmlns:am3d="http://schemas.microsoft.com/office/drawing/2017/model3d" xmlns:o="urn:schemas-microsoft-com:office:office" xmlns:r="http://schemas.openxmlformats.org/officeDocument/2006/relationships" xmlns:m="http://schemas.openxmlformats.org/officeDocument/2006/math" xmlns:v="urn:schemas-microsoft-com:vml" xmlns:wp14="http://schemas.microsoft.com/office/word/2010/wordprocessingDrawing" xmlns:wp="http://schemas.openxmlformats.org/drawingml/2006/wordprocessingDrawing" xmlns:w10="urn:schemas-microsoft-com:office:word" xmlns:w="http://schemas.openxmlformats.org/wordprocessingml/2006/main" xmlns:w14="http://schemas.microsoft.com/office/word/2010/wordml" xmlns:w15="http://schemas.microsoft.com/office/word/2012/wordml" xmlns:w16cid="http://schemas.microsoft.com/office/word/2016/wordml/cid" xmlns:w16se="http://schemas.microsoft.com/office/word/2015/wordml/symex" xmlns:wpg="http://schemas.microsoft.com/office/word/2010/wordprocessingGroup" xmlns:wpi="http://schemas.microsoft.com/office/word/2010/wordprocessingInk" xmlns:wne="http://schemas.microsoft.com/office/word/2006/wordml" xmlns:wps="http://schemas.microsoft.com/office/word/2010/wordprocessingShape" mc:Ignorable="w14 w15 w16se w16cid wp14">
+<w:numbering xmlns:wpc="http://schemas.microsoft.com/office/word/2010/wordprocessingCanvas" xmlns:cx="http://schemas.microsoft.com/office/drawing/2014/chartex" xmlns:cx1="http://schemas.microsoft.com/office/drawing/2015/9/8/chartex" xmlns:cx2="http://schemas.microsoft.com/office/drawing/2015/10/21/chartex" xmlns:cx3="http://schemas.microsoft.com/office/drawing/2016/5/9/chartex" xmlns:cx4="http://schemas.microsoft.com/office/drawing/2016/5/10/chartex" xmlns:cx5="http://schemas.microsoft.com/office/drawing/2016/5/11/chartex" xmlns:cx6="http://schemas.microsoft.com/office/drawing/2016/5/12/chartex" xmlns:cx7="http://schemas.microsoft.com/office/drawing/2016/5/13/chartex" xmlns:cx8="http://schemas.microsoft.com/office/drawing/2016/5/14/chartex" xmlns:mc="http://schemas.openxmlformats.org/markup-compatibility/2006" xmlns:aink="http://schemas.microsoft.com/office/drawing/2016/ink" xmlns:am3d="http://schemas.microsoft.com/office/drawing/2017/model3d" xmlns:o="urn:schemas-microsoft-com:office:office" xmlns:oel="http://schemas.microsoft.com/office/2019/extlst" xmlns:r="http://schemas.openxmlformats.org/officeDocument/2006/relationships" xmlns:m="http://schemas.openxmlformats.org/officeDocument/2006/math" xmlns:v="urn:schemas-microsoft-com:vml" xmlns:wp14="http://schemas.microsoft.com/office/word/2010/wordprocessingDrawing" xmlns:wp="http://schemas.openxmlformats.org/drawingml/2006/wordprocessingDrawing" xmlns:w10="urn:schemas-microsoft-com:office:word" xmlns:w="http://schemas.openxmlformats.org/wordprocessingml/2006/main" xmlns:w14="http://schemas.microsoft.com/office/word/2010/wordml" xmlns:w15="http://schemas.microsoft.com/office/word/2012/wordml" xmlns:w16cex="http://schemas.microsoft.com/office/word/2018/wordml/cex" xmlns:w16cid="http://schemas.microsoft.com/office/word/2016/wordml/cid" xmlns:w16="http://schemas.microsoft.com/office/word/2018/wordml" xmlns:w16sdtdh="http://schemas.microsoft.com/office/word/2020/wordml/sdtdatahash" xmlns:w16se="http://schemas.microsoft.com/office/word/2015/wordml/symex" xmlns:wpg="http://schemas.microsoft.com/office/word/2010/wordprocessingGroup" xmlns:wpi="http://schemas.microsoft.com/office/word/2010/wordprocessingInk" xmlns:wne="http://schemas.microsoft.com/office/word/2006/wordml" xmlns:wps="http://schemas.microsoft.com/office/word/2010/wordprocessingShape" mc:Ignorable="w14 w15 w16se w16cid w16 w16cex w16sdtdh wp14">
   <w:abstractNum w:abstractNumId="0" w15:restartNumberingAfterBreak="0">
     <w:nsid w:val="02E53AD1"/>
     <w:multiLevelType w:val="hybridMultilevel"/>
@@ -19774,47 +20147,47 @@
       </w:pPr>
     </w:lvl>
   </w:abstractNum>
-  <w:num w:numId="1">
+  <w:num w:numId="1" w16cid:durableId="424959405">
     <w:abstractNumId w:val="4"/>
   </w:num>
-  <w:num w:numId="2">
+  <w:num w:numId="2" w16cid:durableId="1926378858">
     <w:abstractNumId w:val="5"/>
   </w:num>
-  <w:num w:numId="3">
+  <w:num w:numId="3" w16cid:durableId="236092890">
     <w:abstractNumId w:val="10"/>
   </w:num>
-  <w:num w:numId="4">
+  <w:num w:numId="4" w16cid:durableId="817914096">
     <w:abstractNumId w:val="8"/>
   </w:num>
-  <w:num w:numId="5">
+  <w:num w:numId="5" w16cid:durableId="1635059542">
     <w:abstractNumId w:val="1"/>
   </w:num>
-  <w:num w:numId="6">
+  <w:num w:numId="6" w16cid:durableId="59644300">
     <w:abstractNumId w:val="3"/>
   </w:num>
-  <w:num w:numId="7">
+  <w:num w:numId="7" w16cid:durableId="1676688608">
     <w:abstractNumId w:val="2"/>
   </w:num>
-  <w:num w:numId="8">
+  <w:num w:numId="8" w16cid:durableId="1001084199">
     <w:abstractNumId w:val="7"/>
   </w:num>
-  <w:num w:numId="9">
+  <w:num w:numId="9" w16cid:durableId="1463882660">
     <w:abstractNumId w:val="0"/>
   </w:num>
-  <w:num w:numId="10">
+  <w:num w:numId="10" w16cid:durableId="119885369">
     <w:abstractNumId w:val="6"/>
   </w:num>
-  <w:num w:numId="11">
+  <w:num w:numId="11" w16cid:durableId="561062065">
     <w:abstractNumId w:val="11"/>
   </w:num>
-  <w:num w:numId="12">
+  <w:num w:numId="12" w16cid:durableId="540941232">
     <w:abstractNumId w:val="9"/>
   </w:num>
 </w:numbering>
 </file>
 
 <file path=word/styles.xml><?xml version="1.0" encoding="utf-8"?>
-<w:styles xmlns:mc="http://schemas.openxmlformats.org/markup-compatibility/2006" xmlns:r="http://schemas.openxmlformats.org/officeDocument/2006/relationships" xmlns:w="http://schemas.openxmlformats.org/wordprocessingml/2006/main" xmlns:w14="http://schemas.microsoft.com/office/word/2010/wordml" xmlns:w15="http://schemas.microsoft.com/office/word/2012/wordml" xmlns:w16cid="http://schemas.microsoft.com/office/word/2016/wordml/cid" xmlns:w16se="http://schemas.microsoft.com/office/word/2015/wordml/symex" mc:Ignorable="w14 w15 w16se w16cid">
+<w:styles xmlns:mc="http://schemas.openxmlformats.org/markup-compatibility/2006" xmlns:r="http://schemas.openxmlformats.org/officeDocument/2006/relationships" xmlns:w="http://schemas.openxmlformats.org/wordprocessingml/2006/main" xmlns:w14="http://schemas.microsoft.com/office/word/2010/wordml" xmlns:w15="http://schemas.microsoft.com/office/word/2012/wordml" xmlns:w16cex="http://schemas.microsoft.com/office/word/2018/wordml/cex" xmlns:w16cid="http://schemas.microsoft.com/office/word/2016/wordml/cid" xmlns:w16="http://schemas.microsoft.com/office/word/2018/wordml" xmlns:w16sdtdh="http://schemas.microsoft.com/office/word/2020/wordml/sdtdatahash" xmlns:w16se="http://schemas.microsoft.com/office/word/2015/wordml/symex" mc:Ignorable="w14 w15 w16se w16cid w16 w16cex w16sdtdh">
   <w:docDefaults>
     <w:rPrDefault>
       <w:rPr>
@@ -19830,7 +20203,7 @@
       </w:pPr>
     </w:pPrDefault>
   </w:docDefaults>
-  <w:latentStyles w:defLockedState="0" w:defUIPriority="99" w:defSemiHidden="0" w:defUnhideWhenUsed="0" w:defQFormat="0" w:count="375">
+  <w:latentStyles w:defLockedState="0" w:defUIPriority="99" w:defSemiHidden="0" w:defUnhideWhenUsed="0" w:defQFormat="0" w:count="376">
     <w:lsdException w:name="Normal" w:uiPriority="0" w:qFormat="1"/>
     <w:lsdException w:name="heading 1" w:uiPriority="9" w:qFormat="1"/>
     <w:lsdException w:name="heading 2" w:semiHidden="1" w:uiPriority="9" w:unhideWhenUsed="1" w:qFormat="1"/>
@@ -20206,6 +20579,7 @@
     <w:lsdException w:name="Smart Hyperlink" w:semiHidden="1" w:unhideWhenUsed="1"/>
     <w:lsdException w:name="Hashtag" w:semiHidden="1" w:unhideWhenUsed="1"/>
     <w:lsdException w:name="Unresolved Mention" w:semiHidden="1" w:unhideWhenUsed="1"/>
+    <w:lsdException w:name="Smart Link" w:semiHidden="1" w:unhideWhenUsed="1"/>
   </w:latentStyles>
   <w:style w:type="paragraph" w:default="1" w:styleId="Normal">
     <w:name w:val="Normal"/>

</xml_diff>

<commit_message>
Corregi las imagenes de quimica 2 parcial 3
</commit_message>
<xml_diff>
--- a/Base-de-Datos/Quimica-2/GC_PREGUNTAS_QUIMICA2_PARCIAL3.docx
+++ b/Base-de-Datos/Quimica-2/GC_PREGUNTAS_QUIMICA2_PARCIAL3.docx
@@ -215,6 +215,15 @@
           <w:ilvl w:val="0"/>
           <w:numId w:val="6"/>
         </w:numPr>
+        <w:rPr>
+          <w:rFonts w:ascii="Franklin Gothic Medium" w:hAnsi="Franklin Gothic Medium" w:cs="Arial"/>
+          <w:sz w:val="24"/>
+        </w:rPr>
+      </w:pPr>
+    </w:p>
+    <w:p>
+      <w:pPr>
+        <w:ind w:left="360"/>
         <w:rPr>
           <w:rFonts w:ascii="Franklin Gothic Medium" w:hAnsi="Franklin Gothic Medium" w:cs="Arial"/>
           <w:sz w:val="24"/>
@@ -474,11 +483,18 @@
           <w:sz w:val="24"/>
         </w:rPr>
       </w:pPr>
-      <w:r>
-        <w:rPr>
-          <w:rFonts w:ascii="Franklin Gothic Medium" w:hAnsi="Franklin Gothic Medium" w:cs="Arial"/>
+    </w:p>
+    <w:p>
+      <w:pPr>
+        <w:ind w:left="360"/>
+        <w:rPr>
+          <w:rFonts w:ascii="Franklin Gothic Medium" w:hAnsi="Franklin Gothic Medium" w:cs="Arial"/>
+          <w:sz w:val="24"/>
+        </w:rPr>
+      </w:pPr>
+      <w:r>
+        <w:rPr>
           <w:noProof/>
-          <w:sz w:val="24"/>
         </w:rPr>
         <w:drawing>
           <wp:anchor distT="0" distB="0" distL="114300" distR="114300" simplePos="0" relativeHeight="251659264" behindDoc="0" locked="0" layoutInCell="1" allowOverlap="1" wp14:anchorId="4E6F4ED0" wp14:editId="2147677F">
@@ -1895,6 +1911,15 @@
           <w:sz w:val="24"/>
         </w:rPr>
       </w:pPr>
+    </w:p>
+    <w:p>
+      <w:pPr>
+        <w:pStyle w:val="Prrafodelista"/>
+        <w:rPr>
+          <w:rFonts w:ascii="Franklin Gothic Medium" w:hAnsi="Franklin Gothic Medium" w:cs="Arial"/>
+          <w:sz w:val="24"/>
+        </w:rPr>
+      </w:pPr>
       <w:r>
         <w:rPr>
           <w:rFonts w:ascii="Franklin Gothic Medium" w:hAnsi="Franklin Gothic Medium" w:cs="Arial"/>
@@ -2313,6 +2338,22 @@
     </w:p>
     <w:p>
       <w:pPr>
+        <w:rPr>
+          <w:rFonts w:ascii="Franklin Gothic Medium" w:hAnsi="Franklin Gothic Medium" w:cs="Arial"/>
+          <w:sz w:val="24"/>
+        </w:rPr>
+      </w:pPr>
+    </w:p>
+    <w:p>
+      <w:pPr>
+        <w:rPr>
+          <w:rFonts w:ascii="Franklin Gothic Medium" w:hAnsi="Franklin Gothic Medium" w:cs="Arial"/>
+          <w:sz w:val="24"/>
+        </w:rPr>
+      </w:pPr>
+    </w:p>
+    <w:p>
+      <w:pPr>
         <w:pStyle w:val="Prrafodelista"/>
         <w:numPr>
           <w:ilvl w:val="0"/>
@@ -2323,32 +2364,34 @@
           <w:sz w:val="24"/>
         </w:rPr>
       </w:pPr>
+    </w:p>
+    <w:p>
+      <w:pPr>
+        <w:ind w:left="360"/>
+        <w:rPr>
+          <w:rFonts w:ascii="Franklin Gothic Medium" w:hAnsi="Franklin Gothic Medium" w:cs="Arial"/>
+          <w:sz w:val="24"/>
+        </w:rPr>
+      </w:pPr>
       <w:r>
         <w:rPr>
           <w:rFonts w:ascii="Franklin Gothic Medium" w:hAnsi="Franklin Gothic Medium" w:cs="Arial"/>
           <w:noProof/>
           <w:sz w:val="24"/>
         </w:rPr>
-        <w:lastRenderedPageBreak/>
         <w:drawing>
-          <wp:anchor distT="0" distB="0" distL="114300" distR="114300" simplePos="0" relativeHeight="251666432" behindDoc="0" locked="0" layoutInCell="1" allowOverlap="1" wp14:anchorId="09C97A98" wp14:editId="3DCB0003">
+          <wp:anchor distT="0" distB="0" distL="114300" distR="114300" simplePos="0" relativeHeight="251686912" behindDoc="0" locked="0" layoutInCell="1" allowOverlap="1" wp14:anchorId="7837B909" wp14:editId="599BF3CC">
             <wp:simplePos x="0" y="0"/>
             <wp:positionH relativeFrom="column">
-              <wp:posOffset>1194435</wp:posOffset>
+              <wp:posOffset>273050</wp:posOffset>
             </wp:positionH>
             <wp:positionV relativeFrom="paragraph">
-              <wp:posOffset>-701675</wp:posOffset>
+              <wp:posOffset>209550</wp:posOffset>
             </wp:positionV>
-            <wp:extent cx="754380" cy="2621915"/>
-            <wp:effectExtent l="0" t="318" r="7303" b="7302"/>
+            <wp:extent cx="2732405" cy="910590"/>
+            <wp:effectExtent l="0" t="0" r="0" b="3810"/>
             <wp:wrapTopAndBottom/>
-            <wp:docPr id="3" name="Imagen 2" descr="Un conjunto de letras blancas en un fondo blanco&#10;&#10;Descripción generada automáticamente con confianza media">
-              <a:extLst xmlns:a="http://schemas.openxmlformats.org/drawingml/2006/main">
-                <a:ext uri="{FF2B5EF4-FFF2-40B4-BE49-F238E27FC236}">
-                  <a16:creationId xmlns:a16="http://schemas.microsoft.com/office/drawing/2014/main" id="{68DAE808-4E90-8B2E-50C1-DD00F876C5EC}"/>
-                </a:ext>
-              </a:extLst>
-            </wp:docPr>
+            <wp:docPr id="1759218966" name="Imagen 1" descr="Diagrama&#10;&#10;Descripción generada automáticamente"/>
             <wp:cNvGraphicFramePr>
               <a:graphicFrameLocks xmlns:a="http://schemas.openxmlformats.org/drawingml/2006/main" noChangeAspect="1"/>
             </wp:cNvGraphicFramePr>
@@ -2356,32 +2399,25 @@
               <a:graphicData uri="http://schemas.openxmlformats.org/drawingml/2006/picture">
                 <pic:pic xmlns:pic="http://schemas.openxmlformats.org/drawingml/2006/picture">
                   <pic:nvPicPr>
-                    <pic:cNvPr id="3" name="Imagen 2" descr="Un conjunto de letras blancas en un fondo blanco&#10;&#10;Descripción generada automáticamente con confianza media">
-                      <a:extLst>
-                        <a:ext uri="{FF2B5EF4-FFF2-40B4-BE49-F238E27FC236}">
-                          <a16:creationId xmlns:a16="http://schemas.microsoft.com/office/drawing/2014/main" id="{68DAE808-4E90-8B2E-50C1-DD00F876C5EC}"/>
-                        </a:ext>
-                      </a:extLst>
-                    </pic:cNvPr>
-                    <pic:cNvPicPr>
-                      <a:picLocks noChangeAspect="1"/>
-                    </pic:cNvPicPr>
+                    <pic:cNvPr id="1570694679" name="Imagen 1" descr="Diagrama&#10;&#10;Descripción generada automáticamente"/>
+                    <pic:cNvPicPr/>
                   </pic:nvPicPr>
-                  <pic:blipFill rotWithShape="1">
-                    <a:blip r:embed="rId15">
+                  <pic:blipFill>
+                    <a:blip r:embed="rId13">
                       <a:extLst>
                         <a:ext uri="{28A0092B-C50C-407E-A947-70E740481C1C}">
                           <a14:useLocalDpi xmlns:a14="http://schemas.microsoft.com/office/drawing/2010/main" val="0"/>
                         </a:ext>
                       </a:extLst>
                     </a:blip>
-                    <a:srcRect l="22918" t="8353" r="27385" b="3708"/>
-                    <a:stretch/>
+                    <a:stretch>
+                      <a:fillRect/>
+                    </a:stretch>
                   </pic:blipFill>
                   <pic:spPr>
-                    <a:xfrm rot="16200000">
+                    <a:xfrm>
                       <a:off x="0" y="0"/>
-                      <a:ext cx="754380" cy="2621915"/>
+                      <a:ext cx="2732405" cy="910590"/>
                     </a:xfrm>
                     <a:prstGeom prst="rect">
                       <a:avLst/>
@@ -2540,17 +2576,33 @@
       <w:r>
         <w:rPr>
           <w:rFonts w:ascii="Franklin Gothic Medium" w:hAnsi="Franklin Gothic Medium" w:cs="Arial"/>
+          <w:sz w:val="24"/>
+        </w:rPr>
+        <w:t xml:space="preserve"> </w:t>
+      </w:r>
+    </w:p>
+    <w:p>
+      <w:pPr>
+        <w:ind w:left="360"/>
+        <w:rPr>
+          <w:rFonts w:ascii="Franklin Gothic Medium" w:hAnsi="Franklin Gothic Medium" w:cs="Arial"/>
+          <w:sz w:val="24"/>
+        </w:rPr>
+      </w:pPr>
+      <w:r>
+        <w:rPr>
+          <w:rFonts w:ascii="Franklin Gothic Medium" w:hAnsi="Franklin Gothic Medium" w:cs="Arial"/>
           <w:noProof/>
           <w:sz w:val="24"/>
         </w:rPr>
         <w:drawing>
-          <wp:anchor distT="0" distB="0" distL="114300" distR="114300" simplePos="0" relativeHeight="251667456" behindDoc="0" locked="0" layoutInCell="1" allowOverlap="1" wp14:anchorId="6EEC2646" wp14:editId="61E1522A">
+          <wp:anchor distT="0" distB="0" distL="114300" distR="114300" simplePos="0" relativeHeight="251667456" behindDoc="0" locked="0" layoutInCell="1" allowOverlap="1" wp14:anchorId="6EEC2646" wp14:editId="184F9760">
             <wp:simplePos x="0" y="0"/>
             <wp:positionH relativeFrom="column">
-              <wp:posOffset>232173</wp:posOffset>
+              <wp:posOffset>187325</wp:posOffset>
             </wp:positionH>
             <wp:positionV relativeFrom="paragraph">
-              <wp:posOffset>273154</wp:posOffset>
+              <wp:posOffset>201295</wp:posOffset>
             </wp:positionV>
             <wp:extent cx="2615565" cy="1995170"/>
             <wp:effectExtent l="0" t="0" r="0" b="5080"/>
@@ -2567,7 +2619,7 @@
                     <pic:cNvPicPr/>
                   </pic:nvPicPr>
                   <pic:blipFill>
-                    <a:blip r:embed="rId16">
+                    <a:blip r:embed="rId15">
                       <a:extLst>
                         <a:ext uri="{28A0092B-C50C-407E-A947-70E740481C1C}">
                           <a14:useLocalDpi xmlns:a14="http://schemas.microsoft.com/office/drawing/2010/main" val="0"/>
@@ -2604,13 +2656,6 @@
           <w:rFonts w:ascii="Franklin Gothic Medium" w:hAnsi="Franklin Gothic Medium" w:cs="Arial"/>
           <w:sz w:val="24"/>
         </w:rPr>
-        <w:t xml:space="preserve"> </w:t>
-      </w:r>
-      <w:r>
-        <w:rPr>
-          <w:rFonts w:ascii="Franklin Gothic Medium" w:hAnsi="Franklin Gothic Medium" w:cs="Arial"/>
-          <w:sz w:val="24"/>
-        </w:rPr>
         <w:t>El nombre del compuesto es</w:t>
       </w:r>
       <w:r>
@@ -2941,6 +2986,15 @@
           <w:ilvl w:val="0"/>
           <w:numId w:val="6"/>
         </w:numPr>
+        <w:rPr>
+          <w:rFonts w:ascii="Franklin Gothic Medium" w:hAnsi="Franklin Gothic Medium" w:cs="Arial"/>
+          <w:sz w:val="24"/>
+        </w:rPr>
+      </w:pPr>
+    </w:p>
+    <w:p>
+      <w:pPr>
+        <w:pStyle w:val="Prrafodelista"/>
         <w:rPr>
           <w:rFonts w:ascii="Franklin Gothic Medium" w:hAnsi="Franklin Gothic Medium" w:cs="Arial"/>
           <w:sz w:val="24"/>
@@ -2976,7 +3030,7 @@
                     <pic:cNvPicPr/>
                   </pic:nvPicPr>
                   <pic:blipFill>
-                    <a:blip r:embed="rId17">
+                    <a:blip r:embed="rId16">
                       <a:extLst>
                         <a:ext uri="{28A0092B-C50C-407E-A947-70E740481C1C}">
                           <a14:useLocalDpi xmlns:a14="http://schemas.microsoft.com/office/drawing/2010/main" val="0"/>
@@ -3093,6 +3147,7 @@
           <w:rFonts w:ascii="Franklin Gothic Medium" w:hAnsi="Franklin Gothic Medium" w:cs="Arial"/>
           <w:sz w:val="24"/>
         </w:rPr>
+        <w:lastRenderedPageBreak/>
         <w:t>b) 2,5,5--</w:t>
       </w:r>
       <w:proofErr w:type="spellStart"/>
@@ -3248,7 +3303,6 @@
           <w:rFonts w:ascii="Franklin Gothic Medium" w:hAnsi="Franklin Gothic Medium" w:cs="Arial"/>
           <w:sz w:val="24"/>
         </w:rPr>
-        <w:lastRenderedPageBreak/>
         <w:t>Cuál</w:t>
       </w:r>
       <w:r>
@@ -3288,7 +3342,7 @@
           <w:sz w:val="24"/>
         </w:rPr>
         <w:sectPr>
-          <w:headerReference w:type="default" r:id="rId18"/>
+          <w:headerReference w:type="default" r:id="rId17"/>
           <w:pgSz w:w="12240" w:h="15840"/>
           <w:pgMar w:top="720" w:right="720" w:bottom="720" w:left="720" w:header="708" w:footer="708" w:gutter="0"/>
           <w:cols w:space="708"/>
@@ -3338,7 +3392,7 @@
                     <pic:cNvPicPr/>
                   </pic:nvPicPr>
                   <pic:blipFill>
-                    <a:blip r:embed="rId19"/>
+                    <a:blip r:embed="rId18"/>
                     <a:stretch>
                       <a:fillRect/>
                     </a:stretch>
@@ -3396,7 +3450,7 @@
                     <pic:cNvPicPr/>
                   </pic:nvPicPr>
                   <pic:blipFill>
-                    <a:blip r:embed="rId20"/>
+                    <a:blip r:embed="rId19"/>
                     <a:stretch>
                       <a:fillRect/>
                     </a:stretch>
@@ -3468,7 +3522,7 @@
                     <pic:cNvPicPr/>
                   </pic:nvPicPr>
                   <pic:blipFill>
-                    <a:blip r:embed="rId21"/>
+                    <a:blip r:embed="rId20"/>
                     <a:stretch>
                       <a:fillRect/>
                     </a:stretch>
@@ -3531,7 +3585,7 @@
                     <pic:cNvPicPr/>
                   </pic:nvPicPr>
                   <pic:blipFill>
-                    <a:blip r:embed="rId22"/>
+                    <a:blip r:embed="rId21"/>
                     <a:stretch>
                       <a:fillRect/>
                     </a:stretch>
@@ -3584,11 +3638,18 @@
           <w:sz w:val="24"/>
         </w:rPr>
       </w:pPr>
-      <w:r>
-        <w:rPr>
-          <w:rFonts w:ascii="Franklin Gothic Medium" w:hAnsi="Franklin Gothic Medium" w:cs="Arial"/>
+    </w:p>
+    <w:p>
+      <w:pPr>
+        <w:ind w:left="360"/>
+        <w:rPr>
+          <w:rFonts w:ascii="Franklin Gothic Medium" w:hAnsi="Franklin Gothic Medium" w:cs="Arial"/>
+          <w:sz w:val="24"/>
+        </w:rPr>
+      </w:pPr>
+      <w:r>
+        <w:rPr>
           <w:noProof/>
-          <w:sz w:val="24"/>
         </w:rPr>
         <w:drawing>
           <wp:anchor distT="0" distB="0" distL="114300" distR="114300" simplePos="0" relativeHeight="251669504" behindDoc="0" locked="0" layoutInCell="1" allowOverlap="1" wp14:anchorId="61A6F9C9" wp14:editId="340CBEDA">
@@ -3614,7 +3675,7 @@
                     <pic:cNvPicPr/>
                   </pic:nvPicPr>
                   <pic:blipFill>
-                    <a:blip r:embed="rId23">
+                    <a:blip r:embed="rId22">
                       <a:extLst>
                         <a:ext uri="{28A0092B-C50C-407E-A947-70E740481C1C}">
                           <a14:useLocalDpi xmlns:a14="http://schemas.microsoft.com/office/drawing/2010/main" val="0"/>
@@ -3878,6 +3939,15 @@
           <w:sz w:val="24"/>
         </w:rPr>
       </w:pPr>
+    </w:p>
+    <w:p>
+      <w:pPr>
+        <w:pStyle w:val="Prrafodelista"/>
+        <w:rPr>
+          <w:rFonts w:ascii="Franklin Gothic Medium" w:hAnsi="Franklin Gothic Medium" w:cs="Arial"/>
+          <w:sz w:val="24"/>
+        </w:rPr>
+      </w:pPr>
       <w:r>
         <w:rPr>
           <w:rFonts w:ascii="Franklin Gothic Medium" w:hAnsi="Franklin Gothic Medium" w:cs="Arial"/>
@@ -3908,7 +3978,7 @@
                     <pic:cNvPicPr/>
                   </pic:nvPicPr>
                   <pic:blipFill>
-                    <a:blip r:embed="rId24">
+                    <a:blip r:embed="rId23">
                       <a:extLst>
                         <a:ext uri="{28A0092B-C50C-407E-A947-70E740481C1C}">
                           <a14:useLocalDpi xmlns:a14="http://schemas.microsoft.com/office/drawing/2010/main" val="0"/>
@@ -4137,11 +4207,18 @@
           <w:sz w:val="24"/>
         </w:rPr>
       </w:pPr>
-      <w:r>
-        <w:rPr>
-          <w:rFonts w:ascii="Franklin Gothic Medium" w:hAnsi="Franklin Gothic Medium" w:cs="Arial"/>
+    </w:p>
+    <w:p>
+      <w:pPr>
+        <w:ind w:left="360"/>
+        <w:rPr>
+          <w:rFonts w:ascii="Franklin Gothic Medium" w:hAnsi="Franklin Gothic Medium" w:cs="Arial"/>
+          <w:sz w:val="24"/>
+        </w:rPr>
+      </w:pPr>
+      <w:r>
+        <w:rPr>
           <w:noProof/>
-          <w:sz w:val="24"/>
         </w:rPr>
         <w:drawing>
           <wp:anchor distT="0" distB="0" distL="114300" distR="114300" simplePos="0" relativeHeight="251671552" behindDoc="0" locked="0" layoutInCell="1" allowOverlap="1" wp14:anchorId="553E868F" wp14:editId="0A609CD1">
@@ -4181,7 +4258,7 @@
                     </pic:cNvPicPr>
                   </pic:nvPicPr>
                   <pic:blipFill>
-                    <a:blip r:embed="rId25">
+                    <a:blip r:embed="rId24">
                       <a:extLst>
                         <a:ext uri="{28A0092B-C50C-407E-A947-70E740481C1C}">
                           <a14:useLocalDpi xmlns:a14="http://schemas.microsoft.com/office/drawing/2010/main" val="0"/>
@@ -4318,7 +4395,6 @@
           <w:rFonts w:ascii="Franklin Gothic Medium" w:hAnsi="Franklin Gothic Medium" w:cs="Arial"/>
           <w:sz w:val="24"/>
         </w:rPr>
-        <w:lastRenderedPageBreak/>
         <w:t>b)</w:t>
       </w:r>
       <w:r>
@@ -4508,6 +4584,15 @@
           <w:ilvl w:val="0"/>
           <w:numId w:val="6"/>
         </w:numPr>
+        <w:rPr>
+          <w:rFonts w:ascii="Franklin Gothic Medium" w:hAnsi="Franklin Gothic Medium" w:cs="Arial"/>
+          <w:sz w:val="24"/>
+        </w:rPr>
+      </w:pPr>
+    </w:p>
+    <w:p>
+      <w:pPr>
+        <w:pStyle w:val="Prrafodelista"/>
         <w:rPr>
           <w:rFonts w:ascii="Franklin Gothic Medium" w:hAnsi="Franklin Gothic Medium" w:cs="Arial"/>
           <w:sz w:val="24"/>
@@ -4543,7 +4628,7 @@
                     <pic:cNvPicPr/>
                   </pic:nvPicPr>
                   <pic:blipFill>
-                    <a:blip r:embed="rId26">
+                    <a:blip r:embed="rId25">
                       <a:extLst>
                         <a:ext uri="{28A0092B-C50C-407E-A947-70E740481C1C}">
                           <a14:useLocalDpi xmlns:a14="http://schemas.microsoft.com/office/drawing/2010/main" val="0"/>
@@ -4597,6 +4682,15 @@
           <w:sz w:val="24"/>
         </w:rPr>
       </w:pPr>
+    </w:p>
+    <w:p>
+      <w:pPr>
+        <w:ind w:left="360"/>
+        <w:rPr>
+          <w:rFonts w:ascii="Franklin Gothic Medium" w:hAnsi="Franklin Gothic Medium" w:cs="Arial"/>
+          <w:sz w:val="24"/>
+        </w:rPr>
+      </w:pPr>
       <w:r>
         <w:rPr>
           <w:rFonts w:ascii="Franklin Gothic Medium" w:hAnsi="Franklin Gothic Medium" w:cs="Arial"/>
@@ -4994,6 +5088,7 @@
       <w:r>
         <w:rPr>
           <w:rFonts w:ascii="Franklin Gothic Medium" w:hAnsi="Franklin Gothic Medium" w:cs="Arial"/>
+          <w:noProof/>
           <w:sz w:val="24"/>
         </w:rPr>
         <w:drawing>
@@ -5020,7 +5115,7 @@
                     <pic:cNvPicPr/>
                   </pic:nvPicPr>
                   <pic:blipFill>
-                    <a:blip r:embed="rId27">
+                    <a:blip r:embed="rId26">
                       <a:extLst>
                         <a:ext uri="{28A0092B-C50C-407E-A947-70E740481C1C}">
                           <a14:useLocalDpi xmlns:a14="http://schemas.microsoft.com/office/drawing/2010/main" val="0"/>
@@ -5120,7 +5215,7 @@
                     <pic:cNvPicPr/>
                   </pic:nvPicPr>
                   <pic:blipFill>
-                    <a:blip r:embed="rId28"/>
+                    <a:blip r:embed="rId27"/>
                     <a:stretch>
                       <a:fillRect/>
                     </a:stretch>
@@ -5203,7 +5298,7 @@
                     <pic:cNvPicPr/>
                   </pic:nvPicPr>
                   <pic:blipFill>
-                    <a:blip r:embed="rId29"/>
+                    <a:blip r:embed="rId28"/>
                     <a:stretch>
                       <a:fillRect/>
                     </a:stretch>
@@ -5273,6 +5368,15 @@
           <w:ilvl w:val="0"/>
           <w:numId w:val="6"/>
         </w:numPr>
+        <w:rPr>
+          <w:rFonts w:ascii="Franklin Gothic Medium" w:hAnsi="Franklin Gothic Medium" w:cs="Arial"/>
+          <w:sz w:val="24"/>
+        </w:rPr>
+      </w:pPr>
+    </w:p>
+    <w:p>
+      <w:pPr>
+        <w:pStyle w:val="Prrafodelista"/>
         <w:rPr>
           <w:rFonts w:ascii="Franklin Gothic Medium" w:hAnsi="Franklin Gothic Medium" w:cs="Arial"/>
           <w:sz w:val="24"/>
@@ -5308,7 +5412,7 @@
                     <pic:cNvPicPr/>
                   </pic:nvPicPr>
                   <pic:blipFill>
-                    <a:blip r:embed="rId30">
+                    <a:blip r:embed="rId29">
                       <a:extLst>
                         <a:ext uri="{28A0092B-C50C-407E-A947-70E740481C1C}">
                           <a14:useLocalDpi xmlns:a14="http://schemas.microsoft.com/office/drawing/2010/main" val="0"/>
@@ -5459,7 +5563,6 @@
           <w:rFonts w:ascii="Franklin Gothic Medium" w:hAnsi="Franklin Gothic Medium" w:cs="Arial"/>
           <w:sz w:val="24"/>
         </w:rPr>
-        <w:lastRenderedPageBreak/>
         <w:t>d</w:t>
       </w:r>
       <w:r>
@@ -5631,7 +5734,7 @@
                     <pic:cNvPicPr/>
                   </pic:nvPicPr>
                   <pic:blipFill>
-                    <a:blip r:embed="rId31"/>
+                    <a:blip r:embed="rId30"/>
                     <a:stretch>
                       <a:fillRect/>
                     </a:stretch>
@@ -5695,7 +5798,7 @@
                     <pic:cNvPicPr/>
                   </pic:nvPicPr>
                   <pic:blipFill>
-                    <a:blip r:embed="rId32"/>
+                    <a:blip r:embed="rId31"/>
                     <a:stretch>
                       <a:fillRect/>
                     </a:stretch>
@@ -5759,7 +5862,7 @@
                     <pic:cNvPicPr/>
                   </pic:nvPicPr>
                   <pic:blipFill>
-                    <a:blip r:embed="rId33"/>
+                    <a:blip r:embed="rId32"/>
                     <a:stretch>
                       <a:fillRect/>
                     </a:stretch>
@@ -5823,7 +5926,7 @@
                     <pic:cNvPicPr/>
                   </pic:nvPicPr>
                   <pic:blipFill>
-                    <a:blip r:embed="rId34"/>
+                    <a:blip r:embed="rId33"/>
                     <a:stretch>
                       <a:fillRect/>
                     </a:stretch>
@@ -5871,6 +5974,15 @@
           <w:ilvl w:val="0"/>
           <w:numId w:val="6"/>
         </w:numPr>
+        <w:rPr>
+          <w:rFonts w:ascii="Franklin Gothic Medium" w:hAnsi="Franklin Gothic Medium" w:cs="Arial"/>
+          <w:sz w:val="24"/>
+        </w:rPr>
+      </w:pPr>
+    </w:p>
+    <w:p>
+      <w:pPr>
+        <w:pStyle w:val="Prrafodelista"/>
         <w:rPr>
           <w:rFonts w:ascii="Franklin Gothic Medium" w:hAnsi="Franklin Gothic Medium" w:cs="Arial"/>
           <w:sz w:val="24"/>
@@ -5906,7 +6018,7 @@
                     <pic:cNvPicPr/>
                   </pic:nvPicPr>
                   <pic:blipFill>
-                    <a:blip r:embed="rId35">
+                    <a:blip r:embed="rId34">
                       <a:extLst>
                         <a:ext uri="{28A0092B-C50C-407E-A947-70E740481C1C}">
                           <a14:useLocalDpi xmlns:a14="http://schemas.microsoft.com/office/drawing/2010/main" val="0"/>
@@ -6348,7 +6460,7 @@
                     <pic:cNvPicPr/>
                   </pic:nvPicPr>
                   <pic:blipFill rotWithShape="1">
-                    <a:blip r:embed="rId36"/>
+                    <a:blip r:embed="rId35"/>
                     <a:srcRect t="19380" r="53213" b="41847"/>
                     <a:stretch/>
                   </pic:blipFill>
@@ -6404,7 +6516,6 @@
         <w:rPr>
           <w:noProof/>
         </w:rPr>
-        <w:lastRenderedPageBreak/>
         <w:t xml:space="preserve"> </w:t>
       </w:r>
       <w:r>
@@ -6429,7 +6540,7 @@
                     <pic:cNvPicPr/>
                   </pic:nvPicPr>
                   <pic:blipFill rotWithShape="1">
-                    <a:blip r:embed="rId36"/>
+                    <a:blip r:embed="rId35"/>
                     <a:srcRect t="57624" r="61233" b="8965"/>
                     <a:stretch/>
                   </pic:blipFill>
@@ -6554,7 +6665,7 @@
                     <pic:cNvPicPr/>
                   </pic:nvPicPr>
                   <pic:blipFill rotWithShape="1">
-                    <a:blip r:embed="rId36"/>
+                    <a:blip r:embed="rId35"/>
                     <a:srcRect l="57364" t="25475" r="2773" b="45709"/>
                     <a:stretch/>
                   </pic:blipFill>
@@ -6634,7 +6745,7 @@
                     <pic:cNvPicPr/>
                   </pic:nvPicPr>
                   <pic:blipFill rotWithShape="1">
-                    <a:blip r:embed="rId36"/>
+                    <a:blip r:embed="rId35"/>
                     <a:srcRect l="58139" t="57219" r="1513" b="9783"/>
                     <a:stretch/>
                   </pic:blipFill>
@@ -6717,7 +6828,7 @@
                     <pic:cNvPicPr/>
                   </pic:nvPicPr>
                   <pic:blipFill rotWithShape="1">
-                    <a:blip r:embed="rId37">
+                    <a:blip r:embed="rId36">
                       <a:extLst>
                         <a:ext uri="{28A0092B-C50C-407E-A947-70E740481C1C}">
                           <a14:useLocalDpi xmlns:a14="http://schemas.microsoft.com/office/drawing/2010/main" val="0"/>
@@ -6847,7 +6958,7 @@
                     <pic:cNvPicPr/>
                   </pic:nvPicPr>
                   <pic:blipFill rotWithShape="1">
-                    <a:blip r:embed="rId38"/>
+                    <a:blip r:embed="rId37"/>
                     <a:srcRect r="70697" b="51068"/>
                     <a:stretch/>
                   </pic:blipFill>
@@ -6927,7 +7038,7 @@
                     <pic:cNvPicPr/>
                   </pic:nvPicPr>
                   <pic:blipFill rotWithShape="1">
-                    <a:blip r:embed="rId38"/>
+                    <a:blip r:embed="rId37"/>
                     <a:srcRect l="2016" t="48932" r="69747"/>
                     <a:stretch/>
                   </pic:blipFill>
@@ -7007,7 +7118,7 @@
                     <pic:cNvPicPr/>
                   </pic:nvPicPr>
                   <pic:blipFill rotWithShape="1">
-                    <a:blip r:embed="rId38"/>
+                    <a:blip r:embed="rId37"/>
                     <a:srcRect l="67597" b="51658"/>
                     <a:stretch/>
                   </pic:blipFill>
@@ -7087,7 +7198,7 @@
                     <pic:cNvPicPr/>
                   </pic:nvPicPr>
                   <pic:blipFill rotWithShape="1">
-                    <a:blip r:embed="rId38"/>
+                    <a:blip r:embed="rId37"/>
                     <a:srcRect l="68884" t="48932"/>
                     <a:stretch/>
                   </pic:blipFill>
@@ -7142,6 +7253,15 @@
           <w:sz w:val="24"/>
         </w:rPr>
       </w:pPr>
+    </w:p>
+    <w:p>
+      <w:pPr>
+        <w:pStyle w:val="Prrafodelista"/>
+        <w:rPr>
+          <w:rFonts w:ascii="Franklin Gothic Medium" w:hAnsi="Franklin Gothic Medium" w:cs="Arial"/>
+          <w:sz w:val="24"/>
+        </w:rPr>
+      </w:pPr>
       <w:r>
         <w:rPr>
           <w:rFonts w:ascii="Franklin Gothic Medium" w:hAnsi="Franklin Gothic Medium" w:cs="Arial"/>
@@ -7172,7 +7292,7 @@
                     <pic:cNvPicPr/>
                   </pic:nvPicPr>
                   <pic:blipFill>
-                    <a:blip r:embed="rId39">
+                    <a:blip r:embed="rId38">
                       <a:extLst>
                         <a:ext uri="{28A0092B-C50C-407E-A947-70E740481C1C}">
                           <a14:useLocalDpi xmlns:a14="http://schemas.microsoft.com/office/drawing/2010/main" val="0"/>
@@ -7355,6 +7475,7 @@
           <w:sz w:val="24"/>
           <w:lang w:val="en-US"/>
         </w:rPr>
+        <w:lastRenderedPageBreak/>
         <w:t>c) 4-but</w:t>
       </w:r>
       <w:r>
@@ -7553,7 +7674,6 @@
           <w:rFonts w:ascii="Franklin Gothic Medium" w:hAnsi="Franklin Gothic Medium" w:cs="Arial"/>
           <w:sz w:val="24"/>
         </w:rPr>
-        <w:lastRenderedPageBreak/>
         <w:t>a)</w:t>
       </w:r>
       <w:r>
@@ -7584,11 +7704,11 @@
                     <pic:cNvPicPr/>
                   </pic:nvPicPr>
                   <pic:blipFill rotWithShape="1">
-                    <a:blip r:embed="rId40">
+                    <a:blip r:embed="rId39">
                       <a:extLst>
                         <a:ext uri="{BEBA8EAE-BF5A-486C-A8C5-ECC9F3942E4B}">
                           <a14:imgProps xmlns:a14="http://schemas.microsoft.com/office/drawing/2010/main">
-                            <a14:imgLayer r:embed="rId41">
+                            <a14:imgLayer r:embed="rId40">
                               <a14:imgEffect>
                                 <a14:backgroundRemoval t="16016" b="58727" l="5021" r="54289">
                                   <a14:foregroundMark x1="54289" y1="55852" x2="46234" y2="32444"/>
@@ -7724,11 +7844,11 @@
                     <pic:cNvPicPr/>
                   </pic:nvPicPr>
                   <pic:blipFill rotWithShape="1">
-                    <a:blip r:embed="rId42">
+                    <a:blip r:embed="rId41">
                       <a:extLst>
                         <a:ext uri="{BEBA8EAE-BF5A-486C-A8C5-ECC9F3942E4B}">
                           <a14:imgProps xmlns:a14="http://schemas.microsoft.com/office/drawing/2010/main">
-                            <a14:imgLayer r:embed="rId41">
+                            <a14:imgLayer r:embed="rId40">
                               <a14:imgEffect>
                                 <a14:backgroundRemoval t="41684" b="79877" l="1674" r="45084">
                                   <a14:foregroundMark x1="40272" y1="77413" x2="27720" y2="67146"/>
@@ -7862,7 +7982,7 @@
                     <pic:cNvPicPr/>
                   </pic:nvPicPr>
                   <pic:blipFill rotWithShape="1">
-                    <a:blip r:embed="rId43"/>
+                    <a:blip r:embed="rId42"/>
                     <a:srcRect l="60465" t="41396" b="36074"/>
                     <a:stretch/>
                   </pic:blipFill>
@@ -7943,7 +8063,7 @@
                     <pic:cNvPicPr/>
                   </pic:nvPicPr>
                   <pic:blipFill rotWithShape="1">
-                    <a:blip r:embed="rId43"/>
+                    <a:blip r:embed="rId42"/>
                     <a:srcRect l="62812" t="61474" r="3050" b="7473"/>
                     <a:stretch/>
                   </pic:blipFill>
@@ -8092,7 +8212,7 @@
                     <pic:cNvPicPr/>
                   </pic:nvPicPr>
                   <pic:blipFill>
-                    <a:blip r:embed="rId44"/>
+                    <a:blip r:embed="rId43"/>
                     <a:stretch>
                       <a:fillRect/>
                     </a:stretch>
@@ -8156,7 +8276,7 @@
                     <pic:cNvPicPr/>
                   </pic:nvPicPr>
                   <pic:blipFill>
-                    <a:blip r:embed="rId45"/>
+                    <a:blip r:embed="rId44"/>
                     <a:stretch>
                       <a:fillRect/>
                     </a:stretch>
@@ -8220,7 +8340,7 @@
                     <pic:cNvPicPr/>
                   </pic:nvPicPr>
                   <pic:blipFill>
-                    <a:blip r:embed="rId46"/>
+                    <a:blip r:embed="rId45"/>
                     <a:stretch>
                       <a:fillRect/>
                     </a:stretch>
@@ -8284,7 +8404,7 @@
                     <pic:cNvPicPr/>
                   </pic:nvPicPr>
                   <pic:blipFill>
-                    <a:blip r:embed="rId47"/>
+                    <a:blip r:embed="rId46"/>
                     <a:stretch>
                       <a:fillRect/>
                     </a:stretch>
@@ -8337,13 +8457,19 @@
           <w:sz w:val="24"/>
         </w:rPr>
       </w:pPr>
-      <w:r>
-        <w:rPr>
-          <w:rFonts w:ascii="Franklin Gothic Medium" w:hAnsi="Franklin Gothic Medium" w:cs="Arial"/>
+    </w:p>
+    <w:p>
+      <w:pPr>
+        <w:ind w:left="360"/>
+        <w:rPr>
+          <w:rFonts w:ascii="Franklin Gothic Medium" w:hAnsi="Franklin Gothic Medium" w:cs="Arial"/>
+          <w:sz w:val="24"/>
+        </w:rPr>
+      </w:pPr>
+      <w:r>
+        <w:rPr>
           <w:noProof/>
-          <w:sz w:val="24"/>
-        </w:rPr>
-        <w:lastRenderedPageBreak/>
+        </w:rPr>
         <w:drawing>
           <wp:anchor distT="0" distB="0" distL="114300" distR="114300" simplePos="0" relativeHeight="251678720" behindDoc="0" locked="0" layoutInCell="1" allowOverlap="1" wp14:anchorId="14A74A48" wp14:editId="59A48A8E">
             <wp:simplePos x="0" y="0"/>
@@ -8368,11 +8494,11 @@
                     <pic:cNvPicPr/>
                   </pic:nvPicPr>
                   <pic:blipFill>
-                    <a:blip r:embed="rId48">
+                    <a:blip r:embed="rId47">
                       <a:extLst>
                         <a:ext uri="{BEBA8EAE-BF5A-486C-A8C5-ECC9F3942E4B}">
                           <a14:imgProps xmlns:a14="http://schemas.microsoft.com/office/drawing/2010/main">
-                            <a14:imgLayer r:embed="rId49">
+                            <a14:imgLayer r:embed="rId48">
                               <a14:imgEffect>
                                 <a14:backgroundRemoval t="9091" b="96023" l="524" r="89791">
                                   <a14:foregroundMark x1="86387" y1="60227" x2="62042" y2="52841"/>
@@ -8741,17 +8867,109 @@
       <w:r>
         <w:rPr>
           <w:rFonts w:ascii="Franklin Gothic Medium" w:hAnsi="Franklin Gothic Medium" w:cs="Arial"/>
+          <w:sz w:val="24"/>
+          <w:lang w:val="en-US"/>
+        </w:rPr>
+        <w:t>d)</w:t>
+      </w:r>
+      <w:r>
+        <w:rPr>
+          <w:rFonts w:ascii="Franklin Gothic Medium" w:hAnsi="Franklin Gothic Medium" w:cs="Arial"/>
+          <w:sz w:val="24"/>
+          <w:lang w:val="en-US"/>
+        </w:rPr>
+        <w:t xml:space="preserve"> 3,7—</w:t>
+      </w:r>
+      <w:proofErr w:type="spellStart"/>
+      <w:r>
+        <w:rPr>
+          <w:rFonts w:ascii="Franklin Gothic Medium" w:hAnsi="Franklin Gothic Medium" w:cs="Arial"/>
+          <w:sz w:val="24"/>
+          <w:lang w:val="en-US"/>
+        </w:rPr>
+        <w:t>dietil</w:t>
+      </w:r>
+      <w:proofErr w:type="spellEnd"/>
+      <w:r>
+        <w:rPr>
+          <w:rFonts w:ascii="Franklin Gothic Medium" w:hAnsi="Franklin Gothic Medium" w:cs="Arial"/>
+          <w:sz w:val="24"/>
+          <w:lang w:val="en-US"/>
+        </w:rPr>
+        <w:t>—2,5,7,</w:t>
+      </w:r>
+      <w:r>
+        <w:rPr>
+          <w:rFonts w:ascii="Franklin Gothic Medium" w:hAnsi="Franklin Gothic Medium" w:cs="Arial"/>
+          <w:sz w:val="24"/>
+          <w:lang w:val="en-US"/>
+        </w:rPr>
+        <w:t>8—</w:t>
+      </w:r>
+      <w:proofErr w:type="spellStart"/>
+      <w:r>
+        <w:rPr>
+          <w:rFonts w:ascii="Franklin Gothic Medium" w:hAnsi="Franklin Gothic Medium" w:cs="Arial"/>
+          <w:sz w:val="24"/>
+          <w:lang w:val="en-US"/>
+        </w:rPr>
+        <w:t>tetrametil</w:t>
+      </w:r>
+      <w:proofErr w:type="spellEnd"/>
+      <w:r>
+        <w:rPr>
+          <w:rFonts w:ascii="Franklin Gothic Medium" w:hAnsi="Franklin Gothic Medium" w:cs="Arial"/>
+          <w:sz w:val="24"/>
+          <w:lang w:val="en-US"/>
+        </w:rPr>
+        <w:t>—5--</w:t>
+      </w:r>
+      <w:proofErr w:type="spellStart"/>
+      <w:r>
+        <w:rPr>
+          <w:rFonts w:ascii="Franklin Gothic Medium" w:hAnsi="Franklin Gothic Medium" w:cs="Arial"/>
+          <w:sz w:val="24"/>
+          <w:lang w:val="en-US"/>
+        </w:rPr>
+        <w:t>nonanol</w:t>
+      </w:r>
+      <w:proofErr w:type="spellEnd"/>
+    </w:p>
+    <w:p>
+      <w:pPr>
+        <w:pStyle w:val="Prrafodelista"/>
+        <w:numPr>
+          <w:ilvl w:val="0"/>
+          <w:numId w:val="6"/>
+        </w:numPr>
+        <w:rPr>
+          <w:rFonts w:ascii="Franklin Gothic Medium" w:hAnsi="Franklin Gothic Medium" w:cs="Arial"/>
+          <w:sz w:val="24"/>
+        </w:rPr>
+      </w:pPr>
+    </w:p>
+    <w:p>
+      <w:pPr>
+        <w:pStyle w:val="Prrafodelista"/>
+        <w:rPr>
+          <w:rFonts w:ascii="Franklin Gothic Medium" w:hAnsi="Franklin Gothic Medium" w:cs="Arial"/>
+          <w:sz w:val="24"/>
+        </w:rPr>
+      </w:pPr>
+      <w:r>
+        <w:rPr>
+          <w:rFonts w:ascii="Franklin Gothic Medium" w:hAnsi="Franklin Gothic Medium" w:cs="Arial"/>
           <w:noProof/>
           <w:sz w:val="24"/>
         </w:rPr>
         <w:drawing>
-          <wp:anchor distT="0" distB="0" distL="114300" distR="114300" simplePos="0" relativeHeight="251679744" behindDoc="0" locked="0" layoutInCell="1" allowOverlap="1" wp14:anchorId="08B4536D" wp14:editId="4ECA5F51">
+          <wp:anchor distT="0" distB="0" distL="114300" distR="114300" simplePos="0" relativeHeight="251679744" behindDoc="0" locked="0" layoutInCell="1" allowOverlap="1" wp14:anchorId="08B4536D" wp14:editId="06EE360F">
             <wp:simplePos x="0" y="0"/>
             <wp:positionH relativeFrom="column">
-              <wp:posOffset>285750</wp:posOffset>
+              <wp:posOffset>527050</wp:posOffset>
             </wp:positionH>
             <wp:positionV relativeFrom="paragraph">
-              <wp:posOffset>633730</wp:posOffset>
+              <wp:posOffset>381634</wp:posOffset>
             </wp:positionV>
             <wp:extent cx="2009775" cy="956310"/>
             <wp:effectExtent l="76200" t="152400" r="66675" b="148590"/>
@@ -8768,7 +8986,7 @@
                     <pic:cNvPicPr/>
                   </pic:nvPicPr>
                   <pic:blipFill rotWithShape="1">
-                    <a:blip r:embed="rId50">
+                    <a:blip r:embed="rId49">
                       <a:extLst>
                         <a:ext uri="{28A0092B-C50C-407E-A947-70E740481C1C}">
                           <a14:useLocalDpi xmlns:a14="http://schemas.microsoft.com/office/drawing/2010/main" val="0"/>
@@ -8808,89 +9026,6 @@
         <w:rPr>
           <w:rFonts w:ascii="Franklin Gothic Medium" w:hAnsi="Franklin Gothic Medium" w:cs="Arial"/>
           <w:sz w:val="24"/>
-          <w:lang w:val="en-US"/>
-        </w:rPr>
-        <w:t>d)</w:t>
-      </w:r>
-      <w:r>
-        <w:rPr>
-          <w:rFonts w:ascii="Franklin Gothic Medium" w:hAnsi="Franklin Gothic Medium" w:cs="Arial"/>
-          <w:sz w:val="24"/>
-          <w:lang w:val="en-US"/>
-        </w:rPr>
-        <w:t xml:space="preserve"> 3,7—</w:t>
-      </w:r>
-      <w:proofErr w:type="spellStart"/>
-      <w:r>
-        <w:rPr>
-          <w:rFonts w:ascii="Franklin Gothic Medium" w:hAnsi="Franklin Gothic Medium" w:cs="Arial"/>
-          <w:sz w:val="24"/>
-          <w:lang w:val="en-US"/>
-        </w:rPr>
-        <w:t>dietil</w:t>
-      </w:r>
-      <w:proofErr w:type="spellEnd"/>
-      <w:r>
-        <w:rPr>
-          <w:rFonts w:ascii="Franklin Gothic Medium" w:hAnsi="Franklin Gothic Medium" w:cs="Arial"/>
-          <w:sz w:val="24"/>
-          <w:lang w:val="en-US"/>
-        </w:rPr>
-        <w:t>—2,5,7,</w:t>
-      </w:r>
-      <w:r>
-        <w:rPr>
-          <w:rFonts w:ascii="Franklin Gothic Medium" w:hAnsi="Franklin Gothic Medium" w:cs="Arial"/>
-          <w:sz w:val="24"/>
-          <w:lang w:val="en-US"/>
-        </w:rPr>
-        <w:t>8—</w:t>
-      </w:r>
-      <w:proofErr w:type="spellStart"/>
-      <w:r>
-        <w:rPr>
-          <w:rFonts w:ascii="Franklin Gothic Medium" w:hAnsi="Franklin Gothic Medium" w:cs="Arial"/>
-          <w:sz w:val="24"/>
-          <w:lang w:val="en-US"/>
-        </w:rPr>
-        <w:t>tetrametil</w:t>
-      </w:r>
-      <w:proofErr w:type="spellEnd"/>
-      <w:r>
-        <w:rPr>
-          <w:rFonts w:ascii="Franklin Gothic Medium" w:hAnsi="Franklin Gothic Medium" w:cs="Arial"/>
-          <w:sz w:val="24"/>
-          <w:lang w:val="en-US"/>
-        </w:rPr>
-        <w:t>—5--</w:t>
-      </w:r>
-      <w:proofErr w:type="spellStart"/>
-      <w:r>
-        <w:rPr>
-          <w:rFonts w:ascii="Franklin Gothic Medium" w:hAnsi="Franklin Gothic Medium" w:cs="Arial"/>
-          <w:sz w:val="24"/>
-          <w:lang w:val="en-US"/>
-        </w:rPr>
-        <w:t>nonanol</w:t>
-      </w:r>
-      <w:proofErr w:type="spellEnd"/>
-    </w:p>
-    <w:p>
-      <w:pPr>
-        <w:pStyle w:val="Prrafodelista"/>
-        <w:numPr>
-          <w:ilvl w:val="0"/>
-          <w:numId w:val="6"/>
-        </w:numPr>
-        <w:rPr>
-          <w:rFonts w:ascii="Franklin Gothic Medium" w:hAnsi="Franklin Gothic Medium" w:cs="Arial"/>
-          <w:sz w:val="24"/>
-        </w:rPr>
-      </w:pPr>
-      <w:r>
-        <w:rPr>
-          <w:rFonts w:ascii="Franklin Gothic Medium" w:hAnsi="Franklin Gothic Medium" w:cs="Arial"/>
-          <w:sz w:val="24"/>
         </w:rPr>
         <w:t>El nombre sistemático del compuesto es:</w:t>
       </w:r>
@@ -9310,7 +9445,7 @@
                     <pic:cNvPicPr/>
                   </pic:nvPicPr>
                   <pic:blipFill>
-                    <a:blip r:embed="rId51"/>
+                    <a:blip r:embed="rId50"/>
                     <a:stretch>
                       <a:fillRect/>
                     </a:stretch>
@@ -9369,7 +9504,7 @@
                     <pic:cNvPicPr/>
                   </pic:nvPicPr>
                   <pic:blipFill>
-                    <a:blip r:embed="rId52">
+                    <a:blip r:embed="rId51">
                       <a:extLst>
                         <a:ext uri="{28A0092B-C50C-407E-A947-70E740481C1C}">
                           <a14:useLocalDpi xmlns:a14="http://schemas.microsoft.com/office/drawing/2010/main" val="0"/>
@@ -9459,7 +9594,7 @@
                     <pic:cNvPicPr/>
                   </pic:nvPicPr>
                   <pic:blipFill>
-                    <a:blip r:embed="rId53"/>
+                    <a:blip r:embed="rId52"/>
                     <a:stretch>
                       <a:fillRect/>
                     </a:stretch>
@@ -9518,7 +9653,7 @@
                     <pic:cNvPicPr/>
                   </pic:nvPicPr>
                   <pic:blipFill>
-                    <a:blip r:embed="rId54">
+                    <a:blip r:embed="rId53">
                       <a:extLst>
                         <a:ext uri="{28A0092B-C50C-407E-A947-70E740481C1C}">
                           <a14:useLocalDpi xmlns:a14="http://schemas.microsoft.com/office/drawing/2010/main" val="0"/>
@@ -9635,7 +9770,6 @@
           <w:rFonts w:ascii="Franklin Gothic Medium" w:hAnsi="Franklin Gothic Medium" w:cs="Arial"/>
           <w:sz w:val="24"/>
         </w:rPr>
-        <w:lastRenderedPageBreak/>
         <w:t xml:space="preserve">Cuál es la fórmula semidesarrollada del </w:t>
       </w:r>
       <w:r>
@@ -9789,11 +9923,18 @@
           <w:sz w:val="24"/>
         </w:rPr>
       </w:pPr>
-      <w:r>
-        <w:rPr>
-          <w:rFonts w:ascii="Franklin Gothic Medium" w:hAnsi="Franklin Gothic Medium" w:cs="Arial"/>
+    </w:p>
+    <w:p>
+      <w:pPr>
+        <w:ind w:left="360"/>
+        <w:rPr>
+          <w:rFonts w:ascii="Franklin Gothic Medium" w:hAnsi="Franklin Gothic Medium" w:cs="Arial"/>
+          <w:sz w:val="24"/>
+        </w:rPr>
+      </w:pPr>
+      <w:r>
+        <w:rPr>
           <w:noProof/>
-          <w:sz w:val="24"/>
         </w:rPr>
         <w:drawing>
           <wp:anchor distT="0" distB="0" distL="114300" distR="114300" simplePos="0" relativeHeight="251681792" behindDoc="0" locked="0" layoutInCell="1" allowOverlap="1" wp14:anchorId="0B52674D" wp14:editId="7895F7C8">
@@ -9819,7 +9960,7 @@
                     <pic:cNvPicPr/>
                   </pic:nvPicPr>
                   <pic:blipFill>
-                    <a:blip r:embed="rId55">
+                    <a:blip r:embed="rId54">
                       <a:extLst>
                         <a:ext uri="{28A0092B-C50C-407E-A947-70E740481C1C}">
                           <a14:useLocalDpi xmlns:a14="http://schemas.microsoft.com/office/drawing/2010/main" val="0"/>
@@ -10294,6 +10435,7 @@
           <w:rFonts w:ascii="Franklin Gothic Medium" w:hAnsi="Franklin Gothic Medium" w:cs="Arial"/>
           <w:sz w:val="24"/>
         </w:rPr>
+        <w:lastRenderedPageBreak/>
         <w:t>a) 3-Metilpentano</w:t>
       </w:r>
     </w:p>
@@ -10339,7 +10481,6 @@
           <w:rFonts w:ascii="Franklin Gothic Medium" w:hAnsi="Franklin Gothic Medium" w:cs="Arial"/>
           <w:sz w:val="24"/>
         </w:rPr>
-        <w:lastRenderedPageBreak/>
         <w:t>d) 2,3-Dimetilpentano</w:t>
       </w:r>
     </w:p>
@@ -10808,6 +10949,7 @@
           <w:rFonts w:ascii="Franklin Gothic Medium" w:hAnsi="Franklin Gothic Medium" w:cs="Arial"/>
           <w:sz w:val="24"/>
         </w:rPr>
+        <w:lastRenderedPageBreak/>
         <w:t>b) Butano</w:t>
       </w:r>
     </w:p>
@@ -10858,7 +11000,6 @@
           <w:rFonts w:ascii="Franklin Gothic Medium" w:hAnsi="Franklin Gothic Medium" w:cs="Arial"/>
           <w:sz w:val="24"/>
         </w:rPr>
-        <w:lastRenderedPageBreak/>
         <w:t>¿Qué tipo de compuesto orgánico es CH3COOH?</w:t>
       </w:r>
     </w:p>
@@ -11318,6 +11459,7 @@
           <w:rFonts w:ascii="Franklin Gothic Medium" w:hAnsi="Franklin Gothic Medium" w:cs="Arial"/>
           <w:sz w:val="24"/>
         </w:rPr>
+        <w:lastRenderedPageBreak/>
         <w:t>c) Aldehído</w:t>
       </w:r>
     </w:p>
@@ -11370,7 +11512,6 @@
           <w:sz w:val="24"/>
           <w:lang w:val="en-US"/>
         </w:rPr>
-        <w:lastRenderedPageBreak/>
         <w:t>a) CnH2n</w:t>
       </w:r>
     </w:p>
@@ -11853,6 +11994,7 @@
           <w:rFonts w:ascii="Franklin Gothic Medium" w:hAnsi="Franklin Gothic Medium" w:cs="Arial"/>
           <w:sz w:val="24"/>
         </w:rPr>
+        <w:lastRenderedPageBreak/>
         <w:t>d) Propanol</w:t>
       </w:r>
     </w:p>
@@ -11907,7 +12049,6 @@
           <w:sz w:val="24"/>
           <w:lang w:val="en-US"/>
         </w:rPr>
-        <w:lastRenderedPageBreak/>
         <w:t>b) C3H8</w:t>
       </w:r>
     </w:p>
@@ -12371,6 +12512,7 @@
           <w:rFonts w:ascii="Franklin Gothic Medium" w:hAnsi="Franklin Gothic Medium" w:cs="Arial"/>
           <w:sz w:val="24"/>
         </w:rPr>
+        <w:lastRenderedPageBreak/>
         <w:t>d) CH3COOH</w:t>
       </w:r>
     </w:p>
@@ -12425,7 +12567,6 @@
           <w:sz w:val="24"/>
           <w:lang w:val="en-US"/>
         </w:rPr>
-        <w:lastRenderedPageBreak/>
         <w:t>b) CH3OH</w:t>
       </w:r>
     </w:p>
@@ -12879,6 +13020,7 @@
           <w:rFonts w:ascii="Franklin Gothic Medium" w:hAnsi="Franklin Gothic Medium" w:cs="Arial"/>
           <w:sz w:val="24"/>
         </w:rPr>
+        <w:lastRenderedPageBreak/>
         <w:t>b) Etileno</w:t>
       </w:r>
     </w:p>
@@ -12929,7 +13071,6 @@
           <w:rFonts w:ascii="Franklin Gothic Medium" w:hAnsi="Franklin Gothic Medium" w:cs="Arial"/>
           <w:sz w:val="24"/>
         </w:rPr>
-        <w:lastRenderedPageBreak/>
         <w:t>¿Qué tipo de compuesto orgánico es CH3COCH3?</w:t>
       </w:r>
     </w:p>
@@ -13428,6 +13569,7 @@
           <w:rFonts w:ascii="Franklin Gothic Medium" w:hAnsi="Franklin Gothic Medium" w:cs="Arial"/>
           <w:sz w:val="24"/>
         </w:rPr>
+        <w:lastRenderedPageBreak/>
         <w:t xml:space="preserve">c) </w:t>
       </w:r>
       <w:proofErr w:type="spellStart"/>
@@ -13537,7 +13679,6 @@
           <w:sz w:val="24"/>
           <w:lang w:val="en-US"/>
         </w:rPr>
-        <w:lastRenderedPageBreak/>
         <w:t>a) C3H7COOH</w:t>
       </w:r>
     </w:p>
@@ -13992,6 +14133,7 @@
           <w:sz w:val="24"/>
           <w:lang w:val="en-US"/>
         </w:rPr>
+        <w:lastRenderedPageBreak/>
         <w:t>c) CH≡CH</w:t>
       </w:r>
     </w:p>
@@ -14044,7 +14186,6 @@
           <w:sz w:val="24"/>
           <w:lang w:val="en-US"/>
         </w:rPr>
-        <w:lastRenderedPageBreak/>
         <w:t>a) HCOOH</w:t>
       </w:r>
     </w:p>
@@ -14545,6 +14686,7 @@
           <w:rFonts w:ascii="Franklin Gothic Medium" w:hAnsi="Franklin Gothic Medium" w:cs="Arial"/>
           <w:sz w:val="24"/>
         </w:rPr>
+        <w:lastRenderedPageBreak/>
         <w:t>d) Etanol</w:t>
       </w:r>
     </w:p>
@@ -14599,7 +14741,6 @@
           <w:sz w:val="24"/>
           <w:lang w:val="en-US"/>
         </w:rPr>
-        <w:lastRenderedPageBreak/>
         <w:t>b) C3H6</w:t>
       </w:r>
     </w:p>
@@ -15070,6 +15211,7 @@
           <w:rFonts w:ascii="Franklin Gothic Medium" w:hAnsi="Franklin Gothic Medium" w:cs="Arial"/>
           <w:sz w:val="24"/>
         </w:rPr>
+        <w:lastRenderedPageBreak/>
         <w:t>d) Enlace metálico</w:t>
       </w:r>
     </w:p>
@@ -15129,7 +15271,6 @@
           <w:rFonts w:ascii="Franklin Gothic Medium" w:hAnsi="Franklin Gothic Medium" w:cs="Arial"/>
           <w:sz w:val="24"/>
         </w:rPr>
-        <w:lastRenderedPageBreak/>
         <w:t xml:space="preserve">b) </w:t>
       </w:r>
       <w:proofErr w:type="spellStart"/>
@@ -15610,6 +15751,7 @@
           <w:rFonts w:ascii="Franklin Gothic Medium" w:hAnsi="Franklin Gothic Medium" w:cs="Arial"/>
           <w:sz w:val="24"/>
         </w:rPr>
+        <w:lastRenderedPageBreak/>
         <w:t>d) HCOOH</w:t>
       </w:r>
     </w:p>
@@ -15664,7 +15806,6 @@
           <w:sz w:val="24"/>
           <w:lang w:val="en-US"/>
         </w:rPr>
-        <w:lastRenderedPageBreak/>
         <w:t>b) CH3CHO</w:t>
       </w:r>
     </w:p>
@@ -16176,6 +16317,7 @@
           <w:rFonts w:ascii="Franklin Gothic Medium" w:hAnsi="Franklin Gothic Medium" w:cs="Arial"/>
           <w:sz w:val="24"/>
         </w:rPr>
+        <w:lastRenderedPageBreak/>
         <w:t>d) Nonano</w:t>
       </w:r>
     </w:p>
@@ -16242,7 +16384,6 @@
           <w:rFonts w:ascii="Franklin Gothic Medium" w:hAnsi="Franklin Gothic Medium" w:cs="Arial"/>
           <w:sz w:val="24"/>
         </w:rPr>
-        <w:lastRenderedPageBreak/>
         <w:t>b) C3H6O2</w:t>
       </w:r>
     </w:p>
@@ -16702,6 +16843,7 @@
           <w:rFonts w:ascii="Franklin Gothic Medium" w:hAnsi="Franklin Gothic Medium" w:cs="Arial"/>
           <w:sz w:val="24"/>
         </w:rPr>
+        <w:lastRenderedPageBreak/>
         <w:t>d) CH2=CH2</w:t>
       </w:r>
     </w:p>
@@ -16756,7 +16898,6 @@
           <w:sz w:val="24"/>
           <w:lang w:val="en-US"/>
         </w:rPr>
-        <w:lastRenderedPageBreak/>
         <w:t>b) CH3CHO</w:t>
       </w:r>
     </w:p>
@@ -17265,6 +17406,7 @@
           <w:rFonts w:ascii="Franklin Gothic Medium" w:hAnsi="Franklin Gothic Medium" w:cs="Arial"/>
           <w:sz w:val="24"/>
         </w:rPr>
+        <w:lastRenderedPageBreak/>
         <w:t>d) C3H6O</w:t>
       </w:r>
     </w:p>
@@ -17315,7 +17457,6 @@
           <w:rFonts w:ascii="Franklin Gothic Medium" w:hAnsi="Franklin Gothic Medium" w:cs="Arial"/>
           <w:sz w:val="24"/>
         </w:rPr>
-        <w:lastRenderedPageBreak/>
         <w:t>b) Aldehído</w:t>
       </w:r>
     </w:p>
@@ -17809,6 +17950,7 @@
           <w:rFonts w:ascii="Franklin Gothic Medium" w:hAnsi="Franklin Gothic Medium" w:cs="Arial"/>
           <w:sz w:val="24"/>
         </w:rPr>
+        <w:lastRenderedPageBreak/>
         <w:t xml:space="preserve">d) </w:t>
       </w:r>
       <w:proofErr w:type="spellStart"/>
@@ -17895,7 +18037,6 @@
           <w:sz w:val="24"/>
           <w:lang w:val="en-US"/>
         </w:rPr>
-        <w:lastRenderedPageBreak/>
         <w:t>b) C4H9COOH</w:t>
       </w:r>
     </w:p>
@@ -18390,6 +18531,7 @@
           <w:rFonts w:ascii="Franklin Gothic Medium" w:hAnsi="Franklin Gothic Medium" w:cs="Arial"/>
           <w:sz w:val="24"/>
         </w:rPr>
+        <w:lastRenderedPageBreak/>
         <w:t>d) Ácido carboxílico</w:t>
       </w:r>
     </w:p>
@@ -18444,7 +18586,6 @@
           <w:sz w:val="24"/>
           <w:lang w:val="en-US"/>
         </w:rPr>
-        <w:lastRenderedPageBreak/>
         <w:t>b) CH3COOH</w:t>
       </w:r>
     </w:p>
@@ -18956,6 +19097,7 @@
           <w:rFonts w:ascii="Franklin Gothic Medium" w:hAnsi="Franklin Gothic Medium" w:cs="Arial"/>
           <w:sz w:val="24"/>
         </w:rPr>
+        <w:lastRenderedPageBreak/>
         <w:t>d) C4H9COOH</w:t>
       </w:r>
     </w:p>
@@ -19006,7 +19148,6 @@
           <w:rFonts w:ascii="Franklin Gothic Medium" w:hAnsi="Franklin Gothic Medium" w:cs="Arial"/>
           <w:sz w:val="24"/>
         </w:rPr>
-        <w:lastRenderedPageBreak/>
         <w:t>b) Butanona</w:t>
       </w:r>
     </w:p>

</xml_diff>

<commit_message>
Cambie las imagenes de los incisos con imagenes
</commit_message>
<xml_diff>
--- a/Base-de-Datos/Quimica-2/GC_PREGUNTAS_QUIMICA2_PARCIAL3.docx
+++ b/Base-de-Datos/Quimica-2/GC_PREGUNTAS_QUIMICA2_PARCIAL3.docx
@@ -3298,6 +3298,15 @@
           <w:sz w:val="24"/>
         </w:rPr>
       </w:pPr>
+    </w:p>
+    <w:p>
+      <w:pPr>
+        <w:ind w:left="360"/>
+        <w:rPr>
+          <w:rFonts w:ascii="Franklin Gothic Medium" w:hAnsi="Franklin Gothic Medium" w:cs="Arial"/>
+          <w:sz w:val="24"/>
+        </w:rPr>
+      </w:pPr>
       <w:r>
         <w:rPr>
           <w:rFonts w:ascii="Franklin Gothic Medium" w:hAnsi="Franklin Gothic Medium" w:cs="Arial"/>
@@ -4169,6 +4178,7 @@
           <w:rFonts w:ascii="Franklin Gothic Medium" w:hAnsi="Franklin Gothic Medium" w:cs="Arial"/>
           <w:sz w:val="24"/>
         </w:rPr>
+        <w:lastRenderedPageBreak/>
         <w:t>d)</w:t>
       </w:r>
       <w:r>
@@ -5036,11 +5046,108 @@
     </w:p>
     <w:p>
       <w:pPr>
+        <w:ind w:left="360"/>
+        <w:rPr>
+          <w:rFonts w:ascii="Franklin Gothic Medium" w:hAnsi="Franklin Gothic Medium" w:cs="Arial"/>
+          <w:sz w:val="24"/>
+          <w:lang w:val="en-US"/>
+        </w:rPr>
+      </w:pPr>
+    </w:p>
+    <w:p>
+      <w:pPr>
+        <w:ind w:left="360"/>
+        <w:rPr>
+          <w:rFonts w:ascii="Franklin Gothic Medium" w:hAnsi="Franklin Gothic Medium" w:cs="Arial"/>
+          <w:sz w:val="24"/>
+          <w:lang w:val="en-US"/>
+        </w:rPr>
+      </w:pPr>
+    </w:p>
+    <w:p>
+      <w:pPr>
+        <w:ind w:left="360"/>
+        <w:rPr>
+          <w:rFonts w:ascii="Franklin Gothic Medium" w:hAnsi="Franklin Gothic Medium" w:cs="Arial"/>
+          <w:sz w:val="24"/>
+          <w:lang w:val="en-US"/>
+        </w:rPr>
+      </w:pPr>
+    </w:p>
+    <w:p>
+      <w:pPr>
+        <w:ind w:left="360"/>
+        <w:rPr>
+          <w:rFonts w:ascii="Franklin Gothic Medium" w:hAnsi="Franklin Gothic Medium" w:cs="Arial"/>
+          <w:sz w:val="24"/>
+          <w:lang w:val="en-US"/>
+        </w:rPr>
+      </w:pPr>
+    </w:p>
+    <w:p>
+      <w:pPr>
+        <w:ind w:left="360"/>
+        <w:rPr>
+          <w:rFonts w:ascii="Franklin Gothic Medium" w:hAnsi="Franklin Gothic Medium" w:cs="Arial"/>
+          <w:sz w:val="24"/>
+          <w:lang w:val="en-US"/>
+        </w:rPr>
+      </w:pPr>
+    </w:p>
+    <w:p>
+      <w:pPr>
+        <w:ind w:left="360"/>
+        <w:rPr>
+          <w:rFonts w:ascii="Franklin Gothic Medium" w:hAnsi="Franklin Gothic Medium" w:cs="Arial"/>
+          <w:sz w:val="24"/>
+          <w:lang w:val="en-US"/>
+        </w:rPr>
+      </w:pPr>
+    </w:p>
+    <w:p>
+      <w:pPr>
+        <w:ind w:left="360"/>
+        <w:rPr>
+          <w:rFonts w:ascii="Franklin Gothic Medium" w:hAnsi="Franklin Gothic Medium" w:cs="Arial"/>
+          <w:sz w:val="24"/>
+          <w:lang w:val="en-US"/>
+        </w:rPr>
+      </w:pPr>
+    </w:p>
+    <w:p>
+      <w:pPr>
         <w:pStyle w:val="Prrafodelista"/>
         <w:numPr>
           <w:ilvl w:val="0"/>
           <w:numId w:val="6"/>
         </w:numPr>
+        <w:rPr>
+          <w:rFonts w:ascii="Franklin Gothic Medium" w:hAnsi="Franklin Gothic Medium" w:cs="Arial"/>
+          <w:sz w:val="24"/>
+        </w:rPr>
+      </w:pPr>
+    </w:p>
+    <w:p>
+      <w:pPr>
+        <w:pStyle w:val="Prrafodelista"/>
+        <w:rPr>
+          <w:rFonts w:ascii="Franklin Gothic Medium" w:hAnsi="Franklin Gothic Medium" w:cs="Arial"/>
+          <w:sz w:val="24"/>
+        </w:rPr>
+      </w:pPr>
+    </w:p>
+    <w:p>
+      <w:pPr>
+        <w:pStyle w:val="Prrafodelista"/>
+        <w:rPr>
+          <w:rFonts w:ascii="Franklin Gothic Medium" w:hAnsi="Franklin Gothic Medium" w:cs="Arial"/>
+          <w:sz w:val="24"/>
+        </w:rPr>
+      </w:pPr>
+    </w:p>
+    <w:p>
+      <w:pPr>
+        <w:pStyle w:val="Prrafodelista"/>
         <w:rPr>
           <w:rFonts w:ascii="Franklin Gothic Medium" w:hAnsi="Franklin Gothic Medium" w:cs="Arial"/>
           <w:sz w:val="24"/>
@@ -5594,6 +5701,24 @@
           <w:sz w:val="24"/>
         </w:rPr>
       </w:pPr>
+    </w:p>
+    <w:p>
+      <w:pPr>
+        <w:ind w:left="360"/>
+        <w:rPr>
+          <w:rFonts w:ascii="Franklin Gothic Medium" w:hAnsi="Franklin Gothic Medium" w:cs="Arial"/>
+          <w:sz w:val="24"/>
+        </w:rPr>
+      </w:pPr>
+    </w:p>
+    <w:p>
+      <w:pPr>
+        <w:ind w:left="360"/>
+        <w:rPr>
+          <w:rFonts w:ascii="Franklin Gothic Medium" w:hAnsi="Franklin Gothic Medium" w:cs="Arial"/>
+          <w:sz w:val="24"/>
+        </w:rPr>
+      </w:pPr>
       <w:r>
         <w:rPr>
           <w:rFonts w:ascii="Franklin Gothic Medium" w:hAnsi="Franklin Gothic Medium" w:cs="Arial"/>
@@ -5601,29 +5726,19 @@
         </w:rPr>
         <w:t xml:space="preserve">¿Con </w:t>
       </w:r>
-      <w:proofErr w:type="spellStart"/>
-      <w:r>
-        <w:rPr>
-          <w:rFonts w:ascii="Franklin Gothic Medium" w:hAnsi="Franklin Gothic Medium" w:cs="Arial"/>
-          <w:sz w:val="24"/>
-        </w:rPr>
-        <w:t>cual</w:t>
-      </w:r>
-      <w:proofErr w:type="spellEnd"/>
-      <w:r>
-        <w:rPr>
-          <w:rFonts w:ascii="Franklin Gothic Medium" w:hAnsi="Franklin Gothic Medium" w:cs="Arial"/>
-          <w:sz w:val="24"/>
-        </w:rPr>
-        <w:t xml:space="preserve"> de los siguientes compuestos se podrá formar el </w:t>
-      </w:r>
-      <w:proofErr w:type="spellStart"/>
-      <w:r>
-        <w:rPr>
-          <w:rFonts w:ascii="Franklin Gothic Medium" w:hAnsi="Franklin Gothic Medium" w:cs="Arial"/>
-          <w:sz w:val="24"/>
-        </w:rPr>
-        <w:t>terbut</w:t>
+      <w:r>
+        <w:rPr>
+          <w:rFonts w:ascii="Franklin Gothic Medium" w:hAnsi="Franklin Gothic Medium" w:cs="Arial"/>
+          <w:sz w:val="24"/>
+        </w:rPr>
+        <w:t>cuál</w:t>
+      </w:r>
+      <w:r>
+        <w:rPr>
+          <w:rFonts w:ascii="Franklin Gothic Medium" w:hAnsi="Franklin Gothic Medium" w:cs="Arial"/>
+          <w:sz w:val="24"/>
+        </w:rPr>
+        <w:t xml:space="preserve"> de los siguientes compuestos se podrá formar el terbut</w:t>
       </w:r>
       <w:r>
         <w:rPr>
@@ -5637,34 +5752,8 @@
           <w:rFonts w:ascii="Franklin Gothic Medium" w:hAnsi="Franklin Gothic Medium" w:cs="Arial"/>
           <w:sz w:val="24"/>
         </w:rPr>
-        <w:t>lo</w:t>
-      </w:r>
-      <w:proofErr w:type="spellEnd"/>
-      <w:r>
-        <w:rPr>
-          <w:rFonts w:ascii="Franklin Gothic Medium" w:hAnsi="Franklin Gothic Medium" w:cs="Arial"/>
-          <w:sz w:val="24"/>
-        </w:rPr>
-        <w:t>, al eliminar un hidrogeno?</w:t>
-      </w:r>
-    </w:p>
-    <w:p>
-      <w:pPr>
-        <w:ind w:left="360"/>
-        <w:rPr>
-          <w:rFonts w:ascii="Franklin Gothic Medium" w:hAnsi="Franklin Gothic Medium" w:cs="Arial"/>
-          <w:sz w:val="24"/>
-        </w:rPr>
-      </w:pPr>
-    </w:p>
-    <w:p>
-      <w:pPr>
-        <w:ind w:left="360"/>
-        <w:rPr>
-          <w:rFonts w:ascii="Franklin Gothic Medium" w:hAnsi="Franklin Gothic Medium" w:cs="Arial"/>
-          <w:sz w:val="24"/>
-        </w:rPr>
-      </w:pPr>
+        <w:t>lo, al eliminar un hidrogeno?</w:t>
+      </w:r>
     </w:p>
     <w:p>
       <w:pPr>
@@ -5994,6 +6083,7 @@
           <w:noProof/>
           <w:sz w:val="24"/>
         </w:rPr>
+        <w:lastRenderedPageBreak/>
         <w:drawing>
           <wp:anchor distT="0" distB="0" distL="114300" distR="114300" simplePos="0" relativeHeight="251675648" behindDoc="0" locked="0" layoutInCell="1" allowOverlap="1" wp14:anchorId="4783FCEC" wp14:editId="5F6571CD">
             <wp:simplePos x="0" y="0"/>
@@ -6329,50 +6419,6 @@
           <w:sz w:val="24"/>
         </w:rPr>
       </w:pPr>
-      <w:r>
-        <w:rPr>
-          <w:rFonts w:ascii="Franklin Gothic Medium" w:hAnsi="Franklin Gothic Medium" w:cs="Arial"/>
-          <w:sz w:val="24"/>
-        </w:rPr>
-        <w:t xml:space="preserve">La </w:t>
-      </w:r>
-      <w:r>
-        <w:rPr>
-          <w:rFonts w:ascii="Franklin Gothic Medium" w:hAnsi="Franklin Gothic Medium" w:cs="Arial"/>
-          <w:sz w:val="24"/>
-        </w:rPr>
-        <w:t>fórmula</w:t>
-      </w:r>
-      <w:r>
-        <w:rPr>
-          <w:rFonts w:ascii="Franklin Gothic Medium" w:hAnsi="Franklin Gothic Medium" w:cs="Arial"/>
-          <w:sz w:val="24"/>
-        </w:rPr>
-        <w:t xml:space="preserve"> semidesarrollada del 8-etil</w:t>
-      </w:r>
-      <w:r>
-        <w:rPr>
-          <w:rFonts w:ascii="Franklin Gothic Medium" w:hAnsi="Franklin Gothic Medium" w:cs="Arial"/>
-          <w:sz w:val="24"/>
-        </w:rPr>
-        <w:t>-3-metil-4-isopropil</w:t>
-      </w:r>
-      <w:r>
-        <w:rPr>
-          <w:rFonts w:ascii="Franklin Gothic Medium" w:hAnsi="Franklin Gothic Medium" w:cs="Arial"/>
-          <w:sz w:val="24"/>
-        </w:rPr>
-        <w:t>-5-decano:</w:t>
-      </w:r>
-    </w:p>
-    <w:p>
-      <w:pPr>
-        <w:ind w:left="360"/>
-        <w:rPr>
-          <w:rFonts w:ascii="Franklin Gothic Medium" w:hAnsi="Franklin Gothic Medium" w:cs="Arial"/>
-          <w:sz w:val="24"/>
-        </w:rPr>
-      </w:pPr>
     </w:p>
     <w:p>
       <w:pPr>
@@ -6389,65 +6435,67 @@
           <w:docGrid w:linePitch="360"/>
         </w:sectPr>
       </w:pPr>
-    </w:p>
-    <w:p>
-      <w:pPr>
-        <w:ind w:left="360"/>
-        <w:rPr>
-          <w:rFonts w:ascii="Franklin Gothic Medium" w:hAnsi="Franklin Gothic Medium" w:cs="Arial"/>
-          <w:sz w:val="24"/>
-        </w:rPr>
-      </w:pPr>
-    </w:p>
-    <w:p>
-      <w:pPr>
-        <w:ind w:left="360"/>
-        <w:rPr>
-          <w:rFonts w:ascii="Franklin Gothic Medium" w:hAnsi="Franklin Gothic Medium" w:cs="Arial"/>
-          <w:sz w:val="24"/>
-        </w:rPr>
-      </w:pPr>
-    </w:p>
-    <w:p>
-      <w:pPr>
-        <w:ind w:left="360"/>
-        <w:rPr>
-          <w:rFonts w:ascii="Franklin Gothic Medium" w:hAnsi="Franklin Gothic Medium" w:cs="Arial"/>
-          <w:sz w:val="24"/>
-        </w:rPr>
-      </w:pPr>
-      <w:r>
-        <w:rPr>
-          <w:rFonts w:ascii="Franklin Gothic Medium" w:hAnsi="Franklin Gothic Medium" w:cs="Arial"/>
-          <w:sz w:val="24"/>
-        </w:rPr>
-        <w:t>a)</w:t>
-      </w:r>
-      <w:r>
-        <w:rPr>
+      <w:r>
+        <w:rPr>
+          <w:rFonts w:ascii="Franklin Gothic Medium" w:hAnsi="Franklin Gothic Medium" w:cs="Arial"/>
+          <w:sz w:val="24"/>
+        </w:rPr>
+        <w:t xml:space="preserve">La </w:t>
+      </w:r>
+      <w:r>
+        <w:rPr>
+          <w:rFonts w:ascii="Franklin Gothic Medium" w:hAnsi="Franklin Gothic Medium" w:cs="Arial"/>
+          <w:sz w:val="24"/>
+        </w:rPr>
+        <w:t>fórmula</w:t>
+      </w:r>
+      <w:r>
+        <w:rPr>
+          <w:rFonts w:ascii="Franklin Gothic Medium" w:hAnsi="Franklin Gothic Medium" w:cs="Arial"/>
+          <w:sz w:val="24"/>
+        </w:rPr>
+        <w:t xml:space="preserve"> semidesarrollada del 8-etil</w:t>
+      </w:r>
+      <w:r>
+        <w:rPr>
+          <w:rFonts w:ascii="Franklin Gothic Medium" w:hAnsi="Franklin Gothic Medium" w:cs="Arial"/>
+          <w:sz w:val="24"/>
+        </w:rPr>
+        <w:t>-3-metil-4-isopropil</w:t>
+      </w:r>
+      <w:r>
+        <w:rPr>
+          <w:rFonts w:ascii="Franklin Gothic Medium" w:hAnsi="Franklin Gothic Medium" w:cs="Arial"/>
+          <w:sz w:val="24"/>
+        </w:rPr>
+        <w:t>-5-decano:</w:t>
+      </w:r>
+    </w:p>
+    <w:p>
+      <w:pPr>
+        <w:rPr>
+          <w:rFonts w:ascii="Franklin Gothic Medium" w:hAnsi="Franklin Gothic Medium" w:cs="Arial"/>
+          <w:sz w:val="24"/>
+        </w:rPr>
+      </w:pPr>
+      <w:r>
+        <w:rPr>
+          <w:rFonts w:ascii="Franklin Gothic Medium" w:hAnsi="Franklin Gothic Medium" w:cs="Arial"/>
           <w:noProof/>
-        </w:rPr>
-        <w:t xml:space="preserve"> </w:t>
-      </w:r>
-    </w:p>
-    <w:p>
-      <w:pPr>
-        <w:ind w:left="360"/>
-        <w:rPr>
-          <w:rFonts w:ascii="Franklin Gothic Medium" w:hAnsi="Franklin Gothic Medium" w:cs="Arial"/>
-          <w:sz w:val="24"/>
-        </w:rPr>
-      </w:pPr>
-      <w:r>
-        <w:rPr>
-          <w:rFonts w:ascii="Franklin Gothic Medium" w:hAnsi="Franklin Gothic Medium" w:cs="Arial"/>
-          <w:noProof/>
           <w:sz w:val="24"/>
         </w:rPr>
         <w:drawing>
-          <wp:inline distT="0" distB="0" distL="0" distR="0" wp14:anchorId="39ACE368" wp14:editId="0088F766">
-            <wp:extent cx="2280602" cy="701749"/>
+          <wp:anchor distT="0" distB="0" distL="114300" distR="114300" simplePos="0" relativeHeight="251687936" behindDoc="0" locked="0" layoutInCell="1" allowOverlap="1" wp14:anchorId="39ACE368" wp14:editId="01017DEA">
+            <wp:simplePos x="0" y="0"/>
+            <wp:positionH relativeFrom="column">
+              <wp:posOffset>451733</wp:posOffset>
+            </wp:positionH>
+            <wp:positionV relativeFrom="paragraph">
+              <wp:posOffset>273007</wp:posOffset>
+            </wp:positionV>
+            <wp:extent cx="2280285" cy="701675"/>
             <wp:effectExtent l="38100" t="114300" r="43815" b="117475"/>
+            <wp:wrapNone/>
             <wp:docPr id="280439099" name="Imagen 1" descr="Diagrama, Texto, Carta&#10;&#10;Descripción generada automáticamente"/>
             <wp:cNvGraphicFramePr>
               <a:graphicFrameLocks xmlns:a="http://schemas.openxmlformats.org/drawingml/2006/main" noChangeAspect="1"/>
@@ -6460,14 +6508,20 @@
                     <pic:cNvPicPr/>
                   </pic:nvPicPr>
                   <pic:blipFill rotWithShape="1">
-                    <a:blip r:embed="rId35"/>
+                    <a:blip r:embed="rId35" cstate="print">
+                      <a:extLst>
+                        <a:ext uri="{28A0092B-C50C-407E-A947-70E740481C1C}">
+                          <a14:useLocalDpi xmlns:a14="http://schemas.microsoft.com/office/drawing/2010/main" val="0"/>
+                        </a:ext>
+                      </a:extLst>
+                    </a:blip>
                     <a:srcRect t="19380" r="53213" b="41847"/>
                     <a:stretch/>
                   </pic:blipFill>
                   <pic:spPr bwMode="auto">
                     <a:xfrm rot="21278311">
                       <a:off x="0" y="0"/>
-                      <a:ext cx="2295465" cy="706322"/>
+                      <a:ext cx="2280285" cy="701675"/>
                     </a:xfrm>
                     <a:prstGeom prst="rect">
                       <a:avLst/>
@@ -6484,12 +6538,20 @@
                 </pic:pic>
               </a:graphicData>
             </a:graphic>
-          </wp:inline>
+          </wp:anchor>
         </w:drawing>
       </w:r>
     </w:p>
     <w:p>
       <w:pPr>
+        <w:rPr>
+          <w:rFonts w:ascii="Franklin Gothic Medium" w:hAnsi="Franklin Gothic Medium" w:cs="Arial"/>
+          <w:sz w:val="24"/>
+        </w:rPr>
+      </w:pPr>
+    </w:p>
+    <w:p>
+      <w:pPr>
         <w:ind w:left="360"/>
         <w:rPr>
           <w:rFonts w:ascii="Franklin Gothic Medium" w:hAnsi="Franklin Gothic Medium" w:cs="Arial"/>
@@ -6501,7 +6563,13 @@
           <w:rFonts w:ascii="Franklin Gothic Medium" w:hAnsi="Franklin Gothic Medium" w:cs="Arial"/>
           <w:sz w:val="24"/>
         </w:rPr>
-        <w:t>b)</w:t>
+        <w:t>a)</w:t>
+      </w:r>
+      <w:r>
+        <w:rPr>
+          <w:noProof/>
+        </w:rPr>
+        <w:t xml:space="preserve"> </w:t>
       </w:r>
     </w:p>
     <w:p>
@@ -6512,22 +6580,42 @@
           <w:sz w:val="24"/>
         </w:rPr>
       </w:pPr>
-      <w:r>
-        <w:rPr>
+    </w:p>
+    <w:p>
+      <w:pPr>
+        <w:ind w:left="360"/>
+        <w:rPr>
+          <w:rFonts w:ascii="Franklin Gothic Medium" w:hAnsi="Franklin Gothic Medium" w:cs="Arial"/>
+          <w:sz w:val="24"/>
+        </w:rPr>
+      </w:pPr>
+    </w:p>
+    <w:p>
+      <w:pPr>
+        <w:ind w:left="360"/>
+        <w:rPr>
+          <w:rFonts w:ascii="Franklin Gothic Medium" w:hAnsi="Franklin Gothic Medium" w:cs="Arial"/>
+          <w:sz w:val="24"/>
+        </w:rPr>
+      </w:pPr>
+      <w:r>
+        <w:rPr>
+          <w:rFonts w:ascii="Franklin Gothic Medium" w:hAnsi="Franklin Gothic Medium" w:cs="Arial"/>
           <w:noProof/>
-        </w:rPr>
-        <w:t xml:space="preserve"> </w:t>
-      </w:r>
-      <w:r>
-        <w:rPr>
-          <w:rFonts w:ascii="Franklin Gothic Medium" w:hAnsi="Franklin Gothic Medium" w:cs="Arial"/>
-          <w:noProof/>
           <w:sz w:val="24"/>
         </w:rPr>
         <w:drawing>
-          <wp:inline distT="0" distB="0" distL="0" distR="0" wp14:anchorId="1C295A1D" wp14:editId="7972C593">
-            <wp:extent cx="2280285" cy="729700"/>
+          <wp:anchor distT="0" distB="0" distL="114300" distR="114300" simplePos="0" relativeHeight="251688960" behindDoc="0" locked="0" layoutInCell="1" allowOverlap="1" wp14:anchorId="1C295A1D" wp14:editId="0C2523E0">
+            <wp:simplePos x="0" y="0"/>
+            <wp:positionH relativeFrom="column">
+              <wp:posOffset>516635</wp:posOffset>
+            </wp:positionH>
+            <wp:positionV relativeFrom="paragraph">
+              <wp:posOffset>228957</wp:posOffset>
+            </wp:positionV>
+            <wp:extent cx="2280285" cy="729615"/>
             <wp:effectExtent l="19050" t="57150" r="24765" b="70485"/>
+            <wp:wrapNone/>
             <wp:docPr id="1697505859" name="Imagen 1" descr="Diagrama, Texto, Carta&#10;&#10;Descripción generada automáticamente"/>
             <wp:cNvGraphicFramePr>
               <a:graphicFrameLocks xmlns:a="http://schemas.openxmlformats.org/drawingml/2006/main" noChangeAspect="1"/>
@@ -6540,14 +6628,20 @@
                     <pic:cNvPicPr/>
                   </pic:nvPicPr>
                   <pic:blipFill rotWithShape="1">
-                    <a:blip r:embed="rId35"/>
+                    <a:blip r:embed="rId35">
+                      <a:extLst>
+                        <a:ext uri="{28A0092B-C50C-407E-A947-70E740481C1C}">
+                          <a14:useLocalDpi xmlns:a14="http://schemas.microsoft.com/office/drawing/2010/main" val="0"/>
+                        </a:ext>
+                      </a:extLst>
+                    </a:blip>
                     <a:srcRect t="57624" r="61233" b="8965"/>
                     <a:stretch/>
                   </pic:blipFill>
                   <pic:spPr bwMode="auto">
                     <a:xfrm rot="21440660">
                       <a:off x="0" y="0"/>
-                      <a:ext cx="2289005" cy="732490"/>
+                      <a:ext cx="2280285" cy="729615"/>
                     </a:xfrm>
                     <a:prstGeom prst="rect">
                       <a:avLst/>
@@ -6564,7 +6658,7 @@
                 </pic:pic>
               </a:graphicData>
             </a:graphic>
-          </wp:inline>
+          </wp:anchor>
         </w:drawing>
       </w:r>
     </w:p>
@@ -6585,15 +6679,27 @@
           <w:sz w:val="24"/>
         </w:rPr>
       </w:pPr>
+      <w:r>
+        <w:rPr>
+          <w:rFonts w:ascii="Franklin Gothic Medium" w:hAnsi="Franklin Gothic Medium" w:cs="Arial"/>
+          <w:sz w:val="24"/>
+        </w:rPr>
+        <w:t>b)</w:t>
+      </w:r>
     </w:p>
     <w:p>
       <w:pPr>
         <w:ind w:left="360"/>
         <w:rPr>
-          <w:rFonts w:ascii="Franklin Gothic Medium" w:hAnsi="Franklin Gothic Medium" w:cs="Arial"/>
-          <w:sz w:val="24"/>
-        </w:rPr>
-      </w:pPr>
+          <w:noProof/>
+        </w:rPr>
+      </w:pPr>
+      <w:r>
+        <w:rPr>
+          <w:noProof/>
+        </w:rPr>
+        <w:t xml:space="preserve"> </w:t>
+      </w:r>
     </w:p>
     <w:p>
       <w:pPr>
@@ -6615,44 +6721,29 @@
     </w:p>
     <w:p>
       <w:pPr>
-        <w:ind w:left="360"/>
-        <w:rPr>
-          <w:rFonts w:ascii="Franklin Gothic Medium" w:hAnsi="Franklin Gothic Medium" w:cs="Arial"/>
-          <w:sz w:val="24"/>
-        </w:rPr>
-      </w:pPr>
-      <w:r>
-        <w:rPr>
-          <w:rFonts w:ascii="Franklin Gothic Medium" w:hAnsi="Franklin Gothic Medium" w:cs="Arial"/>
-          <w:sz w:val="24"/>
-        </w:rPr>
-        <w:t>c)</w:t>
-      </w:r>
-      <w:r>
-        <w:rPr>
+        <w:rPr>
+          <w:rFonts w:ascii="Franklin Gothic Medium" w:hAnsi="Franklin Gothic Medium" w:cs="Arial"/>
+          <w:sz w:val="24"/>
+        </w:rPr>
+      </w:pPr>
+      <w:r>
+        <w:rPr>
+          <w:rFonts w:ascii="Franklin Gothic Medium" w:hAnsi="Franklin Gothic Medium" w:cs="Arial"/>
           <w:noProof/>
-        </w:rPr>
-        <w:t xml:space="preserve"> </w:t>
-      </w:r>
-    </w:p>
-    <w:p>
-      <w:pPr>
-        <w:ind w:left="360"/>
-        <w:rPr>
-          <w:rFonts w:ascii="Franklin Gothic Medium" w:hAnsi="Franklin Gothic Medium" w:cs="Arial"/>
-          <w:sz w:val="24"/>
-        </w:rPr>
-      </w:pPr>
-      <w:r>
-        <w:rPr>
-          <w:rFonts w:ascii="Franklin Gothic Medium" w:hAnsi="Franklin Gothic Medium" w:cs="Arial"/>
-          <w:noProof/>
           <w:sz w:val="24"/>
         </w:rPr>
         <w:drawing>
-          <wp:inline distT="0" distB="0" distL="0" distR="0" wp14:anchorId="31D0FE0B" wp14:editId="2978232D">
+          <wp:anchor distT="0" distB="0" distL="114300" distR="114300" simplePos="0" relativeHeight="251689984" behindDoc="0" locked="0" layoutInCell="1" allowOverlap="1" wp14:anchorId="31D0FE0B" wp14:editId="2EFEAF68">
+            <wp:simplePos x="0" y="0"/>
+            <wp:positionH relativeFrom="column">
+              <wp:posOffset>400924</wp:posOffset>
+            </wp:positionH>
+            <wp:positionV relativeFrom="paragraph">
+              <wp:posOffset>5715</wp:posOffset>
+            </wp:positionV>
             <wp:extent cx="2349796" cy="630689"/>
             <wp:effectExtent l="0" t="0" r="0" b="0"/>
+            <wp:wrapNone/>
             <wp:docPr id="1914438294" name="Imagen 1" descr="Diagrama, Texto, Carta&#10;&#10;Descripción generada automáticamente"/>
             <wp:cNvGraphicFramePr>
               <a:graphicFrameLocks xmlns:a="http://schemas.openxmlformats.org/drawingml/2006/main" noChangeAspect="1"/>
@@ -6665,14 +6756,20 @@
                     <pic:cNvPicPr/>
                   </pic:nvPicPr>
                   <pic:blipFill rotWithShape="1">
-                    <a:blip r:embed="rId35"/>
+                    <a:blip r:embed="rId35">
+                      <a:extLst>
+                        <a:ext uri="{28A0092B-C50C-407E-A947-70E740481C1C}">
+                          <a14:useLocalDpi xmlns:a14="http://schemas.microsoft.com/office/drawing/2010/main" val="0"/>
+                        </a:ext>
+                      </a:extLst>
+                    </a:blip>
                     <a:srcRect l="57364" t="25475" r="2773" b="45709"/>
                     <a:stretch/>
                   </pic:blipFill>
                   <pic:spPr bwMode="auto">
                     <a:xfrm>
                       <a:off x="0" y="0"/>
-                      <a:ext cx="2355203" cy="632140"/>
+                      <a:ext cx="2349796" cy="630689"/>
                     </a:xfrm>
                     <a:prstGeom prst="rect">
                       <a:avLst/>
@@ -6689,50 +6786,75 @@
                 </pic:pic>
               </a:graphicData>
             </a:graphic>
-          </wp:inline>
+          </wp:anchor>
         </w:drawing>
       </w:r>
     </w:p>
     <w:p>
       <w:pPr>
+        <w:rPr>
+          <w:rFonts w:ascii="Franklin Gothic Medium" w:hAnsi="Franklin Gothic Medium" w:cs="Arial"/>
+          <w:sz w:val="24"/>
+        </w:rPr>
+      </w:pPr>
+      <w:r>
+        <w:rPr>
+          <w:rFonts w:ascii="Franklin Gothic Medium" w:hAnsi="Franklin Gothic Medium" w:cs="Arial"/>
+          <w:sz w:val="24"/>
+        </w:rPr>
+        <w:t>c)</w:t>
+      </w:r>
+      <w:r>
+        <w:rPr>
+          <w:noProof/>
+        </w:rPr>
+        <w:t xml:space="preserve"> </w:t>
+      </w:r>
+    </w:p>
+    <w:p>
+      <w:pPr>
         <w:ind w:left="360"/>
         <w:rPr>
           <w:rFonts w:ascii="Franklin Gothic Medium" w:hAnsi="Franklin Gothic Medium" w:cs="Arial"/>
           <w:sz w:val="24"/>
         </w:rPr>
       </w:pPr>
-      <w:r>
-        <w:rPr>
-          <w:rFonts w:ascii="Franklin Gothic Medium" w:hAnsi="Franklin Gothic Medium" w:cs="Arial"/>
-          <w:sz w:val="24"/>
-        </w:rPr>
-        <w:t>d)</w:t>
-      </w:r>
-      <w:r>
-        <w:rPr>
+    </w:p>
+    <w:p>
+      <w:pPr>
+        <w:ind w:left="360"/>
+        <w:rPr>
+          <w:rFonts w:ascii="Franklin Gothic Medium" w:hAnsi="Franklin Gothic Medium" w:cs="Arial"/>
+          <w:sz w:val="24"/>
+        </w:rPr>
+      </w:pPr>
+    </w:p>
+    <w:p>
+      <w:pPr>
+        <w:ind w:left="360"/>
+        <w:rPr>
+          <w:rFonts w:ascii="Franklin Gothic Medium" w:hAnsi="Franklin Gothic Medium" w:cs="Arial"/>
+          <w:sz w:val="24"/>
+        </w:rPr>
+      </w:pPr>
+      <w:r>
+        <w:rPr>
+          <w:rFonts w:ascii="Franklin Gothic Medium" w:hAnsi="Franklin Gothic Medium" w:cs="Arial"/>
           <w:noProof/>
-        </w:rPr>
-        <w:t xml:space="preserve"> </w:t>
-      </w:r>
-    </w:p>
-    <w:p>
-      <w:pPr>
-        <w:ind w:left="360"/>
-        <w:rPr>
-          <w:rFonts w:ascii="Franklin Gothic Medium" w:hAnsi="Franklin Gothic Medium" w:cs="Arial"/>
-          <w:sz w:val="24"/>
-        </w:rPr>
-      </w:pPr>
-      <w:r>
-        <w:rPr>
-          <w:rFonts w:ascii="Franklin Gothic Medium" w:hAnsi="Franklin Gothic Medium" w:cs="Arial"/>
-          <w:noProof/>
           <w:sz w:val="24"/>
         </w:rPr>
         <w:drawing>
-          <wp:inline distT="0" distB="0" distL="0" distR="0" wp14:anchorId="382A907A" wp14:editId="6A00EFAB">
+          <wp:anchor distT="0" distB="0" distL="114300" distR="114300" simplePos="0" relativeHeight="251691008" behindDoc="0" locked="0" layoutInCell="1" allowOverlap="1" wp14:anchorId="382A907A" wp14:editId="0FB1D064">
+            <wp:simplePos x="0" y="0"/>
+            <wp:positionH relativeFrom="column">
+              <wp:posOffset>276308</wp:posOffset>
+            </wp:positionH>
+            <wp:positionV relativeFrom="paragraph">
+              <wp:posOffset>120329</wp:posOffset>
+            </wp:positionV>
             <wp:extent cx="2328531" cy="707092"/>
             <wp:effectExtent l="0" t="0" r="0" b="0"/>
+            <wp:wrapNone/>
             <wp:docPr id="863365" name="Imagen 1" descr="Diagrama, Texto, Carta&#10;&#10;Descripción generada automáticamente"/>
             <wp:cNvGraphicFramePr>
               <a:graphicFrameLocks xmlns:a="http://schemas.openxmlformats.org/drawingml/2006/main" noChangeAspect="1"/>
@@ -6745,14 +6867,20 @@
                     <pic:cNvPicPr/>
                   </pic:nvPicPr>
                   <pic:blipFill rotWithShape="1">
-                    <a:blip r:embed="rId35"/>
+                    <a:blip r:embed="rId35">
+                      <a:extLst>
+                        <a:ext uri="{28A0092B-C50C-407E-A947-70E740481C1C}">
+                          <a14:useLocalDpi xmlns:a14="http://schemas.microsoft.com/office/drawing/2010/main" val="0"/>
+                        </a:ext>
+                      </a:extLst>
+                    </a:blip>
                     <a:srcRect l="58139" t="57219" r="1513" b="9783"/>
                     <a:stretch/>
                   </pic:blipFill>
                   <pic:spPr bwMode="auto">
                     <a:xfrm>
                       <a:off x="0" y="0"/>
-                      <a:ext cx="2340118" cy="710611"/>
+                      <a:ext cx="2328531" cy="707092"/>
                     </a:xfrm>
                     <a:prstGeom prst="rect">
                       <a:avLst/>
@@ -6769,9 +6897,46 @@
                 </pic:pic>
               </a:graphicData>
             </a:graphic>
-          </wp:inline>
+          </wp:anchor>
         </w:drawing>
       </w:r>
+    </w:p>
+    <w:p>
+      <w:pPr>
+        <w:rPr>
+          <w:noProof/>
+        </w:rPr>
+      </w:pPr>
+      <w:r>
+        <w:rPr>
+          <w:rFonts w:ascii="Franklin Gothic Medium" w:hAnsi="Franklin Gothic Medium" w:cs="Arial"/>
+          <w:sz w:val="24"/>
+        </w:rPr>
+        <w:t>d)</w:t>
+      </w:r>
+      <w:r>
+        <w:rPr>
+          <w:noProof/>
+        </w:rPr>
+        <w:t xml:space="preserve"> </w:t>
+      </w:r>
+    </w:p>
+    <w:p>
+      <w:pPr>
+        <w:rPr>
+          <w:rFonts w:ascii="Franklin Gothic Medium" w:hAnsi="Franklin Gothic Medium" w:cs="Arial"/>
+          <w:sz w:val="24"/>
+        </w:rPr>
+      </w:pPr>
+    </w:p>
+    <w:p>
+      <w:pPr>
+        <w:ind w:left="360"/>
+        <w:rPr>
+          <w:rFonts w:ascii="Franklin Gothic Medium" w:hAnsi="Franklin Gothic Medium" w:cs="Arial"/>
+          <w:sz w:val="24"/>
+        </w:rPr>
+      </w:pPr>
     </w:p>
     <w:p>
       <w:pPr>
@@ -7079,6 +7244,7 @@
           <w:rFonts w:ascii="Franklin Gothic Medium" w:hAnsi="Franklin Gothic Medium" w:cs="Arial"/>
           <w:sz w:val="24"/>
         </w:rPr>
+        <w:lastRenderedPageBreak/>
         <w:t>c)</w:t>
       </w:r>
       <w:r>
@@ -7475,7 +7641,6 @@
           <w:sz w:val="24"/>
           <w:lang w:val="en-US"/>
         </w:rPr>
-        <w:lastRenderedPageBreak/>
         <w:t>c) 4-but</w:t>
       </w:r>
       <w:r>
@@ -7589,6 +7754,15 @@
           <w:sz w:val="24"/>
         </w:rPr>
       </w:pPr>
+    </w:p>
+    <w:p>
+      <w:pPr>
+        <w:ind w:left="360"/>
+        <w:rPr>
+          <w:rFonts w:ascii="Franklin Gothic Medium" w:hAnsi="Franklin Gothic Medium" w:cs="Arial"/>
+          <w:sz w:val="24"/>
+        </w:rPr>
+      </w:pPr>
       <w:r>
         <w:rPr>
           <w:rFonts w:ascii="Franklin Gothic Medium" w:hAnsi="Franklin Gothic Medium" w:cs="Arial"/>
@@ -7620,34 +7794,6 @@
     </w:p>
     <w:p>
       <w:pPr>
-        <w:ind w:left="360"/>
-        <w:rPr>
-          <w:rFonts w:ascii="Franklin Gothic Medium" w:hAnsi="Franklin Gothic Medium" w:cs="Arial"/>
-          <w:sz w:val="24"/>
-        </w:rPr>
-      </w:pPr>
-    </w:p>
-    <w:p>
-      <w:pPr>
-        <w:ind w:left="360"/>
-        <w:rPr>
-          <w:rFonts w:ascii="Franklin Gothic Medium" w:hAnsi="Franklin Gothic Medium" w:cs="Arial"/>
-          <w:sz w:val="24"/>
-        </w:rPr>
-      </w:pPr>
-    </w:p>
-    <w:p>
-      <w:pPr>
-        <w:ind w:left="360"/>
-        <w:rPr>
-          <w:rFonts w:ascii="Franklin Gothic Medium" w:hAnsi="Franklin Gothic Medium" w:cs="Arial"/>
-          <w:sz w:val="24"/>
-        </w:rPr>
-      </w:pPr>
-    </w:p>
-    <w:p>
-      <w:pPr>
-        <w:ind w:left="360"/>
         <w:rPr>
           <w:rFonts w:ascii="Franklin Gothic Medium" w:hAnsi="Franklin Gothic Medium" w:cs="Arial"/>
           <w:sz w:val="24"/>
@@ -8128,6 +8274,123 @@
           <w:sz w:val="24"/>
         </w:rPr>
       </w:pPr>
+    </w:p>
+    <w:p>
+      <w:pPr>
+        <w:pStyle w:val="Prrafodelista"/>
+        <w:rPr>
+          <w:rFonts w:ascii="Franklin Gothic Medium" w:hAnsi="Franklin Gothic Medium" w:cs="Arial"/>
+          <w:sz w:val="24"/>
+        </w:rPr>
+      </w:pPr>
+    </w:p>
+    <w:p>
+      <w:pPr>
+        <w:pStyle w:val="Prrafodelista"/>
+        <w:rPr>
+          <w:rFonts w:ascii="Franklin Gothic Medium" w:hAnsi="Franklin Gothic Medium" w:cs="Arial"/>
+          <w:sz w:val="24"/>
+        </w:rPr>
+      </w:pPr>
+    </w:p>
+    <w:p>
+      <w:pPr>
+        <w:pStyle w:val="Prrafodelista"/>
+        <w:rPr>
+          <w:rFonts w:ascii="Franklin Gothic Medium" w:hAnsi="Franklin Gothic Medium" w:cs="Arial"/>
+          <w:sz w:val="24"/>
+        </w:rPr>
+      </w:pPr>
+    </w:p>
+    <w:p>
+      <w:pPr>
+        <w:pStyle w:val="Prrafodelista"/>
+        <w:rPr>
+          <w:rFonts w:ascii="Franklin Gothic Medium" w:hAnsi="Franklin Gothic Medium" w:cs="Arial"/>
+          <w:sz w:val="24"/>
+        </w:rPr>
+      </w:pPr>
+    </w:p>
+    <w:p>
+      <w:pPr>
+        <w:pStyle w:val="Prrafodelista"/>
+        <w:rPr>
+          <w:rFonts w:ascii="Franklin Gothic Medium" w:hAnsi="Franklin Gothic Medium" w:cs="Arial"/>
+          <w:sz w:val="24"/>
+        </w:rPr>
+      </w:pPr>
+    </w:p>
+    <w:p>
+      <w:pPr>
+        <w:pStyle w:val="Prrafodelista"/>
+        <w:rPr>
+          <w:rFonts w:ascii="Franklin Gothic Medium" w:hAnsi="Franklin Gothic Medium" w:cs="Arial"/>
+          <w:sz w:val="24"/>
+        </w:rPr>
+      </w:pPr>
+    </w:p>
+    <w:p>
+      <w:pPr>
+        <w:pStyle w:val="Prrafodelista"/>
+        <w:rPr>
+          <w:rFonts w:ascii="Franklin Gothic Medium" w:hAnsi="Franklin Gothic Medium" w:cs="Arial"/>
+          <w:sz w:val="24"/>
+        </w:rPr>
+      </w:pPr>
+    </w:p>
+    <w:p>
+      <w:pPr>
+        <w:pStyle w:val="Prrafodelista"/>
+        <w:rPr>
+          <w:rFonts w:ascii="Franklin Gothic Medium" w:hAnsi="Franklin Gothic Medium" w:cs="Arial"/>
+          <w:sz w:val="24"/>
+        </w:rPr>
+      </w:pPr>
+    </w:p>
+    <w:p>
+      <w:pPr>
+        <w:pStyle w:val="Prrafodelista"/>
+        <w:rPr>
+          <w:rFonts w:ascii="Franklin Gothic Medium" w:hAnsi="Franklin Gothic Medium" w:cs="Arial"/>
+          <w:sz w:val="24"/>
+        </w:rPr>
+      </w:pPr>
+    </w:p>
+    <w:p>
+      <w:pPr>
+        <w:pStyle w:val="Prrafodelista"/>
+        <w:rPr>
+          <w:rFonts w:ascii="Franklin Gothic Medium" w:hAnsi="Franklin Gothic Medium" w:cs="Arial"/>
+          <w:sz w:val="24"/>
+        </w:rPr>
+      </w:pPr>
+    </w:p>
+    <w:p>
+      <w:pPr>
+        <w:pStyle w:val="Prrafodelista"/>
+        <w:rPr>
+          <w:rFonts w:ascii="Franklin Gothic Medium" w:hAnsi="Franklin Gothic Medium" w:cs="Arial"/>
+          <w:sz w:val="24"/>
+        </w:rPr>
+      </w:pPr>
+    </w:p>
+    <w:p>
+      <w:pPr>
+        <w:pStyle w:val="Prrafodelista"/>
+        <w:rPr>
+          <w:rFonts w:ascii="Franklin Gothic Medium" w:hAnsi="Franklin Gothic Medium" w:cs="Arial"/>
+          <w:sz w:val="24"/>
+        </w:rPr>
+      </w:pPr>
+    </w:p>
+    <w:p>
+      <w:pPr>
+        <w:pStyle w:val="Prrafodelista"/>
+        <w:rPr>
+          <w:rFonts w:ascii="Franklin Gothic Medium" w:hAnsi="Franklin Gothic Medium" w:cs="Arial"/>
+          <w:sz w:val="24"/>
+        </w:rPr>
+      </w:pPr>
       <w:r>
         <w:rPr>
           <w:rFonts w:ascii="Franklin Gothic Medium" w:hAnsi="Franklin Gothic Medium" w:cs="Arial"/>
@@ -8135,15 +8398,13 @@
         </w:rPr>
         <w:t xml:space="preserve">La </w:t>
       </w:r>
-      <w:proofErr w:type="spellStart"/>
-      <w:r>
-        <w:rPr>
-          <w:rFonts w:ascii="Franklin Gothic Medium" w:hAnsi="Franklin Gothic Medium" w:cs="Arial"/>
-          <w:sz w:val="24"/>
-        </w:rPr>
-        <w:t>formula</w:t>
-      </w:r>
-      <w:proofErr w:type="spellEnd"/>
+      <w:r>
+        <w:rPr>
+          <w:rFonts w:ascii="Franklin Gothic Medium" w:hAnsi="Franklin Gothic Medium" w:cs="Arial"/>
+          <w:sz w:val="24"/>
+        </w:rPr>
+        <w:t>fórmula</w:t>
+      </w:r>
       <w:r>
         <w:rPr>
           <w:rFonts w:ascii="Franklin Gothic Medium" w:hAnsi="Franklin Gothic Medium" w:cs="Arial"/>
@@ -8457,6 +8718,13 @@
           <w:sz w:val="24"/>
         </w:rPr>
       </w:pPr>
+      <w:r>
+        <w:rPr>
+          <w:rFonts w:ascii="Franklin Gothic Medium" w:hAnsi="Franklin Gothic Medium" w:cs="Arial"/>
+          <w:sz w:val="24"/>
+        </w:rPr>
+        <w:t>&lt;</w:t>
+      </w:r>
     </w:p>
     <w:p>
       <w:pPr>
@@ -8945,6 +9213,7 @@
         <w:rPr>
           <w:rFonts w:ascii="Franklin Gothic Medium" w:hAnsi="Franklin Gothic Medium" w:cs="Arial"/>
           <w:sz w:val="24"/>
+          <w:lang w:val="en-US"/>
         </w:rPr>
       </w:pPr>
     </w:p>
@@ -8962,6 +9231,7 @@
           <w:noProof/>
           <w:sz w:val="24"/>
         </w:rPr>
+        <w:lastRenderedPageBreak/>
         <w:drawing>
           <wp:anchor distT="0" distB="0" distL="114300" distR="114300" simplePos="0" relativeHeight="251679744" behindDoc="0" locked="0" layoutInCell="1" allowOverlap="1" wp14:anchorId="08B4536D" wp14:editId="06EE360F">
             <wp:simplePos x="0" y="0"/>
@@ -9346,44 +9616,21 @@
           <w:sz w:val="24"/>
         </w:rPr>
       </w:pPr>
-      <w:r>
-        <w:rPr>
-          <w:rFonts w:ascii="Franklin Gothic Medium" w:hAnsi="Franklin Gothic Medium" w:cs="Arial"/>
-          <w:sz w:val="24"/>
-        </w:rPr>
-        <w:t xml:space="preserve">Cuál es la fórmula semidesarrollada del </w:t>
-      </w:r>
-      <w:proofErr w:type="spellStart"/>
-      <w:r>
-        <w:rPr>
-          <w:rFonts w:ascii="Franklin Gothic Medium" w:hAnsi="Franklin Gothic Medium" w:cs="Arial"/>
-          <w:sz w:val="24"/>
-        </w:rPr>
-        <w:t>Etil</w:t>
-      </w:r>
-      <w:proofErr w:type="spellEnd"/>
-      <w:r>
-        <w:rPr>
-          <w:rFonts w:ascii="Franklin Gothic Medium" w:hAnsi="Franklin Gothic Medium" w:cs="Arial"/>
-          <w:sz w:val="24"/>
-        </w:rPr>
-        <w:t>-</w:t>
-      </w:r>
-      <w:proofErr w:type="spellStart"/>
-      <w:r>
-        <w:rPr>
-          <w:rFonts w:ascii="Franklin Gothic Medium" w:hAnsi="Franklin Gothic Medium" w:cs="Arial"/>
-          <w:sz w:val="24"/>
-        </w:rPr>
-        <w:t>isopentil</w:t>
-      </w:r>
-      <w:proofErr w:type="spellEnd"/>
-      <w:r>
-        <w:rPr>
-          <w:rFonts w:ascii="Franklin Gothic Medium" w:hAnsi="Franklin Gothic Medium" w:cs="Arial"/>
-          <w:sz w:val="24"/>
-        </w:rPr>
-        <w:t>-cetona</w:t>
+    </w:p>
+    <w:p>
+      <w:pPr>
+        <w:ind w:left="360"/>
+        <w:rPr>
+          <w:rFonts w:ascii="Franklin Gothic Medium" w:hAnsi="Franklin Gothic Medium" w:cs="Arial"/>
+          <w:sz w:val="24"/>
+        </w:rPr>
+      </w:pPr>
+      <w:r>
+        <w:rPr>
+          <w:rFonts w:ascii="Franklin Gothic Medium" w:hAnsi="Franklin Gothic Medium" w:cs="Arial"/>
+          <w:sz w:val="24"/>
+        </w:rPr>
+        <w:t>Cuál es la fórmula semidesarrollada del Etil-isopentil-cetona</w:t>
       </w:r>
     </w:p>
     <w:p>
@@ -10061,6 +10308,7 @@
           <w:rFonts w:ascii="Franklin Gothic Medium" w:hAnsi="Franklin Gothic Medium" w:cs="Arial"/>
           <w:sz w:val="24"/>
         </w:rPr>
+        <w:lastRenderedPageBreak/>
         <w:t>b)</w:t>
       </w:r>
       <w:r>
@@ -10435,7 +10683,6 @@
           <w:rFonts w:ascii="Franklin Gothic Medium" w:hAnsi="Franklin Gothic Medium" w:cs="Arial"/>
           <w:sz w:val="24"/>
         </w:rPr>
-        <w:lastRenderedPageBreak/>
         <w:t>a) 3-Metilpentano</w:t>
       </w:r>
     </w:p>
@@ -10632,6 +10879,7 @@
           <w:sz w:val="24"/>
           <w:lang w:val="en-US"/>
         </w:rPr>
+        <w:lastRenderedPageBreak/>
         <w:t>c) CnH2n-2</w:t>
       </w:r>
     </w:p>
@@ -10949,7 +11197,6 @@
           <w:rFonts w:ascii="Franklin Gothic Medium" w:hAnsi="Franklin Gothic Medium" w:cs="Arial"/>
           <w:sz w:val="24"/>
         </w:rPr>
-        <w:lastRenderedPageBreak/>
         <w:t>b) Butano</w:t>
       </w:r>
     </w:p>
@@ -11140,6 +11387,7 @@
           <w:rFonts w:ascii="Franklin Gothic Medium" w:hAnsi="Franklin Gothic Medium" w:cs="Arial"/>
           <w:sz w:val="24"/>
         </w:rPr>
+        <w:lastRenderedPageBreak/>
         <w:t>d) Butano</w:t>
       </w:r>
     </w:p>
@@ -11459,7 +11707,6 @@
           <w:rFonts w:ascii="Franklin Gothic Medium" w:hAnsi="Franklin Gothic Medium" w:cs="Arial"/>
           <w:sz w:val="24"/>
         </w:rPr>
-        <w:lastRenderedPageBreak/>
         <w:t>c) Aldehído</w:t>
       </w:r>
     </w:p>
@@ -11670,6 +11917,7 @@
           <w:rFonts w:ascii="Franklin Gothic Medium" w:hAnsi="Franklin Gothic Medium" w:cs="Arial"/>
           <w:sz w:val="24"/>
         </w:rPr>
+        <w:lastRenderedPageBreak/>
         <w:t>¿Cuál es la fórmula molecular del metanol?</w:t>
       </w:r>
     </w:p>
@@ -11994,7 +12242,6 @@
           <w:rFonts w:ascii="Franklin Gothic Medium" w:hAnsi="Franklin Gothic Medium" w:cs="Arial"/>
           <w:sz w:val="24"/>
         </w:rPr>
-        <w:lastRenderedPageBreak/>
         <w:t>d) Propanol</w:t>
       </w:r>
     </w:p>
@@ -12198,6 +12445,7 @@
           <w:rFonts w:ascii="Franklin Gothic Medium" w:hAnsi="Franklin Gothic Medium" w:cs="Arial"/>
           <w:sz w:val="24"/>
         </w:rPr>
+        <w:lastRenderedPageBreak/>
         <w:t>a) Enlace covalente polar</w:t>
       </w:r>
     </w:p>
@@ -12512,7 +12760,6 @@
           <w:rFonts w:ascii="Franklin Gothic Medium" w:hAnsi="Franklin Gothic Medium" w:cs="Arial"/>
           <w:sz w:val="24"/>
         </w:rPr>
-        <w:lastRenderedPageBreak/>
         <w:t>d) CH3COOH</w:t>
       </w:r>
     </w:p>
@@ -12716,6 +12963,7 @@
           <w:sz w:val="24"/>
           <w:lang w:val="en-US"/>
         </w:rPr>
+        <w:lastRenderedPageBreak/>
         <w:t>a) C2H2</w:t>
       </w:r>
     </w:p>
@@ -13020,7 +13268,6 @@
           <w:rFonts w:ascii="Franklin Gothic Medium" w:hAnsi="Franklin Gothic Medium" w:cs="Arial"/>
           <w:sz w:val="24"/>
         </w:rPr>
-        <w:lastRenderedPageBreak/>
         <w:t>b) Etileno</w:t>
       </w:r>
     </w:p>
@@ -13211,6 +13458,7 @@
           <w:rFonts w:ascii="Franklin Gothic Medium" w:hAnsi="Franklin Gothic Medium" w:cs="Arial"/>
           <w:sz w:val="24"/>
         </w:rPr>
+        <w:lastRenderedPageBreak/>
         <w:t>d) C2H4O</w:t>
       </w:r>
     </w:p>
@@ -13498,7 +13746,7 @@
           <w:rFonts w:ascii="Franklin Gothic Medium" w:hAnsi="Franklin Gothic Medium" w:cs="Arial"/>
           <w:sz w:val="24"/>
         </w:rPr>
-        <w:t xml:space="preserve">a) </w:t>
+        <w:t xml:space="preserve">a) Etil </w:t>
       </w:r>
       <w:proofErr w:type="spellStart"/>
       <w:r>
@@ -13506,15 +13754,38 @@
           <w:rFonts w:ascii="Franklin Gothic Medium" w:hAnsi="Franklin Gothic Medium" w:cs="Arial"/>
           <w:sz w:val="24"/>
         </w:rPr>
-        <w:t>Etil</w:t>
+        <w:t>metanoato</w:t>
       </w:r>
       <w:proofErr w:type="spellEnd"/>
-      <w:r>
-        <w:rPr>
-          <w:rFonts w:ascii="Franklin Gothic Medium" w:hAnsi="Franklin Gothic Medium" w:cs="Arial"/>
-          <w:sz w:val="24"/>
-        </w:rPr>
-        <w:t xml:space="preserve"> </w:t>
+    </w:p>
+    <w:p>
+      <w:pPr>
+        <w:rPr>
+          <w:rFonts w:ascii="Franklin Gothic Medium" w:hAnsi="Franklin Gothic Medium" w:cs="Arial"/>
+          <w:sz w:val="24"/>
+        </w:rPr>
+      </w:pPr>
+      <w:r>
+        <w:rPr>
+          <w:rFonts w:ascii="Franklin Gothic Medium" w:hAnsi="Franklin Gothic Medium" w:cs="Arial"/>
+          <w:sz w:val="24"/>
+        </w:rPr>
+        <w:t>b) Etil etanoato</w:t>
+      </w:r>
+    </w:p>
+    <w:p>
+      <w:pPr>
+        <w:rPr>
+          <w:rFonts w:ascii="Franklin Gothic Medium" w:hAnsi="Franklin Gothic Medium" w:cs="Arial"/>
+          <w:sz w:val="24"/>
+        </w:rPr>
+      </w:pPr>
+      <w:r>
+        <w:rPr>
+          <w:rFonts w:ascii="Franklin Gothic Medium" w:hAnsi="Franklin Gothic Medium" w:cs="Arial"/>
+          <w:sz w:val="24"/>
+        </w:rPr>
+        <w:t xml:space="preserve">c) </w:t>
       </w:r>
       <w:proofErr w:type="spellStart"/>
       <w:r>
@@ -13522,33 +13793,9 @@
           <w:rFonts w:ascii="Franklin Gothic Medium" w:hAnsi="Franklin Gothic Medium" w:cs="Arial"/>
           <w:sz w:val="24"/>
         </w:rPr>
-        <w:t>metanoato</w:t>
+        <w:t>Metil</w:t>
       </w:r>
       <w:proofErr w:type="spellEnd"/>
-    </w:p>
-    <w:p>
-      <w:pPr>
-        <w:rPr>
-          <w:rFonts w:ascii="Franklin Gothic Medium" w:hAnsi="Franklin Gothic Medium" w:cs="Arial"/>
-          <w:sz w:val="24"/>
-        </w:rPr>
-      </w:pPr>
-      <w:r>
-        <w:rPr>
-          <w:rFonts w:ascii="Franklin Gothic Medium" w:hAnsi="Franklin Gothic Medium" w:cs="Arial"/>
-          <w:sz w:val="24"/>
-        </w:rPr>
-        <w:t xml:space="preserve">b) </w:t>
-      </w:r>
-      <w:proofErr w:type="spellStart"/>
-      <w:r>
-        <w:rPr>
-          <w:rFonts w:ascii="Franklin Gothic Medium" w:hAnsi="Franklin Gothic Medium" w:cs="Arial"/>
-          <w:sz w:val="24"/>
-        </w:rPr>
-        <w:t>Etil</w:t>
-      </w:r>
-      <w:proofErr w:type="spellEnd"/>
       <w:r>
         <w:rPr>
           <w:rFonts w:ascii="Franklin Gothic Medium" w:hAnsi="Franklin Gothic Medium" w:cs="Arial"/>
@@ -13569,55 +13816,7 @@
           <w:rFonts w:ascii="Franklin Gothic Medium" w:hAnsi="Franklin Gothic Medium" w:cs="Arial"/>
           <w:sz w:val="24"/>
         </w:rPr>
-        <w:lastRenderedPageBreak/>
-        <w:t xml:space="preserve">c) </w:t>
-      </w:r>
-      <w:proofErr w:type="spellStart"/>
-      <w:r>
-        <w:rPr>
-          <w:rFonts w:ascii="Franklin Gothic Medium" w:hAnsi="Franklin Gothic Medium" w:cs="Arial"/>
-          <w:sz w:val="24"/>
-        </w:rPr>
-        <w:t>Metil</w:t>
-      </w:r>
-      <w:proofErr w:type="spellEnd"/>
-      <w:r>
-        <w:rPr>
-          <w:rFonts w:ascii="Franklin Gothic Medium" w:hAnsi="Franklin Gothic Medium" w:cs="Arial"/>
-          <w:sz w:val="24"/>
-        </w:rPr>
-        <w:t xml:space="preserve"> etanoato</w:t>
-      </w:r>
-    </w:p>
-    <w:p>
-      <w:pPr>
-        <w:rPr>
-          <w:rFonts w:ascii="Franklin Gothic Medium" w:hAnsi="Franklin Gothic Medium" w:cs="Arial"/>
-          <w:sz w:val="24"/>
-        </w:rPr>
-      </w:pPr>
-      <w:r>
-        <w:rPr>
-          <w:rFonts w:ascii="Franklin Gothic Medium" w:hAnsi="Franklin Gothic Medium" w:cs="Arial"/>
-          <w:sz w:val="24"/>
-        </w:rPr>
-        <w:t xml:space="preserve">d) </w:t>
-      </w:r>
-      <w:proofErr w:type="spellStart"/>
-      <w:r>
-        <w:rPr>
-          <w:rFonts w:ascii="Franklin Gothic Medium" w:hAnsi="Franklin Gothic Medium" w:cs="Arial"/>
-          <w:sz w:val="24"/>
-        </w:rPr>
-        <w:t>Etil</w:t>
-      </w:r>
-      <w:proofErr w:type="spellEnd"/>
-      <w:r>
-        <w:rPr>
-          <w:rFonts w:ascii="Franklin Gothic Medium" w:hAnsi="Franklin Gothic Medium" w:cs="Arial"/>
-          <w:sz w:val="24"/>
-        </w:rPr>
-        <w:t xml:space="preserve"> </w:t>
+        <w:t xml:space="preserve">d) Etil </w:t>
       </w:r>
       <w:proofErr w:type="spellStart"/>
       <w:r>
@@ -13828,6 +14027,7 @@
           <w:rFonts w:ascii="Franklin Gothic Medium" w:hAnsi="Franklin Gothic Medium" w:cs="Arial"/>
           <w:sz w:val="24"/>
         </w:rPr>
+        <w:lastRenderedPageBreak/>
         <w:t>¿Cuál es la fórmula molecular del 1-butanol?</w:t>
       </w:r>
     </w:p>
@@ -14133,7 +14333,6 @@
           <w:sz w:val="24"/>
           <w:lang w:val="en-US"/>
         </w:rPr>
-        <w:lastRenderedPageBreak/>
         <w:t>c) CH≡CH</w:t>
       </w:r>
     </w:p>
@@ -14335,6 +14534,7 @@
           <w:rFonts w:ascii="Franklin Gothic Medium" w:hAnsi="Franklin Gothic Medium" w:cs="Arial"/>
           <w:sz w:val="24"/>
         </w:rPr>
+        <w:lastRenderedPageBreak/>
         <w:t>¿Cuál es el nombre IUPAC del siguiente compuesto: CH3CH2OCH2CH3?</w:t>
       </w:r>
     </w:p>
@@ -14686,7 +14886,6 @@
           <w:rFonts w:ascii="Franklin Gothic Medium" w:hAnsi="Franklin Gothic Medium" w:cs="Arial"/>
           <w:sz w:val="24"/>
         </w:rPr>
-        <w:lastRenderedPageBreak/>
         <w:t>d) Etanol</w:t>
       </w:r>
     </w:p>
@@ -14906,6 +15105,7 @@
           <w:rFonts w:ascii="Franklin Gothic Medium" w:hAnsi="Franklin Gothic Medium" w:cs="Arial"/>
           <w:sz w:val="24"/>
         </w:rPr>
+        <w:lastRenderedPageBreak/>
         <w:t>a) C2H4O2</w:t>
       </w:r>
     </w:p>
@@ -15211,7 +15411,6 @@
           <w:rFonts w:ascii="Franklin Gothic Medium" w:hAnsi="Franklin Gothic Medium" w:cs="Arial"/>
           <w:sz w:val="24"/>
         </w:rPr>
-        <w:lastRenderedPageBreak/>
         <w:t>d) Enlace metálico</w:t>
       </w:r>
     </w:p>
@@ -15449,6 +15648,7 @@
           <w:rFonts w:ascii="Franklin Gothic Medium" w:hAnsi="Franklin Gothic Medium" w:cs="Arial"/>
           <w:sz w:val="24"/>
         </w:rPr>
+        <w:lastRenderedPageBreak/>
         <w:t>a) Ácido metanoico</w:t>
       </w:r>
     </w:p>
@@ -15751,7 +15951,6 @@
           <w:rFonts w:ascii="Franklin Gothic Medium" w:hAnsi="Franklin Gothic Medium" w:cs="Arial"/>
           <w:sz w:val="24"/>
         </w:rPr>
-        <w:lastRenderedPageBreak/>
         <w:t>d) HCOOH</w:t>
       </w:r>
     </w:p>
@@ -15959,6 +16158,7 @@
           <w:rFonts w:ascii="Franklin Gothic Medium" w:hAnsi="Franklin Gothic Medium" w:cs="Arial"/>
           <w:sz w:val="24"/>
         </w:rPr>
+        <w:lastRenderedPageBreak/>
         <w:t>a) Enlace covalente polar</w:t>
       </w:r>
     </w:p>
@@ -16095,23 +16295,7 @@
           <w:rFonts w:ascii="Franklin Gothic Medium" w:hAnsi="Franklin Gothic Medium" w:cs="Arial"/>
           <w:sz w:val="24"/>
         </w:rPr>
-        <w:t xml:space="preserve">c) </w:t>
-      </w:r>
-      <w:proofErr w:type="spellStart"/>
-      <w:r>
-        <w:rPr>
-          <w:rFonts w:ascii="Franklin Gothic Medium" w:hAnsi="Franklin Gothic Medium" w:cs="Arial"/>
-          <w:sz w:val="24"/>
-        </w:rPr>
-        <w:t>Etil</w:t>
-      </w:r>
-      <w:proofErr w:type="spellEnd"/>
-      <w:r>
-        <w:rPr>
-          <w:rFonts w:ascii="Franklin Gothic Medium" w:hAnsi="Franklin Gothic Medium" w:cs="Arial"/>
-          <w:sz w:val="24"/>
-        </w:rPr>
-        <w:t xml:space="preserve"> etanoato</w:t>
+        <w:t>c) Etil etanoato</w:t>
       </w:r>
     </w:p>
     <w:p>
@@ -16317,7 +16501,6 @@
           <w:rFonts w:ascii="Franklin Gothic Medium" w:hAnsi="Franklin Gothic Medium" w:cs="Arial"/>
           <w:sz w:val="24"/>
         </w:rPr>
-        <w:lastRenderedPageBreak/>
         <w:t>d) Nonano</w:t>
       </w:r>
     </w:p>
@@ -16531,6 +16714,7 @@
           <w:sz w:val="24"/>
           <w:lang w:val="en-US"/>
         </w:rPr>
+        <w:lastRenderedPageBreak/>
         <w:t>a) C2H2</w:t>
       </w:r>
     </w:p>
@@ -16843,7 +17027,6 @@
           <w:rFonts w:ascii="Franklin Gothic Medium" w:hAnsi="Franklin Gothic Medium" w:cs="Arial"/>
           <w:sz w:val="24"/>
         </w:rPr>
-        <w:lastRenderedPageBreak/>
         <w:t>d) CH2=CH2</w:t>
       </w:r>
     </w:p>
@@ -17045,6 +17228,7 @@
           <w:rFonts w:ascii="Franklin Gothic Medium" w:hAnsi="Franklin Gothic Medium" w:cs="Arial"/>
           <w:sz w:val="24"/>
         </w:rPr>
+        <w:lastRenderedPageBreak/>
         <w:t xml:space="preserve">a) </w:t>
       </w:r>
       <w:proofErr w:type="spellStart"/>
@@ -17406,7 +17590,6 @@
           <w:rFonts w:ascii="Franklin Gothic Medium" w:hAnsi="Franklin Gothic Medium" w:cs="Arial"/>
           <w:sz w:val="24"/>
         </w:rPr>
-        <w:lastRenderedPageBreak/>
         <w:t>d) C3H6O</w:t>
       </w:r>
     </w:p>
@@ -17604,6 +17787,7 @@
           <w:sz w:val="24"/>
           <w:lang w:val="en-US"/>
         </w:rPr>
+        <w:lastRenderedPageBreak/>
         <w:t>a) CH3OH</w:t>
       </w:r>
     </w:p>
@@ -17910,7 +18094,7 @@
           <w:rFonts w:ascii="Franklin Gothic Medium" w:hAnsi="Franklin Gothic Medium" w:cs="Arial"/>
           <w:sz w:val="24"/>
         </w:rPr>
-        <w:t xml:space="preserve">c) </w:t>
+        <w:t xml:space="preserve">c) Etil </w:t>
       </w:r>
       <w:proofErr w:type="spellStart"/>
       <w:r>
@@ -17918,56 +18102,23 @@
           <w:rFonts w:ascii="Franklin Gothic Medium" w:hAnsi="Franklin Gothic Medium" w:cs="Arial"/>
           <w:sz w:val="24"/>
         </w:rPr>
-        <w:t>Etil</w:t>
+        <w:t>metanoato</w:t>
       </w:r>
       <w:proofErr w:type="spellEnd"/>
-      <w:r>
-        <w:rPr>
-          <w:rFonts w:ascii="Franklin Gothic Medium" w:hAnsi="Franklin Gothic Medium" w:cs="Arial"/>
-          <w:sz w:val="24"/>
-        </w:rPr>
-        <w:t xml:space="preserve"> </w:t>
-      </w:r>
-      <w:proofErr w:type="spellStart"/>
-      <w:r>
-        <w:rPr>
-          <w:rFonts w:ascii="Franklin Gothic Medium" w:hAnsi="Franklin Gothic Medium" w:cs="Arial"/>
-          <w:sz w:val="24"/>
-        </w:rPr>
-        <w:t>metanoato</w:t>
-      </w:r>
-      <w:proofErr w:type="spellEnd"/>
-    </w:p>
-    <w:p>
-      <w:pPr>
-        <w:rPr>
-          <w:rFonts w:ascii="Franklin Gothic Medium" w:hAnsi="Franklin Gothic Medium" w:cs="Arial"/>
-          <w:sz w:val="24"/>
-        </w:rPr>
-      </w:pPr>
-      <w:r>
-        <w:rPr>
-          <w:rFonts w:ascii="Franklin Gothic Medium" w:hAnsi="Franklin Gothic Medium" w:cs="Arial"/>
-          <w:sz w:val="24"/>
-        </w:rPr>
-        <w:lastRenderedPageBreak/>
-        <w:t xml:space="preserve">d) </w:t>
-      </w:r>
-      <w:proofErr w:type="spellStart"/>
-      <w:r>
-        <w:rPr>
-          <w:rFonts w:ascii="Franklin Gothic Medium" w:hAnsi="Franklin Gothic Medium" w:cs="Arial"/>
-          <w:sz w:val="24"/>
-        </w:rPr>
-        <w:t>Etil</w:t>
-      </w:r>
-      <w:proofErr w:type="spellEnd"/>
-      <w:r>
-        <w:rPr>
-          <w:rFonts w:ascii="Franklin Gothic Medium" w:hAnsi="Franklin Gothic Medium" w:cs="Arial"/>
-          <w:sz w:val="24"/>
-        </w:rPr>
-        <w:t xml:space="preserve"> etanoato</w:t>
+    </w:p>
+    <w:p>
+      <w:pPr>
+        <w:rPr>
+          <w:rFonts w:ascii="Franklin Gothic Medium" w:hAnsi="Franklin Gothic Medium" w:cs="Arial"/>
+          <w:sz w:val="24"/>
+        </w:rPr>
+      </w:pPr>
+      <w:r>
+        <w:rPr>
+          <w:rFonts w:ascii="Franklin Gothic Medium" w:hAnsi="Franklin Gothic Medium" w:cs="Arial"/>
+          <w:sz w:val="24"/>
+        </w:rPr>
+        <w:t>d) Etil etanoato</w:t>
       </w:r>
     </w:p>
     <w:p>
@@ -18200,6 +18351,7 @@
           <w:rFonts w:ascii="Franklin Gothic Medium" w:hAnsi="Franklin Gothic Medium" w:cs="Arial"/>
           <w:sz w:val="24"/>
         </w:rPr>
+        <w:lastRenderedPageBreak/>
         <w:t>a) C2H4O2</w:t>
       </w:r>
     </w:p>
@@ -18303,23 +18455,7 @@
           <w:rFonts w:ascii="Franklin Gothic Medium" w:hAnsi="Franklin Gothic Medium" w:cs="Arial"/>
           <w:sz w:val="24"/>
         </w:rPr>
-        <w:t xml:space="preserve">b) </w:t>
-      </w:r>
-      <w:proofErr w:type="spellStart"/>
-      <w:r>
-        <w:rPr>
-          <w:rFonts w:ascii="Franklin Gothic Medium" w:hAnsi="Franklin Gothic Medium" w:cs="Arial"/>
-          <w:sz w:val="24"/>
-        </w:rPr>
-        <w:t>Etil</w:t>
-      </w:r>
-      <w:proofErr w:type="spellEnd"/>
-      <w:r>
-        <w:rPr>
-          <w:rFonts w:ascii="Franklin Gothic Medium" w:hAnsi="Franklin Gothic Medium" w:cs="Arial"/>
-          <w:sz w:val="24"/>
-        </w:rPr>
-        <w:t xml:space="preserve"> alcohol</w:t>
+        <w:t>b) Etil alcohol</w:t>
       </w:r>
     </w:p>
     <w:p>
@@ -18531,7 +18667,6 @@
           <w:rFonts w:ascii="Franklin Gothic Medium" w:hAnsi="Franklin Gothic Medium" w:cs="Arial"/>
           <w:sz w:val="24"/>
         </w:rPr>
-        <w:lastRenderedPageBreak/>
         <w:t>d) Ácido carboxílico</w:t>
       </w:r>
     </w:p>
@@ -18741,6 +18876,7 @@
           <w:sz w:val="24"/>
           <w:lang w:val="en-US"/>
         </w:rPr>
+        <w:lastRenderedPageBreak/>
         <w:t>a) CH3COOH</w:t>
       </w:r>
     </w:p>
@@ -19097,7 +19233,6 @@
           <w:rFonts w:ascii="Franklin Gothic Medium" w:hAnsi="Franklin Gothic Medium" w:cs="Arial"/>
           <w:sz w:val="24"/>
         </w:rPr>
-        <w:lastRenderedPageBreak/>
         <w:t>d) C4H9COOH</w:t>
       </w:r>
     </w:p>

</xml_diff>